<commit_message>
Checkpoint for friction notes.
</commit_message>
<xml_diff>
--- a/Simbody/doc/FrictionConstraints.docx
+++ b/Simbody/doc/FrictionConstraints.docx
@@ -298,7 +298,7 @@
           <v:shape id="_x0000_i1027" type="#_x0000_t75" style="width:9pt;height:14.4pt" o:ole="">
             <v:imagedata r:id="rId8" o:title=""/>
           </v:shape>
-          <o:OLEObject Type="Embed" ProgID="Equation.DSMT4" ShapeID="_x0000_i1027" DrawAspect="Content" ObjectID="_1379276274" r:id="rId9"/>
+          <o:OLEObject Type="Embed" ProgID="Equation.DSMT4" ShapeID="_x0000_i1027" DrawAspect="Content" ObjectID="_1384070165" r:id="rId9"/>
         </w:object>
       </w:r>
     </w:p>
@@ -317,7 +317,7 @@
           <v:shape id="_x0000_i1028" type="#_x0000_t75" style="width:105.6pt;height:36pt" o:ole="">
             <v:imagedata r:id="rId10" o:title=""/>
           </v:shape>
-          <o:OLEObject Type="Embed" ProgID="Equation.DSMT4" ShapeID="_x0000_i1028" DrawAspect="Content" ObjectID="_1379276275" r:id="rId11"/>
+          <o:OLEObject Type="Embed" ProgID="Equation.DSMT4" ShapeID="_x0000_i1028" DrawAspect="Content" ObjectID="_1384070166" r:id="rId11"/>
         </w:object>
       </w:r>
       <w:r>
@@ -378,7 +378,7 @@
           <v:shape id="_x0000_i1029" type="#_x0000_t75" style="width:105pt;height:38.4pt" o:ole="">
             <v:imagedata r:id="rId12" o:title=""/>
           </v:shape>
-          <o:OLEObject Type="Embed" ProgID="Equation.DSMT4" ShapeID="_x0000_i1029" DrawAspect="Content" ObjectID="_1379276276" r:id="rId13"/>
+          <o:OLEObject Type="Embed" ProgID="Equation.DSMT4" ShapeID="_x0000_i1029" DrawAspect="Content" ObjectID="_1384070167" r:id="rId13"/>
         </w:object>
       </w:r>
       <w:r>
@@ -522,7 +522,7 @@
           <v:shape id="_x0000_i1030" type="#_x0000_t75" style="width:11.4pt;height:14.4pt" o:ole="">
             <v:imagedata r:id="rId14" o:title=""/>
           </v:shape>
-          <o:OLEObject Type="Embed" ProgID="Equation.DSMT4" ShapeID="_x0000_i1030" DrawAspect="Content" ObjectID="_1379276277" r:id="rId15"/>
+          <o:OLEObject Type="Embed" ProgID="Equation.DSMT4" ShapeID="_x0000_i1030" DrawAspect="Content" ObjectID="_1384070168" r:id="rId15"/>
         </w:object>
       </w:r>
       <w:r>
@@ -544,7 +544,7 @@
           <v:shape id="_x0000_i1031" type="#_x0000_t75" style="width:66pt;height:18pt" o:ole="">
             <v:imagedata r:id="rId16" o:title=""/>
           </v:shape>
-          <o:OLEObject Type="Embed" ProgID="Equation.DSMT4" ShapeID="_x0000_i1031" DrawAspect="Content" ObjectID="_1379276278" r:id="rId17"/>
+          <o:OLEObject Type="Embed" ProgID="Equation.DSMT4" ShapeID="_x0000_i1031" DrawAspect="Content" ObjectID="_1384070169" r:id="rId17"/>
         </w:object>
       </w:r>
       <w:r>
@@ -603,7 +603,7 @@
           <v:shape id="_x0000_i1032" type="#_x0000_t75" style="width:65.4pt;height:15.6pt" o:ole="">
             <v:imagedata r:id="rId18" o:title=""/>
           </v:shape>
-          <o:OLEObject Type="Embed" ProgID="Equation.DSMT4" ShapeID="_x0000_i1032" DrawAspect="Content" ObjectID="_1379276279" r:id="rId19"/>
+          <o:OLEObject Type="Embed" ProgID="Equation.DSMT4" ShapeID="_x0000_i1032" DrawAspect="Content" ObjectID="_1384070170" r:id="rId19"/>
         </w:object>
       </w:r>
       <w:r>
@@ -629,7 +629,7 @@
           <v:shape id="_x0000_i1033" type="#_x0000_t75" style="width:54pt;height:18.6pt" o:ole="">
             <v:imagedata r:id="rId20" o:title=""/>
           </v:shape>
-          <o:OLEObject Type="Embed" ProgID="Equation.DSMT4" ShapeID="_x0000_i1033" DrawAspect="Content" ObjectID="_1379276280" r:id="rId21"/>
+          <o:OLEObject Type="Embed" ProgID="Equation.DSMT4" ShapeID="_x0000_i1033" DrawAspect="Content" ObjectID="_1384070171" r:id="rId21"/>
         </w:object>
       </w:r>
       <w:r>
@@ -702,11 +702,9 @@
       <w:r>
         <w:t xml:space="preserve"> is just the transpose of the constraint </w:t>
       </w:r>
-      <w:proofErr w:type="spellStart"/>
       <w:r>
         <w:t>Jacobian</w:t>
       </w:r>
-      <w:proofErr w:type="spellEnd"/>
       <w:r>
         <w:t xml:space="preserve"> </w:t>
       </w:r>
@@ -787,7 +785,7 @@
           <v:shape id="_x0000_i1034" type="#_x0000_t75" style="width:84pt;height:20.4pt" o:ole="">
             <v:imagedata r:id="rId22" o:title=""/>
           </v:shape>
-          <o:OLEObject Type="Embed" ProgID="Equation.DSMT4" ShapeID="_x0000_i1034" DrawAspect="Content" ObjectID="_1379276281" r:id="rId23"/>
+          <o:OLEObject Type="Embed" ProgID="Equation.DSMT4" ShapeID="_x0000_i1034" DrawAspect="Content" ObjectID="_1384070172" r:id="rId23"/>
         </w:object>
       </w:r>
       <w:r>
@@ -829,7 +827,7 @@
           <v:shape id="_x0000_i1035" type="#_x0000_t75" style="width:44.4pt;height:18pt" o:ole="">
             <v:imagedata r:id="rId24" o:title=""/>
           </v:shape>
-          <o:OLEObject Type="Embed" ProgID="Equation.DSMT4" ShapeID="_x0000_i1035" DrawAspect="Content" ObjectID="_1379276282" r:id="rId25"/>
+          <o:OLEObject Type="Embed" ProgID="Equation.DSMT4" ShapeID="_x0000_i1035" DrawAspect="Content" ObjectID="_1384070173" r:id="rId25"/>
         </w:object>
       </w:r>
       <w:r>
@@ -856,7 +854,7 @@
           <v:shape id="_x0000_i1036" type="#_x0000_t75" style="width:14.4pt;height:14.4pt" o:ole="">
             <v:imagedata r:id="rId26" o:title=""/>
           </v:shape>
-          <o:OLEObject Type="Embed" ProgID="Equation.DSMT4" ShapeID="_x0000_i1036" DrawAspect="Content" ObjectID="_1379276283" r:id="rId27"/>
+          <o:OLEObject Type="Embed" ProgID="Equation.DSMT4" ShapeID="_x0000_i1036" DrawAspect="Content" ObjectID="_1384070174" r:id="rId27"/>
         </w:object>
       </w:r>
       <w:r>
@@ -880,7 +878,7 @@
           <v:shape id="_x0000_i1037" type="#_x0000_t75" style="width:50.4pt;height:15.6pt" o:ole="">
             <v:imagedata r:id="rId28" o:title=""/>
           </v:shape>
-          <o:OLEObject Type="Embed" ProgID="Equation.DSMT4" ShapeID="_x0000_i1037" DrawAspect="Content" ObjectID="_1379276284" r:id="rId29"/>
+          <o:OLEObject Type="Embed" ProgID="Equation.DSMT4" ShapeID="_x0000_i1037" DrawAspect="Content" ObjectID="_1384070175" r:id="rId29"/>
         </w:object>
       </w:r>
       <w:r>
@@ -906,7 +904,7 @@
           <v:shape id="_x0000_i1038" type="#_x0000_t75" style="width:51pt;height:15.6pt" o:ole="">
             <v:imagedata r:id="rId30" o:title=""/>
           </v:shape>
-          <o:OLEObject Type="Embed" ProgID="Equation.DSMT4" ShapeID="_x0000_i1038" DrawAspect="Content" ObjectID="_1379276285" r:id="rId31"/>
+          <o:OLEObject Type="Embed" ProgID="Equation.DSMT4" ShapeID="_x0000_i1038" DrawAspect="Content" ObjectID="_1384070176" r:id="rId31"/>
         </w:object>
       </w:r>
       <w:r>
@@ -923,7 +921,7 @@
           <v:shape id="_x0000_i1039" type="#_x0000_t75" style="width:41.4pt;height:15.6pt" o:ole="">
             <v:imagedata r:id="rId32" o:title=""/>
           </v:shape>
-          <o:OLEObject Type="Embed" ProgID="Equation.DSMT4" ShapeID="_x0000_i1039" DrawAspect="Content" ObjectID="_1379276286" r:id="rId33"/>
+          <o:OLEObject Type="Embed" ProgID="Equation.DSMT4" ShapeID="_x0000_i1039" DrawAspect="Content" ObjectID="_1384070177" r:id="rId33"/>
         </w:object>
       </w:r>
       <w:r>
@@ -938,7 +936,7 @@
           <v:shape id="_x0000_i1040" type="#_x0000_t75" style="width:39.6pt;height:15.6pt" o:ole="">
             <v:imagedata r:id="rId34" o:title=""/>
           </v:shape>
-          <o:OLEObject Type="Embed" ProgID="Equation.DSMT4" ShapeID="_x0000_i1040" DrawAspect="Content" ObjectID="_1379276287" r:id="rId35"/>
+          <o:OLEObject Type="Embed" ProgID="Equation.DSMT4" ShapeID="_x0000_i1040" DrawAspect="Content" ObjectID="_1384070178" r:id="rId35"/>
         </w:object>
       </w:r>
       <w:r>
@@ -1116,7 +1114,7 @@
           <v:shape id="_x0000_i1041" type="#_x0000_t75" style="width:9.6pt;height:12.6pt" o:ole="">
             <v:imagedata r:id="rId36" o:title=""/>
           </v:shape>
-          <o:OLEObject Type="Embed" ProgID="Equation.DSMT4" ShapeID="_x0000_i1041" DrawAspect="Content" ObjectID="_1379276288" r:id="rId37"/>
+          <o:OLEObject Type="Embed" ProgID="Equation.DSMT4" ShapeID="_x0000_i1041" DrawAspect="Content" ObjectID="_1384070179" r:id="rId37"/>
         </w:object>
       </w:r>
       <w:r>
@@ -1144,7 +1142,7 @@
           <v:shape id="_x0000_i1042" type="#_x0000_t75" style="width:138pt;height:54.6pt" o:ole="">
             <v:imagedata r:id="rId38" o:title=""/>
           </v:shape>
-          <o:OLEObject Type="Embed" ProgID="Equation.DSMT4" ShapeID="_x0000_i1042" DrawAspect="Content" ObjectID="_1379276289" r:id="rId39"/>
+          <o:OLEObject Type="Embed" ProgID="Equation.DSMT4" ShapeID="_x0000_i1042" DrawAspect="Content" ObjectID="_1384070180" r:id="rId39"/>
         </w:object>
       </w:r>
       <w:r>
@@ -1205,7 +1203,7 @@
           <v:shape id="_x0000_i1043" type="#_x0000_t75" style="width:131.4pt;height:57.6pt" o:ole="">
             <v:imagedata r:id="rId40" o:title=""/>
           </v:shape>
-          <o:OLEObject Type="Embed" ProgID="Equation.DSMT4" ShapeID="_x0000_i1043" DrawAspect="Content" ObjectID="_1379276290" r:id="rId41"/>
+          <o:OLEObject Type="Embed" ProgID="Equation.DSMT4" ShapeID="_x0000_i1043" DrawAspect="Content" ObjectID="_1384070181" r:id="rId41"/>
         </w:object>
       </w:r>
       <w:r>
@@ -1302,7 +1300,7 @@
           <v:shape id="_x0000_i1044" type="#_x0000_t75" style="width:18pt;height:15.6pt" o:ole="">
             <v:imagedata r:id="rId42" o:title=""/>
           </v:shape>
-          <o:OLEObject Type="Embed" ProgID="Equation.DSMT4" ShapeID="_x0000_i1044" DrawAspect="Content" ObjectID="_1379276291" r:id="rId43"/>
+          <o:OLEObject Type="Embed" ProgID="Equation.DSMT4" ShapeID="_x0000_i1044" DrawAspect="Content" ObjectID="_1384070182" r:id="rId43"/>
         </w:object>
       </w:r>
       <w:r>
@@ -1357,7 +1355,7 @@
           <v:shape id="_x0000_i1045" type="#_x0000_t75" style="width:18.6pt;height:15.6pt" o:ole="">
             <v:imagedata r:id="rId44" o:title=""/>
           </v:shape>
-          <o:OLEObject Type="Embed" ProgID="Equation.DSMT4" ShapeID="_x0000_i1045" DrawAspect="Content" ObjectID="_1379276292" r:id="rId45"/>
+          <o:OLEObject Type="Embed" ProgID="Equation.DSMT4" ShapeID="_x0000_i1045" DrawAspect="Content" ObjectID="_1384070183" r:id="rId45"/>
         </w:object>
       </w:r>
       <w:r>
@@ -1409,7 +1407,7 @@
           <v:shape id="_x0000_i1046" type="#_x0000_t75" style="width:9.6pt;height:12.6pt" o:ole="">
             <v:imagedata r:id="rId46" o:title=""/>
           </v:shape>
-          <o:OLEObject Type="Embed" ProgID="Equation.DSMT4" ShapeID="_x0000_i1046" DrawAspect="Content" ObjectID="_1379276293" r:id="rId47"/>
+          <o:OLEObject Type="Embed" ProgID="Equation.DSMT4" ShapeID="_x0000_i1046" DrawAspect="Content" ObjectID="_1384070184" r:id="rId47"/>
         </w:object>
       </w:r>
       <w:r>
@@ -1528,7 +1526,7 @@
           <v:shape id="_x0000_i1047" type="#_x0000_t75" style="width:44.4pt;height:36pt" o:ole="">
             <v:imagedata r:id="rId48" o:title=""/>
           </v:shape>
-          <o:OLEObject Type="Embed" ProgID="Equation.DSMT4" ShapeID="_x0000_i1047" DrawAspect="Content" ObjectID="_1379276294" r:id="rId49"/>
+          <o:OLEObject Type="Embed" ProgID="Equation.DSMT4" ShapeID="_x0000_i1047" DrawAspect="Content" ObjectID="_1384070185" r:id="rId49"/>
         </w:object>
       </w:r>
       <w:r>
@@ -1542,7 +1540,7 @@
           <v:shape id="_x0000_i1048" type="#_x0000_t75" style="width:74.4pt;height:21.6pt" o:ole="">
             <v:imagedata r:id="rId50" o:title=""/>
           </v:shape>
-          <o:OLEObject Type="Embed" ProgID="Equation.DSMT4" ShapeID="_x0000_i1048" DrawAspect="Content" ObjectID="_1379276295" r:id="rId51"/>
+          <o:OLEObject Type="Embed" ProgID="Equation.DSMT4" ShapeID="_x0000_i1048" DrawAspect="Content" ObjectID="_1384070186" r:id="rId51"/>
         </w:object>
       </w:r>
       <w:r>
@@ -1556,7 +1554,7 @@
           <v:shape id="_x0000_i1049" type="#_x0000_t75" style="width:63.6pt;height:36pt" o:ole="">
             <v:imagedata r:id="rId52" o:title=""/>
           </v:shape>
-          <o:OLEObject Type="Embed" ProgID="Equation.DSMT4" ShapeID="_x0000_i1049" DrawAspect="Content" ObjectID="_1379276296" r:id="rId53"/>
+          <o:OLEObject Type="Embed" ProgID="Equation.DSMT4" ShapeID="_x0000_i1049" DrawAspect="Content" ObjectID="_1384070187" r:id="rId53"/>
         </w:object>
       </w:r>
       <w:r>
@@ -1570,7 +1568,7 @@
           <v:shape id="_x0000_i1050" type="#_x0000_t75" style="width:42pt;height:36pt" o:ole="">
             <v:imagedata r:id="rId54" o:title=""/>
           </v:shape>
-          <o:OLEObject Type="Embed" ProgID="Equation.DSMT4" ShapeID="_x0000_i1050" DrawAspect="Content" ObjectID="_1379276297" r:id="rId55"/>
+          <o:OLEObject Type="Embed" ProgID="Equation.DSMT4" ShapeID="_x0000_i1050" DrawAspect="Content" ObjectID="_1384070188" r:id="rId55"/>
         </w:object>
       </w:r>
       <w:r>
@@ -1584,7 +1582,7 @@
           <v:shape id="_x0000_i1051" type="#_x0000_t75" style="width:45pt;height:38.4pt" o:ole="">
             <v:imagedata r:id="rId56" o:title=""/>
           </v:shape>
-          <o:OLEObject Type="Embed" ProgID="Equation.DSMT4" ShapeID="_x0000_i1051" DrawAspect="Content" ObjectID="_1379276298" r:id="rId57"/>
+          <o:OLEObject Type="Embed" ProgID="Equation.DSMT4" ShapeID="_x0000_i1051" DrawAspect="Content" ObjectID="_1384070189" r:id="rId57"/>
         </w:object>
       </w:r>
       <w:r>
@@ -1629,7 +1627,7 @@
           <v:shape id="_x0000_i1052" type="#_x0000_t75" style="width:101.4pt;height:42pt" o:ole="">
             <v:imagedata r:id="rId58" o:title=""/>
           </v:shape>
-          <o:OLEObject Type="Embed" ProgID="Equation.DSMT4" ShapeID="_x0000_i1052" DrawAspect="Content" ObjectID="_1379276299" r:id="rId59"/>
+          <o:OLEObject Type="Embed" ProgID="Equation.DSMT4" ShapeID="_x0000_i1052" DrawAspect="Content" ObjectID="_1384070190" r:id="rId59"/>
         </w:object>
       </w:r>
       <w:r>
@@ -1748,7 +1746,7 @@
           <v:shape id="_x0000_i1053" type="#_x0000_t75" style="width:11.4pt;height:17.4pt" o:ole="">
             <v:imagedata r:id="rId60" o:title=""/>
           </v:shape>
-          <o:OLEObject Type="Embed" ProgID="Equation.DSMT4" ShapeID="_x0000_i1053" DrawAspect="Content" ObjectID="_1379276300" r:id="rId61"/>
+          <o:OLEObject Type="Embed" ProgID="Equation.DSMT4" ShapeID="_x0000_i1053" DrawAspect="Content" ObjectID="_1384070191" r:id="rId61"/>
         </w:object>
       </w:r>
       <w:r>
@@ -1792,7 +1790,7 @@
           <v:shape id="_x0000_i1054" type="#_x0000_t75" style="width:66pt;height:20.4pt" o:ole="">
             <v:imagedata r:id="rId62" o:title=""/>
           </v:shape>
-          <o:OLEObject Type="Embed" ProgID="Equation.DSMT4" ShapeID="_x0000_i1054" DrawAspect="Content" ObjectID="_1379276301" r:id="rId63"/>
+          <o:OLEObject Type="Embed" ProgID="Equation.DSMT4" ShapeID="_x0000_i1054" DrawAspect="Content" ObjectID="_1384070192" r:id="rId63"/>
         </w:object>
       </w:r>
       <w:r>
@@ -1847,7 +1845,7 @@
           <v:shape id="_x0000_i1055" type="#_x0000_t75" style="width:81pt;height:17.4pt" o:ole="">
             <v:imagedata r:id="rId64" o:title=""/>
           </v:shape>
-          <o:OLEObject Type="Embed" ProgID="Equation.DSMT4" ShapeID="_x0000_i1055" DrawAspect="Content" ObjectID="_1379276302" r:id="rId65"/>
+          <o:OLEObject Type="Embed" ProgID="Equation.DSMT4" ShapeID="_x0000_i1055" DrawAspect="Content" ObjectID="_1384070193" r:id="rId65"/>
         </w:object>
       </w:r>
       <w:r>
@@ -1895,7 +1893,7 @@
           <v:shape id="_x0000_i1056" type="#_x0000_t75" style="width:11.4pt;height:12.6pt" o:ole="">
             <v:imagedata r:id="rId66" o:title=""/>
           </v:shape>
-          <o:OLEObject Type="Embed" ProgID="Equation.DSMT4" ShapeID="_x0000_i1056" DrawAspect="Content" ObjectID="_1379276303" r:id="rId67"/>
+          <o:OLEObject Type="Embed" ProgID="Equation.DSMT4" ShapeID="_x0000_i1056" DrawAspect="Content" ObjectID="_1384070194" r:id="rId67"/>
         </w:object>
       </w:r>
       <w:r>
@@ -1914,7 +1912,7 @@
           <v:shape id="_x0000_i1057" type="#_x0000_t75" style="width:11.4pt;height:15.6pt" o:ole="">
             <v:imagedata r:id="rId68" o:title=""/>
           </v:shape>
-          <o:OLEObject Type="Embed" ProgID="Equation.DSMT4" ShapeID="_x0000_i1057" DrawAspect="Content" ObjectID="_1379276304" r:id="rId69"/>
+          <o:OLEObject Type="Embed" ProgID="Equation.DSMT4" ShapeID="_x0000_i1057" DrawAspect="Content" ObjectID="_1384070195" r:id="rId69"/>
         </w:object>
       </w:r>
       <w:r>
@@ -1948,7 +1946,7 @@
           <v:shape id="_x0000_i1058" type="#_x0000_t75" style="width:11.4pt;height:15.6pt" o:ole="">
             <v:imagedata r:id="rId68" o:title=""/>
           </v:shape>
-          <o:OLEObject Type="Embed" ProgID="Equation.DSMT4" ShapeID="_x0000_i1058" DrawAspect="Content" ObjectID="_1379276305" r:id="rId70"/>
+          <o:OLEObject Type="Embed" ProgID="Equation.DSMT4" ShapeID="_x0000_i1058" DrawAspect="Content" ObjectID="_1384070196" r:id="rId70"/>
         </w:object>
       </w:r>
       <w:r>
@@ -1962,7 +1960,7 @@
           <v:shape id="_x0000_i1059" type="#_x0000_t75" style="width:11.4pt;height:12.6pt" o:ole="">
             <v:imagedata r:id="rId66" o:title=""/>
           </v:shape>
-          <o:OLEObject Type="Embed" ProgID="Equation.DSMT4" ShapeID="_x0000_i1059" DrawAspect="Content" ObjectID="_1379276306" r:id="rId71"/>
+          <o:OLEObject Type="Embed" ProgID="Equation.DSMT4" ShapeID="_x0000_i1059" DrawAspect="Content" ObjectID="_1384070197" r:id="rId71"/>
         </w:object>
       </w:r>
       <w:r>
@@ -2143,7 +2141,7 @@
           <v:shape id="_x0000_i1060" type="#_x0000_t75" style="width:254.4pt;height:39.6pt" o:ole="">
             <v:imagedata r:id="rId72" o:title=""/>
           </v:shape>
-          <o:OLEObject Type="Embed" ProgID="Equation.DSMT4" ShapeID="_x0000_i1060" DrawAspect="Content" ObjectID="_1379276307" r:id="rId73"/>
+          <o:OLEObject Type="Embed" ProgID="Equation.DSMT4" ShapeID="_x0000_i1060" DrawAspect="Content" ObjectID="_1384070198" r:id="rId73"/>
         </w:object>
       </w:r>
       <w:r>
@@ -2197,7 +2195,7 @@
           <v:shape id="_x0000_i1061" type="#_x0000_t75" style="width:99.6pt;height:38.4pt" o:ole="">
             <v:imagedata r:id="rId74" o:title=""/>
           </v:shape>
-          <o:OLEObject Type="Embed" ProgID="Equation.DSMT4" ShapeID="_x0000_i1061" DrawAspect="Content" ObjectID="_1379276308" r:id="rId75"/>
+          <o:OLEObject Type="Embed" ProgID="Equation.DSMT4" ShapeID="_x0000_i1061" DrawAspect="Content" ObjectID="_1384070199" r:id="rId75"/>
         </w:object>
       </w:r>
       <w:r>
@@ -2253,7 +2251,7 @@
           <v:shape id="_x0000_i1062" type="#_x0000_t75" style="width:153pt;height:74.4pt" o:ole="">
             <v:imagedata r:id="rId76" o:title=""/>
           </v:shape>
-          <o:OLEObject Type="Embed" ProgID="Equation.DSMT4" ShapeID="_x0000_i1062" DrawAspect="Content" ObjectID="_1379276309" r:id="rId77"/>
+          <o:OLEObject Type="Embed" ProgID="Equation.DSMT4" ShapeID="_x0000_i1062" DrawAspect="Content" ObjectID="_1384070200" r:id="rId77"/>
         </w:object>
       </w:r>
       <w:r>
@@ -2309,7 +2307,7 @@
           <v:shape id="_x0000_i1063" type="#_x0000_t75" style="width:1in;height:18.6pt" o:ole="">
             <v:imagedata r:id="rId78" o:title=""/>
           </v:shape>
-          <o:OLEObject Type="Embed" ProgID="Equation.DSMT4" ShapeID="_x0000_i1063" DrawAspect="Content" ObjectID="_1379276310" r:id="rId79"/>
+          <o:OLEObject Type="Embed" ProgID="Equation.DSMT4" ShapeID="_x0000_i1063" DrawAspect="Content" ObjectID="_1384070201" r:id="rId79"/>
         </w:object>
       </w:r>
       <w:r>
@@ -2429,7 +2427,7 @@
           <v:shape id="_x0000_i1064" type="#_x0000_t75" style="width:249pt;height:38.4pt" o:ole="">
             <v:imagedata r:id="rId80" o:title=""/>
           </v:shape>
-          <o:OLEObject Type="Embed" ProgID="Equation.DSMT4" ShapeID="_x0000_i1064" DrawAspect="Content" ObjectID="_1379276311" r:id="rId81"/>
+          <o:OLEObject Type="Embed" ProgID="Equation.DSMT4" ShapeID="_x0000_i1064" DrawAspect="Content" ObjectID="_1384070202" r:id="rId81"/>
         </w:object>
       </w:r>
       <w:r>
@@ -2483,7 +2481,7 @@
           <v:shape id="_x0000_i1065" type="#_x0000_t75" style="width:210pt;height:38.4pt" o:ole="">
             <v:imagedata r:id="rId82" o:title=""/>
           </v:shape>
-          <o:OLEObject Type="Embed" ProgID="Equation.DSMT4" ShapeID="_x0000_i1065" DrawAspect="Content" ObjectID="_1379276312" r:id="rId83"/>
+          <o:OLEObject Type="Embed" ProgID="Equation.DSMT4" ShapeID="_x0000_i1065" DrawAspect="Content" ObjectID="_1384070203" r:id="rId83"/>
         </w:object>
       </w:r>
       <w:r>
@@ -2550,7 +2548,7 @@
           <v:shape id="_x0000_i1066" type="#_x0000_t75" style="width:75.6pt;height:21pt" o:ole="">
             <v:imagedata r:id="rId84" o:title=""/>
           </v:shape>
-          <o:OLEObject Type="Embed" ProgID="Equation.DSMT4" ShapeID="_x0000_i1066" DrawAspect="Content" ObjectID="_1379276313" r:id="rId85"/>
+          <o:OLEObject Type="Embed" ProgID="Equation.DSMT4" ShapeID="_x0000_i1066" DrawAspect="Content" ObjectID="_1384070204" r:id="rId85"/>
         </w:object>
       </w:r>
       <w:r>
@@ -2564,7 +2562,7 @@
           <v:shape id="_x0000_i1067" type="#_x0000_t75" style="width:77.4pt;height:21pt" o:ole="">
             <v:imagedata r:id="rId86" o:title=""/>
           </v:shape>
-          <o:OLEObject Type="Embed" ProgID="Equation.DSMT4" ShapeID="_x0000_i1067" DrawAspect="Content" ObjectID="_1379276314" r:id="rId87"/>
+          <o:OLEObject Type="Embed" ProgID="Equation.DSMT4" ShapeID="_x0000_i1067" DrawAspect="Content" ObjectID="_1384070205" r:id="rId87"/>
         </w:object>
       </w:r>
       <w:r>
@@ -2578,7 +2576,7 @@
           <v:shape id="_x0000_i1068" type="#_x0000_t75" style="width:72.6pt;height:21pt" o:ole="">
             <v:imagedata r:id="rId88" o:title=""/>
           </v:shape>
-          <o:OLEObject Type="Embed" ProgID="Equation.DSMT4" ShapeID="_x0000_i1068" DrawAspect="Content" ObjectID="_1379276315" r:id="rId89"/>
+          <o:OLEObject Type="Embed" ProgID="Equation.DSMT4" ShapeID="_x0000_i1068" DrawAspect="Content" ObjectID="_1384070206" r:id="rId89"/>
         </w:object>
       </w:r>
       <w:r>
@@ -2595,7 +2593,7 @@
           <v:shape id="_x0000_i1069" type="#_x0000_t75" style="width:74.4pt;height:21pt" o:ole="">
             <v:imagedata r:id="rId90" o:title=""/>
           </v:shape>
-          <o:OLEObject Type="Embed" ProgID="Equation.DSMT4" ShapeID="_x0000_i1069" DrawAspect="Content" ObjectID="_1379276316" r:id="rId91"/>
+          <o:OLEObject Type="Embed" ProgID="Equation.DSMT4" ShapeID="_x0000_i1069" DrawAspect="Content" ObjectID="_1384070207" r:id="rId91"/>
         </w:object>
       </w:r>
     </w:p>
@@ -2619,7 +2617,7 @@
           <v:shape id="_x0000_i1070" type="#_x0000_t75" style="width:51.6pt;height:38.4pt" o:ole="">
             <v:imagedata r:id="rId92" o:title=""/>
           </v:shape>
-          <o:OLEObject Type="Embed" ProgID="Equation.DSMT4" ShapeID="_x0000_i1070" DrawAspect="Content" ObjectID="_1379276317" r:id="rId93"/>
+          <o:OLEObject Type="Embed" ProgID="Equation.DSMT4" ShapeID="_x0000_i1070" DrawAspect="Content" ObjectID="_1384070208" r:id="rId93"/>
         </w:object>
       </w:r>
       <w:r>
@@ -2633,7 +2631,7 @@
           <v:shape id="_x0000_i1071" type="#_x0000_t75" style="width:54pt;height:38.4pt" o:ole="">
             <v:imagedata r:id="rId94" o:title=""/>
           </v:shape>
-          <o:OLEObject Type="Embed" ProgID="Equation.DSMT4" ShapeID="_x0000_i1071" DrawAspect="Content" ObjectID="_1379276318" r:id="rId95"/>
+          <o:OLEObject Type="Embed" ProgID="Equation.DSMT4" ShapeID="_x0000_i1071" DrawAspect="Content" ObjectID="_1384070209" r:id="rId95"/>
         </w:object>
       </w:r>
       <w:r>
@@ -2650,7 +2648,7 @@
           <v:shape id="_x0000_i1072" type="#_x0000_t75" style="width:48pt;height:38.4pt" o:ole="">
             <v:imagedata r:id="rId96" o:title=""/>
           </v:shape>
-          <o:OLEObject Type="Embed" ProgID="Equation.DSMT4" ShapeID="_x0000_i1072" DrawAspect="Content" ObjectID="_1379276319" r:id="rId97"/>
+          <o:OLEObject Type="Embed" ProgID="Equation.DSMT4" ShapeID="_x0000_i1072" DrawAspect="Content" ObjectID="_1384070210" r:id="rId97"/>
         </w:object>
       </w:r>
     </w:p>
@@ -2674,7 +2672,7 @@
           <v:shape id="_x0000_i1073" type="#_x0000_t75" style="width:81pt;height:21.6pt" o:ole="">
             <v:imagedata r:id="rId98" o:title=""/>
           </v:shape>
-          <o:OLEObject Type="Embed" ProgID="Equation.DSMT4" ShapeID="_x0000_i1073" DrawAspect="Content" ObjectID="_1379276320" r:id="rId99"/>
+          <o:OLEObject Type="Embed" ProgID="Equation.DSMT4" ShapeID="_x0000_i1073" DrawAspect="Content" ObjectID="_1384070211" r:id="rId99"/>
         </w:object>
       </w:r>
       <w:r>
@@ -2691,7 +2689,7 @@
           <v:shape id="_x0000_i1074" type="#_x0000_t75" style="width:78pt;height:21.6pt" o:ole="">
             <v:imagedata r:id="rId100" o:title=""/>
           </v:shape>
-          <o:OLEObject Type="Embed" ProgID="Equation.DSMT4" ShapeID="_x0000_i1074" DrawAspect="Content" ObjectID="_1379276321" r:id="rId101"/>
+          <o:OLEObject Type="Embed" ProgID="Equation.DSMT4" ShapeID="_x0000_i1074" DrawAspect="Content" ObjectID="_1384070212" r:id="rId101"/>
         </w:object>
       </w:r>
       <w:r>
@@ -2705,7 +2703,7 @@
           <v:shape id="_x0000_i1075" type="#_x0000_t75" style="width:1in;height:20.4pt" o:ole="">
             <v:imagedata r:id="rId102" o:title=""/>
           </v:shape>
-          <o:OLEObject Type="Embed" ProgID="Equation.DSMT4" ShapeID="_x0000_i1075" DrawAspect="Content" ObjectID="_1379276322" r:id="rId103"/>
+          <o:OLEObject Type="Embed" ProgID="Equation.DSMT4" ShapeID="_x0000_i1075" DrawAspect="Content" ObjectID="_1384070213" r:id="rId103"/>
         </w:object>
       </w:r>
     </w:p>
@@ -2735,7 +2733,7 @@
           <v:shape id="_x0000_i1076" type="#_x0000_t75" style="width:245.4pt;height:21pt" o:ole="">
             <v:imagedata r:id="rId104" o:title=""/>
           </v:shape>
-          <o:OLEObject Type="Embed" ProgID="Equation.DSMT4" ShapeID="_x0000_i1076" DrawAspect="Content" ObjectID="_1379276323" r:id="rId105"/>
+          <o:OLEObject Type="Embed" ProgID="Equation.DSMT4" ShapeID="_x0000_i1076" DrawAspect="Content" ObjectID="_1384070214" r:id="rId105"/>
         </w:object>
       </w:r>
       <w:r>
@@ -2792,7 +2790,7 @@
           <v:shape id="_x0000_i1077" type="#_x0000_t75" style="width:208.2pt;height:20.4pt" o:ole="">
             <v:imagedata r:id="rId106" o:title=""/>
           </v:shape>
-          <o:OLEObject Type="Embed" ProgID="Equation.DSMT4" ShapeID="_x0000_i1077" DrawAspect="Content" ObjectID="_1379276324" r:id="rId107"/>
+          <o:OLEObject Type="Embed" ProgID="Equation.DSMT4" ShapeID="_x0000_i1077" DrawAspect="Content" ObjectID="_1384070215" r:id="rId107"/>
         </w:object>
       </w:r>
       <w:r>
@@ -2848,7 +2846,7 @@
           <v:shape id="_x0000_i1078" type="#_x0000_t75" style="width:48.6pt;height:20.4pt" o:ole="">
             <v:imagedata r:id="rId108" o:title=""/>
           </v:shape>
-          <o:OLEObject Type="Embed" ProgID="Equation.DSMT4" ShapeID="_x0000_i1078" DrawAspect="Content" ObjectID="_1379276325" r:id="rId109"/>
+          <o:OLEObject Type="Embed" ProgID="Equation.DSMT4" ShapeID="_x0000_i1078" DrawAspect="Content" ObjectID="_1384070216" r:id="rId109"/>
         </w:object>
       </w:r>
       <w:r>
@@ -2904,7 +2902,7 @@
           <v:shape id="_x0000_i1079" type="#_x0000_t75" style="width:74.4pt;height:20.4pt" o:ole="">
             <v:imagedata r:id="rId110" o:title=""/>
           </v:shape>
-          <o:OLEObject Type="Embed" ProgID="Equation.DSMT4" ShapeID="_x0000_i1079" DrawAspect="Content" ObjectID="_1379276326" r:id="rId111"/>
+          <o:OLEObject Type="Embed" ProgID="Equation.DSMT4" ShapeID="_x0000_i1079" DrawAspect="Content" ObjectID="_1384070217" r:id="rId111"/>
         </w:object>
       </w:r>
       <w:r>
@@ -2960,7 +2958,7 @@
           <v:shape id="_x0000_i1080" type="#_x0000_t75" style="width:11.4pt;height:14.4pt" o:ole="">
             <v:imagedata r:id="rId112" o:title=""/>
           </v:shape>
-          <o:OLEObject Type="Embed" ProgID="Equation.DSMT4" ShapeID="_x0000_i1080" DrawAspect="Content" ObjectID="_1379276327" r:id="rId113"/>
+          <o:OLEObject Type="Embed" ProgID="Equation.DSMT4" ShapeID="_x0000_i1080" DrawAspect="Content" ObjectID="_1384070218" r:id="rId113"/>
         </w:object>
       </w:r>
       <w:r>
@@ -2974,7 +2972,7 @@
           <v:shape id="_x0000_i1081" type="#_x0000_t75" style="width:12.6pt;height:18pt" o:ole="">
             <v:imagedata r:id="rId114" o:title=""/>
           </v:shape>
-          <o:OLEObject Type="Embed" ProgID="Equation.DSMT4" ShapeID="_x0000_i1081" DrawAspect="Content" ObjectID="_1379276328" r:id="rId115"/>
+          <o:OLEObject Type="Embed" ProgID="Equation.DSMT4" ShapeID="_x0000_i1081" DrawAspect="Content" ObjectID="_1384070219" r:id="rId115"/>
         </w:object>
       </w:r>
       <w:r>
@@ -2991,7 +2989,7 @@
           <v:shape id="_x0000_i1082" type="#_x0000_t75" style="width:9.6pt;height:11.4pt" o:ole="">
             <v:imagedata r:id="rId116" o:title=""/>
           </v:shape>
-          <o:OLEObject Type="Embed" ProgID="Equation.DSMT4" ShapeID="_x0000_i1082" DrawAspect="Content" ObjectID="_1379276329" r:id="rId117"/>
+          <o:OLEObject Type="Embed" ProgID="Equation.DSMT4" ShapeID="_x0000_i1082" DrawAspect="Content" ObjectID="_1384070220" r:id="rId117"/>
         </w:object>
       </w:r>
       <w:r>
@@ -3073,7 +3071,7 @@
           <v:shape id="_x0000_i1083" type="#_x0000_t75" style="width:113.4pt;height:42pt" o:ole="">
             <v:imagedata r:id="rId118" o:title=""/>
           </v:shape>
-          <o:OLEObject Type="Embed" ProgID="Equation.DSMT4" ShapeID="_x0000_i1083" DrawAspect="Content" ObjectID="_1379276330" r:id="rId119"/>
+          <o:OLEObject Type="Embed" ProgID="Equation.DSMT4" ShapeID="_x0000_i1083" DrawAspect="Content" ObjectID="_1384070221" r:id="rId119"/>
         </w:object>
       </w:r>
       <w:r>
@@ -3134,7 +3132,7 @@
           <v:shape id="_x0000_i1084" type="#_x0000_t75" style="width:18.6pt;height:18pt" o:ole="">
             <v:imagedata r:id="rId120" o:title=""/>
           </v:shape>
-          <o:OLEObject Type="Embed" ProgID="Equation.DSMT4" ShapeID="_x0000_i1084" DrawAspect="Content" ObjectID="_1379276331" r:id="rId121"/>
+          <o:OLEObject Type="Embed" ProgID="Equation.DSMT4" ShapeID="_x0000_i1084" DrawAspect="Content" ObjectID="_1384070222" r:id="rId121"/>
         </w:object>
       </w:r>
       <w:r>
@@ -3168,7 +3166,7 @@
           <v:shape id="_x0000_i1085" type="#_x0000_t75" style="width:12.6pt;height:18pt" o:ole="">
             <v:imagedata r:id="rId114" o:title=""/>
           </v:shape>
-          <o:OLEObject Type="Embed" ProgID="Equation.DSMT4" ShapeID="_x0000_i1085" DrawAspect="Content" ObjectID="_1379276332" r:id="rId122"/>
+          <o:OLEObject Type="Embed" ProgID="Equation.DSMT4" ShapeID="_x0000_i1085" DrawAspect="Content" ObjectID="_1384070223" r:id="rId122"/>
         </w:object>
       </w:r>
       <w:r>
@@ -3199,7 +3197,7 @@
           <v:shape id="_x0000_i1086" type="#_x0000_t75" style="width:45pt;height:18pt" o:ole="">
             <v:imagedata r:id="rId123" o:title=""/>
           </v:shape>
-          <o:OLEObject Type="Embed" ProgID="Equation.DSMT4" ShapeID="_x0000_i1086" DrawAspect="Content" ObjectID="_1379276333" r:id="rId124"/>
+          <o:OLEObject Type="Embed" ProgID="Equation.DSMT4" ShapeID="_x0000_i1086" DrawAspect="Content" ObjectID="_1384070224" r:id="rId124"/>
         </w:object>
       </w:r>
       <w:r>
@@ -3213,7 +3211,7 @@
           <v:shape id="_x0000_i1087" type="#_x0000_t75" style="width:45pt;height:18pt" o:ole="">
             <v:imagedata r:id="rId123" o:title=""/>
           </v:shape>
-          <o:OLEObject Type="Embed" ProgID="Equation.DSMT4" ShapeID="_x0000_i1087" DrawAspect="Content" ObjectID="_1379276334" r:id="rId125"/>
+          <o:OLEObject Type="Embed" ProgID="Equation.DSMT4" ShapeID="_x0000_i1087" DrawAspect="Content" ObjectID="_1384070225" r:id="rId125"/>
         </w:object>
       </w:r>
       <w:r>
@@ -3227,7 +3225,7 @@
           <v:shape id="_x0000_i1088" type="#_x0000_t75" style="width:11.4pt;height:14.4pt" o:ole="">
             <v:imagedata r:id="rId112" o:title=""/>
           </v:shape>
-          <o:OLEObject Type="Embed" ProgID="Equation.DSMT4" ShapeID="_x0000_i1088" DrawAspect="Content" ObjectID="_1379276335" r:id="rId126"/>
+          <o:OLEObject Type="Embed" ProgID="Equation.DSMT4" ShapeID="_x0000_i1088" DrawAspect="Content" ObjectID="_1384070226" r:id="rId126"/>
         </w:object>
       </w:r>
       <w:r>
@@ -3249,7 +3247,7 @@
           <v:shape id="_x0000_i1089" type="#_x0000_t75" style="width:186.6pt;height:42pt" o:ole="">
             <v:imagedata r:id="rId127" o:title=""/>
           </v:shape>
-          <o:OLEObject Type="Embed" ProgID="Equation.DSMT4" ShapeID="_x0000_i1089" DrawAspect="Content" ObjectID="_1379276336" r:id="rId128"/>
+          <o:OLEObject Type="Embed" ProgID="Equation.DSMT4" ShapeID="_x0000_i1089" DrawAspect="Content" ObjectID="_1384070227" r:id="rId128"/>
         </w:object>
       </w:r>
       <w:r>
@@ -3328,7 +3326,7 @@
           <v:shape id="_x0000_i1090" type="#_x0000_t75" style="width:9pt;height:14.4pt" o:ole="">
             <v:imagedata r:id="rId8" o:title=""/>
           </v:shape>
-          <o:OLEObject Type="Embed" ProgID="Equation.DSMT4" ShapeID="_x0000_i1090" DrawAspect="Content" ObjectID="_1379276337" r:id="rId129"/>
+          <o:OLEObject Type="Embed" ProgID="Equation.DSMT4" ShapeID="_x0000_i1090" DrawAspect="Content" ObjectID="_1384070228" r:id="rId129"/>
         </w:object>
       </w:r>
     </w:p>
@@ -3389,7 +3387,7 @@
           <v:shape id="_x0000_i1091" type="#_x0000_t75" style="width:297pt;height:36pt" o:ole="">
             <v:imagedata r:id="rId130" o:title=""/>
           </v:shape>
-          <o:OLEObject Type="Embed" ProgID="Equation.DSMT4" ShapeID="_x0000_i1091" DrawAspect="Content" ObjectID="_1379276338" r:id="rId131"/>
+          <o:OLEObject Type="Embed" ProgID="Equation.DSMT4" ShapeID="_x0000_i1091" DrawAspect="Content" ObjectID="_1384070229" r:id="rId131"/>
         </w:object>
       </w:r>
       <w:r>
@@ -3443,7 +3441,7 @@
           <v:shape id="_x0000_i1092" type="#_x0000_t75" style="width:236.4pt;height:15.6pt" o:ole="">
             <v:imagedata r:id="rId132" o:title=""/>
           </v:shape>
-          <o:OLEObject Type="Embed" ProgID="Equation.DSMT4" ShapeID="_x0000_i1092" DrawAspect="Content" ObjectID="_1379276339" r:id="rId133"/>
+          <o:OLEObject Type="Embed" ProgID="Equation.DSMT4" ShapeID="_x0000_i1092" DrawAspect="Content" ObjectID="_1384070230" r:id="rId133"/>
         </w:object>
       </w:r>
       <w:r>
@@ -3516,7 +3514,7 @@
           <v:shape id="_x0000_i1093" type="#_x0000_t75" style="width:281.4pt;height:18pt" o:ole="">
             <v:imagedata r:id="rId134" o:title=""/>
           </v:shape>
-          <o:OLEObject Type="Embed" ProgID="Equation.DSMT4" ShapeID="_x0000_i1093" DrawAspect="Content" ObjectID="_1379276340" r:id="rId135"/>
+          <o:OLEObject Type="Embed" ProgID="Equation.DSMT4" ShapeID="_x0000_i1093" DrawAspect="Content" ObjectID="_1384070231" r:id="rId135"/>
         </w:object>
       </w:r>
       <w:r>
@@ -3574,7 +3572,7 @@
           <v:shape id="_x0000_i1094" type="#_x0000_t75" style="width:279.6pt;height:18.6pt" o:ole="">
             <v:imagedata r:id="rId136" o:title=""/>
           </v:shape>
-          <o:OLEObject Type="Embed" ProgID="Equation.DSMT4" ShapeID="_x0000_i1094" DrawAspect="Content" ObjectID="_1379276341" r:id="rId137"/>
+          <o:OLEObject Type="Embed" ProgID="Equation.DSMT4" ShapeID="_x0000_i1094" DrawAspect="Content" ObjectID="_1384070232" r:id="rId137"/>
         </w:object>
       </w:r>
       <w:r>
@@ -3628,7 +3626,7 @@
           <v:shape id="_x0000_i1095" type="#_x0000_t75" style="width:84.6pt;height:20.4pt" o:ole="">
             <v:imagedata r:id="rId138" o:title=""/>
           </v:shape>
-          <o:OLEObject Type="Embed" ProgID="Equation.DSMT4" ShapeID="_x0000_i1095" DrawAspect="Content" ObjectID="_1379276342" r:id="rId139"/>
+          <o:OLEObject Type="Embed" ProgID="Equation.DSMT4" ShapeID="_x0000_i1095" DrawAspect="Content" ObjectID="_1384070233" r:id="rId139"/>
         </w:object>
       </w:r>
       <w:r>
@@ -3838,7 +3836,7 @@
           <v:shape id="_x0000_i1096" type="#_x0000_t75" style="width:29.4pt;height:15.6pt" o:ole="">
             <v:imagedata r:id="rId140" o:title=""/>
           </v:shape>
-          <o:OLEObject Type="Embed" ProgID="Equation.DSMT4" ShapeID="_x0000_i1096" DrawAspect="Content" ObjectID="_1379276343" r:id="rId141"/>
+          <o:OLEObject Type="Embed" ProgID="Equation.DSMT4" ShapeID="_x0000_i1096" DrawAspect="Content" ObjectID="_1384070234" r:id="rId141"/>
         </w:object>
       </w:r>
       <w:r>
@@ -3852,7 +3850,7 @@
           <v:shape id="_x0000_i1097" type="#_x0000_t75" style="width:47.4pt;height:15.6pt" o:ole="">
             <v:imagedata r:id="rId142" o:title=""/>
           </v:shape>
-          <o:OLEObject Type="Embed" ProgID="Equation.DSMT4" ShapeID="_x0000_i1097" DrawAspect="Content" ObjectID="_1379276344" r:id="rId143"/>
+          <o:OLEObject Type="Embed" ProgID="Equation.DSMT4" ShapeID="_x0000_i1097" DrawAspect="Content" ObjectID="_1384070235" r:id="rId143"/>
         </w:object>
       </w:r>
       <w:r>
@@ -3906,7 +3904,7 @@
           <v:shape id="_x0000_i1098" type="#_x0000_t75" style="width:93.6pt;height:15.6pt" o:ole="">
             <v:imagedata r:id="rId144" o:title=""/>
           </v:shape>
-          <o:OLEObject Type="Embed" ProgID="Equation.DSMT4" ShapeID="_x0000_i1098" DrawAspect="Content" ObjectID="_1379276345" r:id="rId145"/>
+          <o:OLEObject Type="Embed" ProgID="Equation.DSMT4" ShapeID="_x0000_i1098" DrawAspect="Content" ObjectID="_1384070236" r:id="rId145"/>
         </w:object>
       </w:r>
       <w:r>
@@ -3923,7 +3921,7 @@
           <v:shape id="_x0000_i1099" type="#_x0000_t75" style="width:41.4pt;height:18pt" o:ole="">
             <v:imagedata r:id="rId146" o:title=""/>
           </v:shape>
-          <o:OLEObject Type="Embed" ProgID="Equation.DSMT4" ShapeID="_x0000_i1099" DrawAspect="Content" ObjectID="_1379276346" r:id="rId147"/>
+          <o:OLEObject Type="Embed" ProgID="Equation.DSMT4" ShapeID="_x0000_i1099" DrawAspect="Content" ObjectID="_1384070237" r:id="rId147"/>
         </w:object>
       </w:r>
       <w:r>
@@ -3946,7 +3944,7 @@
           <v:shape id="_x0000_i1100" type="#_x0000_t75" style="width:21pt;height:18pt" o:ole="">
             <v:imagedata r:id="rId148" o:title=""/>
           </v:shape>
-          <o:OLEObject Type="Embed" ProgID="Equation.DSMT4" ShapeID="_x0000_i1100" DrawAspect="Content" ObjectID="_1379276347" r:id="rId149"/>
+          <o:OLEObject Type="Embed" ProgID="Equation.DSMT4" ShapeID="_x0000_i1100" DrawAspect="Content" ObjectID="_1384070238" r:id="rId149"/>
         </w:object>
       </w:r>
       <w:r>
@@ -4003,7 +4001,7 @@
           <v:shape id="_x0000_i1101" type="#_x0000_t75" style="width:69.6pt;height:18.6pt" o:ole="">
             <v:imagedata r:id="rId150" o:title=""/>
           </v:shape>
-          <o:OLEObject Type="Embed" ProgID="Equation.DSMT4" ShapeID="_x0000_i1101" DrawAspect="Content" ObjectID="_1379276348" r:id="rId151"/>
+          <o:OLEObject Type="Embed" ProgID="Equation.DSMT4" ShapeID="_x0000_i1101" DrawAspect="Content" ObjectID="_1384070239" r:id="rId151"/>
         </w:object>
       </w:r>
       <w:r>
@@ -4017,7 +4015,7 @@
           <v:shape id="_x0000_i1102" type="#_x0000_t75" style="width:53.4pt;height:20.4pt" o:ole="">
             <v:imagedata r:id="rId152" o:title=""/>
           </v:shape>
-          <o:OLEObject Type="Embed" ProgID="Equation.DSMT4" ShapeID="_x0000_i1102" DrawAspect="Content" ObjectID="_1379276349" r:id="rId153"/>
+          <o:OLEObject Type="Embed" ProgID="Equation.DSMT4" ShapeID="_x0000_i1102" DrawAspect="Content" ObjectID="_1384070240" r:id="rId153"/>
         </w:object>
       </w:r>
       <w:r>
@@ -4037,7 +4035,7 @@
           <v:shape id="_x0000_i1103" type="#_x0000_t75" style="width:12pt;height:12.6pt" o:ole="">
             <v:imagedata r:id="rId154" o:title=""/>
           </v:shape>
-          <o:OLEObject Type="Embed" ProgID="Equation.DSMT4" ShapeID="_x0000_i1103" DrawAspect="Content" ObjectID="_1379276350" r:id="rId155"/>
+          <o:OLEObject Type="Embed" ProgID="Equation.DSMT4" ShapeID="_x0000_i1103" DrawAspect="Content" ObjectID="_1384070241" r:id="rId155"/>
         </w:object>
       </w:r>
       <w:r>
@@ -4056,7 +4054,7 @@
           <v:shape id="_x0000_i1104" type="#_x0000_t75" style="width:77.4pt;height:18pt" o:ole="">
             <v:imagedata r:id="rId156" o:title=""/>
           </v:shape>
-          <o:OLEObject Type="Embed" ProgID="Equation.DSMT4" ShapeID="_x0000_i1104" DrawAspect="Content" ObjectID="_1379276351" r:id="rId157"/>
+          <o:OLEObject Type="Embed" ProgID="Equation.DSMT4" ShapeID="_x0000_i1104" DrawAspect="Content" ObjectID="_1384070242" r:id="rId157"/>
         </w:object>
       </w:r>
       <w:r>
@@ -4073,7 +4071,7 @@
           <v:shape id="_x0000_i1105" type="#_x0000_t75" style="width:12pt;height:18pt" o:ole="">
             <v:imagedata r:id="rId158" o:title=""/>
           </v:shape>
-          <o:OLEObject Type="Embed" ProgID="Equation.DSMT4" ShapeID="_x0000_i1105" DrawAspect="Content" ObjectID="_1379276352" r:id="rId159"/>
+          <o:OLEObject Type="Embed" ProgID="Equation.DSMT4" ShapeID="_x0000_i1105" DrawAspect="Content" ObjectID="_1384070243" r:id="rId159"/>
         </w:object>
       </w:r>
       <w:proofErr w:type="gramStart"/>
@@ -4101,7 +4099,7 @@
           <v:shape id="_x0000_i1106" type="#_x0000_t75" style="width:18.6pt;height:18pt" o:ole="">
             <v:imagedata r:id="rId160" o:title=""/>
           </v:shape>
-          <o:OLEObject Type="Embed" ProgID="Equation.DSMT4" ShapeID="_x0000_i1106" DrawAspect="Content" ObjectID="_1379276353" r:id="rId161"/>
+          <o:OLEObject Type="Embed" ProgID="Equation.DSMT4" ShapeID="_x0000_i1106" DrawAspect="Content" ObjectID="_1384070244" r:id="rId161"/>
         </w:object>
       </w:r>
       <w:r>
@@ -4150,7 +4148,7 @@
           <v:shape id="_x0000_i1107" type="#_x0000_t75" style="width:33.6pt;height:18pt" o:ole="">
             <v:imagedata r:id="rId162" o:title=""/>
           </v:shape>
-          <o:OLEObject Type="Embed" ProgID="Equation.DSMT4" ShapeID="_x0000_i1107" DrawAspect="Content" ObjectID="_1379276354" r:id="rId163"/>
+          <o:OLEObject Type="Embed" ProgID="Equation.DSMT4" ShapeID="_x0000_i1107" DrawAspect="Content" ObjectID="_1384070245" r:id="rId163"/>
         </w:object>
       </w:r>
       <w:r>
@@ -4176,7 +4174,7 @@
           <v:shape id="_x0000_i1108" type="#_x0000_t75" style="width:45.6pt;height:20.4pt" o:ole="">
             <v:imagedata r:id="rId164" o:title=""/>
           </v:shape>
-          <o:OLEObject Type="Embed" ProgID="Equation.DSMT4" ShapeID="_x0000_i1108" DrawAspect="Content" ObjectID="_1379276355" r:id="rId165"/>
+          <o:OLEObject Type="Embed" ProgID="Equation.DSMT4" ShapeID="_x0000_i1108" DrawAspect="Content" ObjectID="_1384070246" r:id="rId165"/>
         </w:object>
       </w:r>
       <w:r>
@@ -4190,7 +4188,7 @@
           <v:shape id="_x0000_i1109" type="#_x0000_t75" style="width:51pt;height:18pt" o:ole="">
             <v:imagedata r:id="rId166" o:title=""/>
           </v:shape>
-          <o:OLEObject Type="Embed" ProgID="Equation.DSMT4" ShapeID="_x0000_i1109" DrawAspect="Content" ObjectID="_1379276356" r:id="rId167"/>
+          <o:OLEObject Type="Embed" ProgID="Equation.DSMT4" ShapeID="_x0000_i1109" DrawAspect="Content" ObjectID="_1384070247" r:id="rId167"/>
         </w:object>
       </w:r>
       <w:r>
@@ -4207,7 +4205,7 @@
           <v:shape id="_x0000_i1110" type="#_x0000_t75" style="width:15pt;height:18pt" o:ole="">
             <v:imagedata r:id="rId168" o:title=""/>
           </v:shape>
-          <o:OLEObject Type="Embed" ProgID="Equation.DSMT4" ShapeID="_x0000_i1110" DrawAspect="Content" ObjectID="_1379276357" r:id="rId169"/>
+          <o:OLEObject Type="Embed" ProgID="Equation.DSMT4" ShapeID="_x0000_i1110" DrawAspect="Content" ObjectID="_1384070248" r:id="rId169"/>
         </w:object>
       </w:r>
       <w:r>
@@ -4233,7 +4231,7 @@
           <v:shape id="_x0000_i1111" type="#_x0000_t75" style="width:33.6pt;height:18pt" o:ole="">
             <v:imagedata r:id="rId170" o:title=""/>
           </v:shape>
-          <o:OLEObject Type="Embed" ProgID="Equation.DSMT4" ShapeID="_x0000_i1111" DrawAspect="Content" ObjectID="_1379276358" r:id="rId171"/>
+          <o:OLEObject Type="Embed" ProgID="Equation.DSMT4" ShapeID="_x0000_i1111" DrawAspect="Content" ObjectID="_1384070249" r:id="rId171"/>
         </w:object>
       </w:r>
       <w:r>
@@ -4274,7 +4272,7 @@
           <v:shape id="_x0000_i1112" type="#_x0000_t75" style="width:33pt;height:18pt" o:ole="">
             <v:imagedata r:id="rId172" o:title=""/>
           </v:shape>
-          <o:OLEObject Type="Embed" ProgID="Equation.DSMT4" ShapeID="_x0000_i1112" DrawAspect="Content" ObjectID="_1379276359" r:id="rId173"/>
+          <o:OLEObject Type="Embed" ProgID="Equation.DSMT4" ShapeID="_x0000_i1112" DrawAspect="Content" ObjectID="_1384070250" r:id="rId173"/>
         </w:object>
       </w:r>
       <w:r>
@@ -4315,7 +4313,7 @@
           <v:shape id="_x0000_i1113" type="#_x0000_t75" style="width:12pt;height:18pt" o:ole="">
             <v:imagedata r:id="rId174" o:title=""/>
           </v:shape>
-          <o:OLEObject Type="Embed" ProgID="Equation.DSMT4" ShapeID="_x0000_i1113" DrawAspect="Content" ObjectID="_1379276360" r:id="rId175"/>
+          <o:OLEObject Type="Embed" ProgID="Equation.DSMT4" ShapeID="_x0000_i1113" DrawAspect="Content" ObjectID="_1384070251" r:id="rId175"/>
         </w:object>
       </w:r>
       <w:r>
@@ -4329,7 +4327,7 @@
           <v:shape id="_x0000_i1114" type="#_x0000_t75" style="width:56.4pt;height:20.4pt" o:ole="">
             <v:imagedata r:id="rId176" o:title=""/>
           </v:shape>
-          <o:OLEObject Type="Embed" ProgID="Equation.DSMT4" ShapeID="_x0000_i1114" DrawAspect="Content" ObjectID="_1379276361" r:id="rId177"/>
+          <o:OLEObject Type="Embed" ProgID="Equation.DSMT4" ShapeID="_x0000_i1114" DrawAspect="Content" ObjectID="_1384070252" r:id="rId177"/>
         </w:object>
       </w:r>
       <w:r>
@@ -4358,7 +4356,7 @@
           <v:shape id="_x0000_i1115" type="#_x0000_t75" style="width:1in;height:20.4pt" o:ole="">
             <v:imagedata r:id="rId178" o:title=""/>
           </v:shape>
-          <o:OLEObject Type="Embed" ProgID="Equation.DSMT4" ShapeID="_x0000_i1115" DrawAspect="Content" ObjectID="_1379276362" r:id="rId179"/>
+          <o:OLEObject Type="Embed" ProgID="Equation.DSMT4" ShapeID="_x0000_i1115" DrawAspect="Content" ObjectID="_1384070253" r:id="rId179"/>
         </w:object>
       </w:r>
       <w:r>
@@ -4372,7 +4370,7 @@
           <v:shape id="_x0000_i1116" type="#_x0000_t75" style="width:14.4pt;height:18pt" o:ole="">
             <v:imagedata r:id="rId180" o:title=""/>
           </v:shape>
-          <o:OLEObject Type="Embed" ProgID="Equation.DSMT4" ShapeID="_x0000_i1116" DrawAspect="Content" ObjectID="_1379276363" r:id="rId181"/>
+          <o:OLEObject Type="Embed" ProgID="Equation.DSMT4" ShapeID="_x0000_i1116" DrawAspect="Content" ObjectID="_1384070254" r:id="rId181"/>
         </w:object>
       </w:r>
       <w:proofErr w:type="gramStart"/>
@@ -4405,7 +4403,7 @@
           <v:shape id="_x0000_i1117" type="#_x0000_t75" style="width:12pt;height:18pt" o:ole="">
             <v:imagedata r:id="rId174" o:title=""/>
           </v:shape>
-          <o:OLEObject Type="Embed" ProgID="Equation.DSMT4" ShapeID="_x0000_i1117" DrawAspect="Content" ObjectID="_1379276364" r:id="rId182"/>
+          <o:OLEObject Type="Embed" ProgID="Equation.DSMT4" ShapeID="_x0000_i1117" DrawAspect="Content" ObjectID="_1384070255" r:id="rId182"/>
         </w:object>
       </w:r>
       <w:r>
@@ -4458,7 +4456,7 @@
           <v:shape id="_x0000_i1118" type="#_x0000_t75" style="width:119.4pt;height:24pt" o:ole="">
             <v:imagedata r:id="rId183" o:title=""/>
           </v:shape>
-          <o:OLEObject Type="Embed" ProgID="Equation.DSMT4" ShapeID="_x0000_i1118" DrawAspect="Content" ObjectID="_1379276365" r:id="rId184"/>
+          <o:OLEObject Type="Embed" ProgID="Equation.DSMT4" ShapeID="_x0000_i1118" DrawAspect="Content" ObjectID="_1384070256" r:id="rId184"/>
         </w:object>
       </w:r>
       <w:r>
@@ -4474,7 +4472,7 @@
           <v:shape id="_x0000_i1119" type="#_x0000_t75" style="width:84pt;height:24pt" o:ole="">
             <v:imagedata r:id="rId185" o:title=""/>
           </v:shape>
-          <o:OLEObject Type="Embed" ProgID="Equation.DSMT4" ShapeID="_x0000_i1119" DrawAspect="Content" ObjectID="_1379276366" r:id="rId186"/>
+          <o:OLEObject Type="Embed" ProgID="Equation.DSMT4" ShapeID="_x0000_i1119" DrawAspect="Content" ObjectID="_1384070257" r:id="rId186"/>
         </w:object>
       </w:r>
     </w:p>
@@ -4487,7 +4485,7 @@
           <v:shape id="_x0000_i1120" type="#_x0000_t75" style="width:159.6pt;height:20.4pt" o:ole="">
             <v:imagedata r:id="rId187" o:title=""/>
           </v:shape>
-          <o:OLEObject Type="Embed" ProgID="Equation.DSMT4" ShapeID="_x0000_i1120" DrawAspect="Content" ObjectID="_1379276367" r:id="rId188"/>
+          <o:OLEObject Type="Embed" ProgID="Equation.DSMT4" ShapeID="_x0000_i1120" DrawAspect="Content" ObjectID="_1384070258" r:id="rId188"/>
         </w:object>
       </w:r>
     </w:p>
@@ -4505,7 +4503,7 @@
           <v:shape id="_x0000_i1121" type="#_x0000_t75" style="width:62.4pt;height:18pt" o:ole="">
             <v:imagedata r:id="rId189" o:title=""/>
           </v:shape>
-          <o:OLEObject Type="Embed" ProgID="Equation.DSMT4" ShapeID="_x0000_i1121" DrawAspect="Content" ObjectID="_1379276368" r:id="rId190"/>
+          <o:OLEObject Type="Embed" ProgID="Equation.DSMT4" ShapeID="_x0000_i1121" DrawAspect="Content" ObjectID="_1384070259" r:id="rId190"/>
         </w:object>
       </w:r>
       <w:r>
@@ -4522,7 +4520,7 @@
           <v:shape id="_x0000_i1122" type="#_x0000_t75" style="width:77.4pt;height:15.6pt" o:ole="">
             <v:imagedata r:id="rId191" o:title=""/>
           </v:shape>
-          <o:OLEObject Type="Embed" ProgID="Equation.DSMT4" ShapeID="_x0000_i1122" DrawAspect="Content" ObjectID="_1379276369" r:id="rId192"/>
+          <o:OLEObject Type="Embed" ProgID="Equation.DSMT4" ShapeID="_x0000_i1122" DrawAspect="Content" ObjectID="_1384070260" r:id="rId192"/>
         </w:object>
       </w:r>
       <w:r>
@@ -4546,7 +4544,7 @@
           <v:shape id="_x0000_i1123" type="#_x0000_t75" style="width:99.6pt;height:18.6pt" o:ole="">
             <v:imagedata r:id="rId193" o:title=""/>
           </v:shape>
-          <o:OLEObject Type="Embed" ProgID="Equation.DSMT4" ShapeID="_x0000_i1123" DrawAspect="Content" ObjectID="_1379276370" r:id="rId194"/>
+          <o:OLEObject Type="Embed" ProgID="Equation.DSMT4" ShapeID="_x0000_i1123" DrawAspect="Content" ObjectID="_1384070261" r:id="rId194"/>
         </w:object>
       </w:r>
       <w:r>
@@ -4565,7 +4563,7 @@
           <v:shape id="_x0000_i1124" type="#_x0000_t75" style="width:48.6pt;height:18.6pt" o:ole="">
             <v:imagedata r:id="rId195" o:title=""/>
           </v:shape>
-          <o:OLEObject Type="Embed" ProgID="Equation.DSMT4" ShapeID="_x0000_i1124" DrawAspect="Content" ObjectID="_1379276371" r:id="rId196"/>
+          <o:OLEObject Type="Embed" ProgID="Equation.DSMT4" ShapeID="_x0000_i1124" DrawAspect="Content" ObjectID="_1384070262" r:id="rId196"/>
         </w:object>
       </w:r>
       <w:r>
@@ -4584,7 +4582,7 @@
           <v:shape id="_x0000_i1125" type="#_x0000_t75" style="width:48pt;height:18.6pt" o:ole="">
             <v:imagedata r:id="rId197" o:title=""/>
           </v:shape>
-          <o:OLEObject Type="Embed" ProgID="Equation.DSMT4" ShapeID="_x0000_i1125" DrawAspect="Content" ObjectID="_1379276372" r:id="rId198"/>
+          <o:OLEObject Type="Embed" ProgID="Equation.DSMT4" ShapeID="_x0000_i1125" DrawAspect="Content" ObjectID="_1384070263" r:id="rId198"/>
         </w:object>
       </w:r>
       <w:r>
@@ -4607,7 +4605,7 @@
           <v:shape id="_x0000_i1126" type="#_x0000_t75" style="width:63pt;height:18pt" o:ole="">
             <v:imagedata r:id="rId199" o:title=""/>
           </v:shape>
-          <o:OLEObject Type="Embed" ProgID="Equation.DSMT4" ShapeID="_x0000_i1126" DrawAspect="Content" ObjectID="_1379276373" r:id="rId200"/>
+          <o:OLEObject Type="Embed" ProgID="Equation.DSMT4" ShapeID="_x0000_i1126" DrawAspect="Content" ObjectID="_1384070264" r:id="rId200"/>
         </w:object>
       </w:r>
       <w:r>
@@ -4621,7 +4619,7 @@
           <v:shape id="_x0000_i1127" type="#_x0000_t75" style="width:63.6pt;height:18.6pt" o:ole="">
             <v:imagedata r:id="rId201" o:title=""/>
           </v:shape>
-          <o:OLEObject Type="Embed" ProgID="Equation.DSMT4" ShapeID="_x0000_i1127" DrawAspect="Content" ObjectID="_1379276374" r:id="rId202"/>
+          <o:OLEObject Type="Embed" ProgID="Equation.DSMT4" ShapeID="_x0000_i1127" DrawAspect="Content" ObjectID="_1384070265" r:id="rId202"/>
         </w:object>
       </w:r>
       <w:r>
@@ -4635,7 +4633,7 @@
           <v:shape id="_x0000_i1128" type="#_x0000_t75" style="width:47.4pt;height:20.4pt" o:ole="">
             <v:imagedata r:id="rId203" o:title=""/>
           </v:shape>
-          <o:OLEObject Type="Embed" ProgID="Equation.DSMT4" ShapeID="_x0000_i1128" DrawAspect="Content" ObjectID="_1379276375" r:id="rId204"/>
+          <o:OLEObject Type="Embed" ProgID="Equation.DSMT4" ShapeID="_x0000_i1128" DrawAspect="Content" ObjectID="_1384070266" r:id="rId204"/>
         </w:object>
       </w:r>
       <w:r>
@@ -4659,7 +4657,7 @@
           <v:shape id="_x0000_i1129" type="#_x0000_t75" style="width:11.4pt;height:14.4pt" o:ole="">
             <v:imagedata r:id="rId112" o:title=""/>
           </v:shape>
-          <o:OLEObject Type="Embed" ProgID="Equation.DSMT4" ShapeID="_x0000_i1129" DrawAspect="Content" ObjectID="_1379276376" r:id="rId205"/>
+          <o:OLEObject Type="Embed" ProgID="Equation.DSMT4" ShapeID="_x0000_i1129" DrawAspect="Content" ObjectID="_1384070267" r:id="rId205"/>
         </w:object>
       </w:r>
       <w:r>
@@ -4677,7 +4675,7 @@
           <v:shape id="_x0000_i1130" type="#_x0000_t75" style="width:9.6pt;height:14.4pt" o:ole="">
             <v:imagedata r:id="rId206" o:title=""/>
           </v:shape>
-          <o:OLEObject Type="Embed" ProgID="Equation.DSMT4" ShapeID="_x0000_i1130" DrawAspect="Content" ObjectID="_1379276377" r:id="rId207"/>
+          <o:OLEObject Type="Embed" ProgID="Equation.DSMT4" ShapeID="_x0000_i1130" DrawAspect="Content" ObjectID="_1384070268" r:id="rId207"/>
         </w:object>
       </w:r>
       <w:r>
@@ -4697,7 +4695,7 @@
           <v:shape id="_x0000_i1131" type="#_x0000_t75" style="width:17.4pt;height:14.4pt" o:ole="">
             <v:imagedata r:id="rId208" o:title=""/>
           </v:shape>
-          <o:OLEObject Type="Embed" ProgID="Equation.DSMT4" ShapeID="_x0000_i1131" DrawAspect="Content" ObjectID="_1379276378" r:id="rId209"/>
+          <o:OLEObject Type="Embed" ProgID="Equation.DSMT4" ShapeID="_x0000_i1131" DrawAspect="Content" ObjectID="_1384070269" r:id="rId209"/>
         </w:object>
       </w:r>
       <w:r>
@@ -4711,7 +4709,7 @@
           <v:shape id="_x0000_i1132" type="#_x0000_t75" style="width:59.4pt;height:21.6pt" o:ole="">
             <v:imagedata r:id="rId210" o:title=""/>
           </v:shape>
-          <o:OLEObject Type="Embed" ProgID="Equation.DSMT4" ShapeID="_x0000_i1132" DrawAspect="Content" ObjectID="_1379276379" r:id="rId211"/>
+          <o:OLEObject Type="Embed" ProgID="Equation.DSMT4" ShapeID="_x0000_i1132" DrawAspect="Content" ObjectID="_1384070270" r:id="rId211"/>
         </w:object>
       </w:r>
       <w:r>
@@ -4725,7 +4723,7 @@
           <v:shape id="_x0000_i1133" type="#_x0000_t75" style="width:63.6pt;height:20.4pt" o:ole="">
             <v:imagedata r:id="rId212" o:title=""/>
           </v:shape>
-          <o:OLEObject Type="Embed" ProgID="Equation.DSMT4" ShapeID="_x0000_i1133" DrawAspect="Content" ObjectID="_1379276380" r:id="rId213"/>
+          <o:OLEObject Type="Embed" ProgID="Equation.DSMT4" ShapeID="_x0000_i1133" DrawAspect="Content" ObjectID="_1384070271" r:id="rId213"/>
         </w:object>
       </w:r>
       <w:r>
@@ -4739,7 +4737,7 @@
           <v:shape id="_x0000_i1134" type="#_x0000_t75" style="width:53.4pt;height:21.6pt" o:ole="">
             <v:imagedata r:id="rId214" o:title=""/>
           </v:shape>
-          <o:OLEObject Type="Embed" ProgID="Equation.DSMT4" ShapeID="_x0000_i1134" DrawAspect="Content" ObjectID="_1379276381" r:id="rId215"/>
+          <o:OLEObject Type="Embed" ProgID="Equation.DSMT4" ShapeID="_x0000_i1134" DrawAspect="Content" ObjectID="_1384070272" r:id="rId215"/>
         </w:object>
       </w:r>
       <w:r>
@@ -4780,7 +4778,7 @@
           <v:shape id="_x0000_i1135" type="#_x0000_t75" style="width:11.4pt;height:14.4pt" o:ole="">
             <v:imagedata r:id="rId216" o:title=""/>
           </v:shape>
-          <o:OLEObject Type="Embed" ProgID="Equation.DSMT4" ShapeID="_x0000_i1135" DrawAspect="Content" ObjectID="_1379276382" r:id="rId217"/>
+          <o:OLEObject Type="Embed" ProgID="Equation.DSMT4" ShapeID="_x0000_i1135" DrawAspect="Content" ObjectID="_1384070273" r:id="rId217"/>
         </w:object>
       </w:r>
       <w:r>
@@ -4829,7 +4827,7 @@
           <v:shape id="_x0000_i1136" type="#_x0000_t75" style="width:59.4pt;height:20.4pt" o:ole="">
             <v:imagedata r:id="rId218" o:title=""/>
           </v:shape>
-          <o:OLEObject Type="Embed" ProgID="Equation.DSMT4" ShapeID="_x0000_i1136" DrawAspect="Content" ObjectID="_1379276383" r:id="rId219"/>
+          <o:OLEObject Type="Embed" ProgID="Equation.DSMT4" ShapeID="_x0000_i1136" DrawAspect="Content" ObjectID="_1384070274" r:id="rId219"/>
         </w:object>
       </w:r>
       <w:r>
@@ -4848,7 +4846,7 @@
           <v:shape id="_x0000_i1137" type="#_x0000_t75" style="width:44.4pt;height:15.6pt" o:ole="">
             <v:imagedata r:id="rId220" o:title=""/>
           </v:shape>
-          <o:OLEObject Type="Embed" ProgID="Equation.DSMT4" ShapeID="_x0000_i1137" DrawAspect="Content" ObjectID="_1379276384" r:id="rId221"/>
+          <o:OLEObject Type="Embed" ProgID="Equation.DSMT4" ShapeID="_x0000_i1137" DrawAspect="Content" ObjectID="_1384070275" r:id="rId221"/>
         </w:object>
       </w:r>
       <w:r>
@@ -4862,7 +4860,7 @@
           <v:shape id="_x0000_i1138" type="#_x0000_t75" style="width:12pt;height:12.6pt" o:ole="">
             <v:imagedata r:id="rId222" o:title=""/>
           </v:shape>
-          <o:OLEObject Type="Embed" ProgID="Equation.DSMT4" ShapeID="_x0000_i1138" DrawAspect="Content" ObjectID="_1379276385" r:id="rId223"/>
+          <o:OLEObject Type="Embed" ProgID="Equation.DSMT4" ShapeID="_x0000_i1138" DrawAspect="Content" ObjectID="_1384070276" r:id="rId223"/>
         </w:object>
       </w:r>
       <w:r>
@@ -4876,7 +4874,7 @@
           <v:shape id="_x0000_i1139" type="#_x0000_t75" style="width:14.4pt;height:18pt" o:ole="">
             <v:imagedata r:id="rId224" o:title=""/>
           </v:shape>
-          <o:OLEObject Type="Embed" ProgID="Equation.DSMT4" ShapeID="_x0000_i1139" DrawAspect="Content" ObjectID="_1379276386" r:id="rId225"/>
+          <o:OLEObject Type="Embed" ProgID="Equation.DSMT4" ShapeID="_x0000_i1139" DrawAspect="Content" ObjectID="_1384070277" r:id="rId225"/>
         </w:object>
       </w:r>
       <w:r>
@@ -4890,7 +4888,7 @@
           <v:shape id="_x0000_i1140" type="#_x0000_t75" style="width:15pt;height:18pt" o:ole="">
             <v:imagedata r:id="rId226" o:title=""/>
           </v:shape>
-          <o:OLEObject Type="Embed" ProgID="Equation.DSMT4" ShapeID="_x0000_i1140" DrawAspect="Content" ObjectID="_1379276387" r:id="rId227"/>
+          <o:OLEObject Type="Embed" ProgID="Equation.DSMT4" ShapeID="_x0000_i1140" DrawAspect="Content" ObjectID="_1384070278" r:id="rId227"/>
         </w:object>
       </w:r>
       <w:r>
@@ -4914,7 +4912,7 @@
           <v:shape id="_x0000_i1141" type="#_x0000_t75" style="width:11.4pt;height:14.4pt" o:ole="">
             <v:imagedata r:id="rId112" o:title=""/>
           </v:shape>
-          <o:OLEObject Type="Embed" ProgID="Equation.DSMT4" ShapeID="_x0000_i1141" DrawAspect="Content" ObjectID="_1379276388" r:id="rId228"/>
+          <o:OLEObject Type="Embed" ProgID="Equation.DSMT4" ShapeID="_x0000_i1141" DrawAspect="Content" ObjectID="_1384070279" r:id="rId228"/>
         </w:object>
       </w:r>
       <w:r>
@@ -4994,7 +4992,7 @@
           <v:shape id="_x0000_i1142" type="#_x0000_t75" style="width:99.6pt;height:18.6pt" o:ole="">
             <v:imagedata r:id="rId229" o:title=""/>
           </v:shape>
-          <o:OLEObject Type="Embed" ProgID="Equation.DSMT4" ShapeID="_x0000_i1142" DrawAspect="Content" ObjectID="_1379276389" r:id="rId230"/>
+          <o:OLEObject Type="Embed" ProgID="Equation.DSMT4" ShapeID="_x0000_i1142" DrawAspect="Content" ObjectID="_1384070280" r:id="rId230"/>
         </w:object>
       </w:r>
       <w:r>
@@ -5008,7 +5006,7 @@
           <v:shape id="_x0000_i1143" type="#_x0000_t75" style="width:77.4pt;height:18pt" o:ole="">
             <v:imagedata r:id="rId231" o:title=""/>
           </v:shape>
-          <o:OLEObject Type="Embed" ProgID="Equation.DSMT4" ShapeID="_x0000_i1143" DrawAspect="Content" ObjectID="_1379276390" r:id="rId232"/>
+          <o:OLEObject Type="Embed" ProgID="Equation.DSMT4" ShapeID="_x0000_i1143" DrawAspect="Content" ObjectID="_1384070281" r:id="rId232"/>
         </w:object>
       </w:r>
       <w:r>
@@ -5038,7 +5036,7 @@
           <v:shape id="_x0000_i1144" type="#_x0000_t75" style="width:11.4pt;height:14.4pt" o:ole="">
             <v:imagedata r:id="rId233" o:title=""/>
           </v:shape>
-          <o:OLEObject Type="Embed" ProgID="Equation.DSMT4" ShapeID="_x0000_i1144" DrawAspect="Content" ObjectID="_1379276391" r:id="rId234"/>
+          <o:OLEObject Type="Embed" ProgID="Equation.DSMT4" ShapeID="_x0000_i1144" DrawAspect="Content" ObjectID="_1384070282" r:id="rId234"/>
         </w:object>
       </w:r>
       <w:r>
@@ -5075,7 +5073,7 @@
           <v:shape id="_x0000_i1145" type="#_x0000_t75" style="width:181.2pt;height:52.8pt" o:ole="">
             <v:imagedata r:id="rId235" o:title=""/>
           </v:shape>
-          <o:OLEObject Type="Embed" ProgID="Equation.DSMT4" ShapeID="_x0000_i1145" DrawAspect="Content" ObjectID="_1379276392" r:id="rId236"/>
+          <o:OLEObject Type="Embed" ProgID="Equation.DSMT4" ShapeID="_x0000_i1145" DrawAspect="Content" ObjectID="_1384070283" r:id="rId236"/>
         </w:object>
       </w:r>
       <w:r>
@@ -5132,7 +5130,7 @@
           <v:shape id="_x0000_i1146" type="#_x0000_t75" style="width:22.2pt;height:16.2pt" o:ole="">
             <v:imagedata r:id="rId237" o:title=""/>
           </v:shape>
-          <o:OLEObject Type="Embed" ProgID="Equation.DSMT4" ShapeID="_x0000_i1146" DrawAspect="Content" ObjectID="_1379276393" r:id="rId238"/>
+          <o:OLEObject Type="Embed" ProgID="Equation.DSMT4" ShapeID="_x0000_i1146" DrawAspect="Content" ObjectID="_1384070284" r:id="rId238"/>
         </w:object>
       </w:r>
       <w:r>
@@ -5210,7 +5208,7 @@
           <v:shape id="_x0000_i1147" type="#_x0000_t75" style="width:82.8pt;height:19.2pt" o:ole="">
             <v:imagedata r:id="rId239" o:title=""/>
           </v:shape>
-          <o:OLEObject Type="Embed" ProgID="Equation.DSMT4" ShapeID="_x0000_i1147" DrawAspect="Content" ObjectID="_1379276394" r:id="rId240"/>
+          <o:OLEObject Type="Embed" ProgID="Equation.DSMT4" ShapeID="_x0000_i1147" DrawAspect="Content" ObjectID="_1384070285" r:id="rId240"/>
         </w:object>
       </w:r>
       <w:r>
@@ -5276,7 +5274,7 @@
           <v:shape id="_x0000_i1148" type="#_x0000_t75" style="width:123pt;height:38.4pt" o:ole="">
             <v:imagedata r:id="rId241" o:title=""/>
           </v:shape>
-          <o:OLEObject Type="Embed" ProgID="Equation.DSMT4" ShapeID="_x0000_i1148" DrawAspect="Content" ObjectID="_1379276395" r:id="rId242"/>
+          <o:OLEObject Type="Embed" ProgID="Equation.DSMT4" ShapeID="_x0000_i1148" DrawAspect="Content" ObjectID="_1384070286" r:id="rId242"/>
         </w:object>
       </w:r>
       <w:r>
@@ -5347,7 +5345,7 @@
           <v:shape id="_x0000_i1149" type="#_x0000_t75" style="width:100.2pt;height:36pt" o:ole="">
             <v:imagedata r:id="rId243" o:title=""/>
           </v:shape>
-          <o:OLEObject Type="Embed" ProgID="Equation.DSMT4" ShapeID="_x0000_i1149" DrawAspect="Content" ObjectID="_1379276396" r:id="rId244"/>
+          <o:OLEObject Type="Embed" ProgID="Equation.DSMT4" ShapeID="_x0000_i1149" DrawAspect="Content" ObjectID="_1384070287" r:id="rId244"/>
         </w:object>
       </w:r>
       <w:r>
@@ -5414,7 +5412,7 @@
           <v:shape id="_x0000_i1150" type="#_x0000_t75" style="width:142.2pt;height:18pt" o:ole="">
             <v:imagedata r:id="rId245" o:title=""/>
           </v:shape>
-          <o:OLEObject Type="Embed" ProgID="Equation.DSMT4" ShapeID="_x0000_i1150" DrawAspect="Content" ObjectID="_1379276397" r:id="rId246"/>
+          <o:OLEObject Type="Embed" ProgID="Equation.DSMT4" ShapeID="_x0000_i1150" DrawAspect="Content" ObjectID="_1384070288" r:id="rId246"/>
         </w:object>
       </w:r>
       <w:r>
@@ -5475,7 +5473,7 @@
           <v:shape id="_x0000_i1151" type="#_x0000_t75" style="width:195pt;height:38.4pt" o:ole="">
             <v:imagedata r:id="rId247" o:title=""/>
           </v:shape>
-          <o:OLEObject Type="Embed" ProgID="Equation.DSMT4" ShapeID="_x0000_i1151" DrawAspect="Content" ObjectID="_1379276398" r:id="rId248"/>
+          <o:OLEObject Type="Embed" ProgID="Equation.DSMT4" ShapeID="_x0000_i1151" DrawAspect="Content" ObjectID="_1384070289" r:id="rId248"/>
         </w:object>
       </w:r>
       <w:r>
@@ -5546,7 +5544,7 @@
           <v:shape id="_x0000_i1152" type="#_x0000_t75" style="width:103.2pt;height:16.2pt" o:ole="">
             <v:imagedata r:id="rId249" o:title=""/>
           </v:shape>
-          <o:OLEObject Type="Embed" ProgID="Equation.DSMT4" ShapeID="_x0000_i1152" DrawAspect="Content" ObjectID="_1379276399" r:id="rId250"/>
+          <o:OLEObject Type="Embed" ProgID="Equation.DSMT4" ShapeID="_x0000_i1152" DrawAspect="Content" ObjectID="_1384070290" r:id="rId250"/>
         </w:object>
       </w:r>
       <w:r>
@@ -5639,7 +5637,7 @@
           <v:shape id="_x0000_i1153" type="#_x0000_t75" style="width:24pt;height:18pt" o:ole="">
             <v:imagedata r:id="rId251" o:title=""/>
           </v:shape>
-          <o:OLEObject Type="Embed" ProgID="Equation.DSMT4" ShapeID="_x0000_i1153" DrawAspect="Content" ObjectID="_1379276400" r:id="rId252"/>
+          <o:OLEObject Type="Embed" ProgID="Equation.DSMT4" ShapeID="_x0000_i1153" DrawAspect="Content" ObjectID="_1384070291" r:id="rId252"/>
         </w:object>
       </w:r>
       <w:r>
@@ -5734,7 +5732,7 @@
           <v:shape id="_x0000_i1154" type="#_x0000_t75" style="width:10.8pt;height:13.8pt" o:ole="">
             <v:imagedata r:id="rId253" o:title=""/>
           </v:shape>
-          <o:OLEObject Type="Embed" ProgID="Equation.DSMT4" ShapeID="_x0000_i1154" DrawAspect="Content" ObjectID="_1379276401" r:id="rId254"/>
+          <o:OLEObject Type="Embed" ProgID="Equation.DSMT4" ShapeID="_x0000_i1154" DrawAspect="Content" ObjectID="_1384070292" r:id="rId254"/>
         </w:object>
       </w:r>
       <w:r>
@@ -5754,7 +5752,7 @@
           <v:shape id="_x0000_i1155" type="#_x0000_t75" style="width:55.2pt;height:18pt" o:ole="">
             <v:imagedata r:id="rId255" o:title=""/>
           </v:shape>
-          <o:OLEObject Type="Embed" ProgID="Equation.DSMT4" ShapeID="_x0000_i1155" DrawAspect="Content" ObjectID="_1379276402" r:id="rId256"/>
+          <o:OLEObject Type="Embed" ProgID="Equation.DSMT4" ShapeID="_x0000_i1155" DrawAspect="Content" ObjectID="_1384070293" r:id="rId256"/>
         </w:object>
       </w:r>
       <w:r>
@@ -6071,7 +6069,7 @@
           <v:shape id="_x0000_i1156" type="#_x0000_t75" style="width:12pt;height:15.6pt" o:ole="">
             <v:imagedata r:id="rId257" o:title=""/>
           </v:shape>
-          <o:OLEObject Type="Embed" ProgID="Equation.DSMT4" ShapeID="_x0000_i1156" DrawAspect="Content" ObjectID="_1379276403" r:id="rId258"/>
+          <o:OLEObject Type="Embed" ProgID="Equation.DSMT4" ShapeID="_x0000_i1156" DrawAspect="Content" ObjectID="_1384070294" r:id="rId258"/>
         </w:object>
       </w:r>
       <w:proofErr w:type="gramStart"/>
@@ -6090,7 +6088,7 @@
           <v:shape id="_x0000_i1157" type="#_x0000_t75" style="width:36pt;height:12.6pt" o:ole="">
             <v:imagedata r:id="rId259" o:title=""/>
           </v:shape>
-          <o:OLEObject Type="Embed" ProgID="Equation.DSMT4" ShapeID="_x0000_i1157" DrawAspect="Content" ObjectID="_1379276404" r:id="rId260"/>
+          <o:OLEObject Type="Embed" ProgID="Equation.DSMT4" ShapeID="_x0000_i1157" DrawAspect="Content" ObjectID="_1384070295" r:id="rId260"/>
         </w:object>
       </w:r>
       <w:r>
@@ -6122,7 +6120,7 @@
           <v:shape id="_x0000_i1158" type="#_x0000_t75" style="width:10.2pt;height:13.8pt" o:ole="">
             <v:imagedata r:id="rId261" o:title=""/>
           </v:shape>
-          <o:OLEObject Type="Embed" ProgID="Equation.DSMT4" ShapeID="_x0000_i1158" DrawAspect="Content" ObjectID="_1379276405" r:id="rId262"/>
+          <o:OLEObject Type="Embed" ProgID="Equation.DSMT4" ShapeID="_x0000_i1158" DrawAspect="Content" ObjectID="_1384070296" r:id="rId262"/>
         </w:object>
       </w:r>
       <w:r>
@@ -6139,7 +6137,7 @@
           <v:shape id="_x0000_i1159" type="#_x0000_t75" style="width:41.4pt;height:18pt" o:ole="">
             <v:imagedata r:id="rId263" o:title=""/>
           </v:shape>
-          <o:OLEObject Type="Embed" ProgID="Equation.DSMT4" ShapeID="_x0000_i1159" DrawAspect="Content" ObjectID="_1379276406" r:id="rId264"/>
+          <o:OLEObject Type="Embed" ProgID="Equation.DSMT4" ShapeID="_x0000_i1159" DrawAspect="Content" ObjectID="_1384070297" r:id="rId264"/>
         </w:object>
       </w:r>
       <w:r>
@@ -6153,7 +6151,7 @@
           <v:shape id="_x0000_i1160" type="#_x0000_t75" style="width:18.6pt;height:14.4pt" o:ole="">
             <v:imagedata r:id="rId265" o:title=""/>
           </v:shape>
-          <o:OLEObject Type="Embed" ProgID="Equation.DSMT4" ShapeID="_x0000_i1160" DrawAspect="Content" ObjectID="_1379276407" r:id="rId266"/>
+          <o:OLEObject Type="Embed" ProgID="Equation.DSMT4" ShapeID="_x0000_i1160" DrawAspect="Content" ObjectID="_1384070298" r:id="rId266"/>
         </w:object>
       </w:r>
       <w:r>
@@ -6224,7 +6222,7 @@
           <v:shape id="_x0000_i1161" type="#_x0000_t75" style="width:82.8pt;height:19.2pt" o:ole="">
             <v:imagedata r:id="rId267" o:title=""/>
           </v:shape>
-          <o:OLEObject Type="Embed" ProgID="Equation.DSMT4" ShapeID="_x0000_i1161" DrawAspect="Content" ObjectID="_1379276408" r:id="rId268"/>
+          <o:OLEObject Type="Embed" ProgID="Equation.DSMT4" ShapeID="_x0000_i1161" DrawAspect="Content" ObjectID="_1384070299" r:id="rId268"/>
         </w:object>
       </w:r>
       <w:r>
@@ -6283,7 +6281,7 @@
           <v:shape id="_x0000_i1162" type="#_x0000_t75" style="width:103.8pt;height:38.4pt" o:ole="">
             <v:imagedata r:id="rId269" o:title=""/>
           </v:shape>
-          <o:OLEObject Type="Embed" ProgID="Equation.DSMT4" ShapeID="_x0000_i1162" DrawAspect="Content" ObjectID="_1379276409" r:id="rId270"/>
+          <o:OLEObject Type="Embed" ProgID="Equation.DSMT4" ShapeID="_x0000_i1162" DrawAspect="Content" ObjectID="_1384070300" r:id="rId270"/>
         </w:object>
       </w:r>
       <w:r>
@@ -6342,7 +6340,7 @@
           <v:shape id="_x0000_i1163" type="#_x0000_t75" style="width:84pt;height:36pt" o:ole="">
             <v:imagedata r:id="rId271" o:title=""/>
           </v:shape>
-          <o:OLEObject Type="Embed" ProgID="Equation.DSMT4" ShapeID="_x0000_i1163" DrawAspect="Content" ObjectID="_1379276410" r:id="rId272"/>
+          <o:OLEObject Type="Embed" ProgID="Equation.DSMT4" ShapeID="_x0000_i1163" DrawAspect="Content" ObjectID="_1384070301" r:id="rId272"/>
         </w:object>
       </w:r>
       <w:r>
@@ -6410,7 +6408,7 @@
           <v:shape id="_x0000_i1164" type="#_x0000_t75" style="width:10.2pt;height:13.8pt" o:ole="">
             <v:imagedata r:id="rId273" o:title=""/>
           </v:shape>
-          <o:OLEObject Type="Embed" ProgID="Equation.DSMT4" ShapeID="_x0000_i1164" DrawAspect="Content" ObjectID="_1379276411" r:id="rId274"/>
+          <o:OLEObject Type="Embed" ProgID="Equation.DSMT4" ShapeID="_x0000_i1164" DrawAspect="Content" ObjectID="_1384070302" r:id="rId274"/>
         </w:object>
       </w:r>
       <w:r>
@@ -6433,7 +6431,7 @@
           <v:shape id="_x0000_i1165" type="#_x0000_t75" style="width:45pt;height:18.6pt" o:ole="">
             <v:imagedata r:id="rId275" o:title=""/>
           </v:shape>
-          <o:OLEObject Type="Embed" ProgID="Equation.DSMT4" ShapeID="_x0000_i1165" DrawAspect="Content" ObjectID="_1379276412" r:id="rId276"/>
+          <o:OLEObject Type="Embed" ProgID="Equation.DSMT4" ShapeID="_x0000_i1165" DrawAspect="Content" ObjectID="_1384070303" r:id="rId276"/>
         </w:object>
       </w:r>
       <w:r>
@@ -6483,7 +6481,7 @@
           <v:shape id="_x0000_i1166" type="#_x0000_t75" style="width:12.6pt;height:18pt" o:ole="">
             <v:imagedata r:id="rId277" o:title=""/>
           </v:shape>
-          <o:OLEObject Type="Embed" ProgID="Equation.DSMT4" ShapeID="_x0000_i1166" DrawAspect="Content" ObjectID="_1379276413" r:id="rId278"/>
+          <o:OLEObject Type="Embed" ProgID="Equation.DSMT4" ShapeID="_x0000_i1166" DrawAspect="Content" ObjectID="_1384070304" r:id="rId278"/>
         </w:object>
       </w:r>
       <w:r>
@@ -6500,7 +6498,7 @@
           <v:shape id="_x0000_i1167" type="#_x0000_t75" style="width:81.6pt;height:18.6pt" o:ole="">
             <v:imagedata r:id="rId279" o:title=""/>
           </v:shape>
-          <o:OLEObject Type="Embed" ProgID="Equation.DSMT4" ShapeID="_x0000_i1167" DrawAspect="Content" ObjectID="_1379276414" r:id="rId280"/>
+          <o:OLEObject Type="Embed" ProgID="Equation.DSMT4" ShapeID="_x0000_i1167" DrawAspect="Content" ObjectID="_1384070305" r:id="rId280"/>
         </w:object>
       </w:r>
       <w:r>
@@ -6522,7 +6520,7 @@
           <v:shape id="_x0000_i1168" type="#_x0000_t75" style="width:45pt;height:18.6pt" o:ole="">
             <v:imagedata r:id="rId275" o:title=""/>
           </v:shape>
-          <o:OLEObject Type="Embed" ProgID="Equation.DSMT4" ShapeID="_x0000_i1168" DrawAspect="Content" ObjectID="_1379276415" r:id="rId281"/>
+          <o:OLEObject Type="Embed" ProgID="Equation.DSMT4" ShapeID="_x0000_i1168" DrawAspect="Content" ObjectID="_1384070306" r:id="rId281"/>
         </w:object>
       </w:r>
       <w:r>
@@ -6550,7 +6548,7 @@
           <v:shape id="_x0000_i1169" type="#_x0000_t75" style="width:26.4pt;height:15.6pt" o:ole="">
             <v:imagedata r:id="rId282" o:title=""/>
           </v:shape>
-          <o:OLEObject Type="Embed" ProgID="Equation.DSMT4" ShapeID="_x0000_i1169" DrawAspect="Content" ObjectID="_1379276416" r:id="rId283"/>
+          <o:OLEObject Type="Embed" ProgID="Equation.DSMT4" ShapeID="_x0000_i1169" DrawAspect="Content" ObjectID="_1384070307" r:id="rId283"/>
         </w:object>
       </w:r>
       <w:r>
@@ -6564,7 +6562,7 @@
           <v:shape id="_x0000_i1170" type="#_x0000_t75" style="width:47.4pt;height:20.4pt" o:ole="">
             <v:imagedata r:id="rId284" o:title=""/>
           </v:shape>
-          <o:OLEObject Type="Embed" ProgID="Equation.DSMT4" ShapeID="_x0000_i1170" DrawAspect="Content" ObjectID="_1379276417" r:id="rId285"/>
+          <o:OLEObject Type="Embed" ProgID="Equation.DSMT4" ShapeID="_x0000_i1170" DrawAspect="Content" ObjectID="_1384070308" r:id="rId285"/>
         </w:object>
       </w:r>
       <w:r>
@@ -6581,7 +6579,7 @@
           <v:shape id="_x0000_i1171" type="#_x0000_t75" style="width:48.6pt;height:18.6pt" o:ole="">
             <v:imagedata r:id="rId286" o:title=""/>
           </v:shape>
-          <o:OLEObject Type="Embed" ProgID="Equation.DSMT4" ShapeID="_x0000_i1171" DrawAspect="Content" ObjectID="_1379276418" r:id="rId287"/>
+          <o:OLEObject Type="Embed" ProgID="Equation.DSMT4" ShapeID="_x0000_i1171" DrawAspect="Content" ObjectID="_1384070309" r:id="rId287"/>
         </w:object>
       </w:r>
       <w:r>
@@ -6607,7 +6605,7 @@
           <v:shape id="_x0000_i1172" type="#_x0000_t75" style="width:33.6pt;height:14.4pt" o:ole="">
             <v:imagedata r:id="rId288" o:title=""/>
           </v:shape>
-          <o:OLEObject Type="Embed" ProgID="Equation.DSMT4" ShapeID="_x0000_i1172" DrawAspect="Content" ObjectID="_1379276419" r:id="rId289"/>
+          <o:OLEObject Type="Embed" ProgID="Equation.DSMT4" ShapeID="_x0000_i1172" DrawAspect="Content" ObjectID="_1384070310" r:id="rId289"/>
         </w:object>
       </w:r>
       <w:r>
@@ -6671,7 +6669,7 @@
           <v:shape id="_x0000_i1173" type="#_x0000_t75" style="width:38.4pt;height:18.6pt" o:ole="">
             <v:imagedata r:id="rId290" o:title=""/>
           </v:shape>
-          <o:OLEObject Type="Embed" ProgID="Equation.DSMT4" ShapeID="_x0000_i1173" DrawAspect="Content" ObjectID="_1379276420" r:id="rId291"/>
+          <o:OLEObject Type="Embed" ProgID="Equation.DSMT4" ShapeID="_x0000_i1173" DrawAspect="Content" ObjectID="_1384070311" r:id="rId291"/>
         </w:object>
       </w:r>
       <w:r>
@@ -6690,7 +6688,7 @@
           <v:shape id="_x0000_i1174" type="#_x0000_t75" style="width:38.4pt;height:18.6pt" o:ole="">
             <v:imagedata r:id="rId292" o:title=""/>
           </v:shape>
-          <o:OLEObject Type="Embed" ProgID="Equation.DSMT4" ShapeID="_x0000_i1174" DrawAspect="Content" ObjectID="_1379276421" r:id="rId293"/>
+          <o:OLEObject Type="Embed" ProgID="Equation.DSMT4" ShapeID="_x0000_i1174" DrawAspect="Content" ObjectID="_1384070312" r:id="rId293"/>
         </w:object>
       </w:r>
       <w:r>
@@ -6704,7 +6702,7 @@
           <v:shape id="_x0000_i1175" type="#_x0000_t75" style="width:32.4pt;height:18pt" o:ole="">
             <v:imagedata r:id="rId294" o:title=""/>
           </v:shape>
-          <o:OLEObject Type="Embed" ProgID="Equation.DSMT4" ShapeID="_x0000_i1175" DrawAspect="Content" ObjectID="_1379276422" r:id="rId295"/>
+          <o:OLEObject Type="Embed" ProgID="Equation.DSMT4" ShapeID="_x0000_i1175" DrawAspect="Content" ObjectID="_1384070313" r:id="rId295"/>
         </w:object>
       </w:r>
       <w:r>
@@ -6735,7 +6733,7 @@
           <v:shape id="_x0000_i1176" type="#_x0000_t75" style="width:38.4pt;height:18.6pt" o:ole="">
             <v:imagedata r:id="rId296" o:title=""/>
           </v:shape>
-          <o:OLEObject Type="Embed" ProgID="Equation.DSMT4" ShapeID="_x0000_i1176" DrawAspect="Content" ObjectID="_1379276423" r:id="rId297"/>
+          <o:OLEObject Type="Embed" ProgID="Equation.DSMT4" ShapeID="_x0000_i1176" DrawAspect="Content" ObjectID="_1384070314" r:id="rId297"/>
         </w:object>
       </w:r>
       <w:r>
@@ -6827,7 +6825,7 @@
           <v:shape id="_x0000_i1177" type="#_x0000_t75" style="width:44.4pt;height:18pt" o:ole="">
             <v:imagedata r:id="rId298" o:title=""/>
           </v:shape>
-          <o:OLEObject Type="Embed" ProgID="Equation.DSMT4" ShapeID="_x0000_i1177" DrawAspect="Content" ObjectID="_1379276424" r:id="rId299"/>
+          <o:OLEObject Type="Embed" ProgID="Equation.DSMT4" ShapeID="_x0000_i1177" DrawAspect="Content" ObjectID="_1384070315" r:id="rId299"/>
         </w:object>
       </w:r>
       <w:r>
@@ -6846,7 +6844,7 @@
           <v:shape id="_x0000_i1178" type="#_x0000_t75" style="width:12pt;height:18pt" o:ole="">
             <v:imagedata r:id="rId300" o:title=""/>
           </v:shape>
-          <o:OLEObject Type="Embed" ProgID="Equation.DSMT4" ShapeID="_x0000_i1178" DrawAspect="Content" ObjectID="_1379276425" r:id="rId301"/>
+          <o:OLEObject Type="Embed" ProgID="Equation.DSMT4" ShapeID="_x0000_i1178" DrawAspect="Content" ObjectID="_1384070316" r:id="rId301"/>
         </w:object>
       </w:r>
       <w:r>
@@ -6868,7 +6866,7 @@
           <v:shape id="_x0000_i1179" type="#_x0000_t75" style="width:18.6pt;height:18.6pt" o:ole="">
             <v:imagedata r:id="rId302" o:title=""/>
           </v:shape>
-          <o:OLEObject Type="Embed" ProgID="Equation.DSMT4" ShapeID="_x0000_i1179" DrawAspect="Content" ObjectID="_1379276426" r:id="rId303"/>
+          <o:OLEObject Type="Embed" ProgID="Equation.DSMT4" ShapeID="_x0000_i1179" DrawAspect="Content" ObjectID="_1384070317" r:id="rId303"/>
         </w:object>
       </w:r>
       <w:r>
@@ -6902,7 +6900,7 @@
           <v:shape id="_x0000_i1180" type="#_x0000_t75" style="width:17.4pt;height:18.6pt" o:ole="">
             <v:imagedata r:id="rId304" o:title=""/>
           </v:shape>
-          <o:OLEObject Type="Embed" ProgID="Equation.DSMT4" ShapeID="_x0000_i1180" DrawAspect="Content" ObjectID="_1379276427" r:id="rId305"/>
+          <o:OLEObject Type="Embed" ProgID="Equation.DSMT4" ShapeID="_x0000_i1180" DrawAspect="Content" ObjectID="_1384070318" r:id="rId305"/>
         </w:object>
       </w:r>
       <w:r>
@@ -6916,7 +6914,7 @@
           <v:shape id="_x0000_i1181" type="#_x0000_t75" style="width:20.4pt;height:18pt" o:ole="">
             <v:imagedata r:id="rId306" o:title=""/>
           </v:shape>
-          <o:OLEObject Type="Embed" ProgID="Equation.DSMT4" ShapeID="_x0000_i1181" DrawAspect="Content" ObjectID="_1379276428" r:id="rId307"/>
+          <o:OLEObject Type="Embed" ProgID="Equation.DSMT4" ShapeID="_x0000_i1181" DrawAspect="Content" ObjectID="_1384070319" r:id="rId307"/>
         </w:object>
       </w:r>
       <w:r>
@@ -7006,7 +7004,7 @@
           <v:shape id="_x0000_i1182" type="#_x0000_t75" style="width:70.8pt;height:19.2pt" o:ole="">
             <v:imagedata r:id="rId308" o:title=""/>
           </v:shape>
-          <o:OLEObject Type="Embed" ProgID="Equation.DSMT4" ShapeID="_x0000_i1182" DrawAspect="Content" ObjectID="_1379276429" r:id="rId309"/>
+          <o:OLEObject Type="Embed" ProgID="Equation.DSMT4" ShapeID="_x0000_i1182" DrawAspect="Content" ObjectID="_1384070320" r:id="rId309"/>
         </w:object>
       </w:r>
       <w:r>
@@ -7109,7 +7107,7 @@
           <v:shape id="_x0000_i1183" type="#_x0000_t75" style="width:40.8pt;height:18pt" o:ole="">
             <v:imagedata r:id="rId310" o:title=""/>
           </v:shape>
-          <o:OLEObject Type="Embed" ProgID="Equation.DSMT4" ShapeID="_x0000_i1183" DrawAspect="Content" ObjectID="_1379276430" r:id="rId311"/>
+          <o:OLEObject Type="Embed" ProgID="Equation.DSMT4" ShapeID="_x0000_i1183" DrawAspect="Content" ObjectID="_1384070321" r:id="rId311"/>
         </w:object>
       </w:r>
       <w:r>
@@ -7128,7 +7126,7 @@
           <v:shape id="_x0000_i1184" type="#_x0000_t75" style="width:58.8pt;height:19.8pt" o:ole="">
             <v:imagedata r:id="rId312" o:title=""/>
           </v:shape>
-          <o:OLEObject Type="Embed" ProgID="Equation.DSMT4" ShapeID="_x0000_i1184" DrawAspect="Content" ObjectID="_1379276431" r:id="rId313"/>
+          <o:OLEObject Type="Embed" ProgID="Equation.DSMT4" ShapeID="_x0000_i1184" DrawAspect="Content" ObjectID="_1384070322" r:id="rId313"/>
         </w:object>
       </w:r>
       <w:r>
@@ -7197,7 +7195,7 @@
           <v:shape id="_x0000_i1185" type="#_x0000_t75" style="width:60pt;height:19.2pt" o:ole="">
             <v:imagedata r:id="rId314" o:title=""/>
           </v:shape>
-          <o:OLEObject Type="Embed" ProgID="Equation.DSMT4" ShapeID="_x0000_i1185" DrawAspect="Content" ObjectID="_1379276432" r:id="rId315"/>
+          <o:OLEObject Type="Embed" ProgID="Equation.DSMT4" ShapeID="_x0000_i1185" DrawAspect="Content" ObjectID="_1384070323" r:id="rId315"/>
         </w:object>
       </w:r>
       <w:r>
@@ -7211,7 +7209,7 @@
           <v:shape id="_x0000_i1186" type="#_x0000_t75" style="width:61.8pt;height:19.2pt" o:ole="">
             <v:imagedata r:id="rId316" o:title=""/>
           </v:shape>
-          <o:OLEObject Type="Embed" ProgID="Equation.DSMT4" ShapeID="_x0000_i1186" DrawAspect="Content" ObjectID="_1379276433" r:id="rId317"/>
+          <o:OLEObject Type="Embed" ProgID="Equation.DSMT4" ShapeID="_x0000_i1186" DrawAspect="Content" ObjectID="_1384070324" r:id="rId317"/>
         </w:object>
       </w:r>
       <w:r>
@@ -7233,7 +7231,7 @@
           <v:shape id="_x0000_i1187" type="#_x0000_t75" style="width:165pt;height:19.2pt" o:ole="">
             <v:imagedata r:id="rId318" o:title=""/>
           </v:shape>
-          <o:OLEObject Type="Embed" ProgID="Equation.DSMT4" ShapeID="_x0000_i1187" DrawAspect="Content" ObjectID="_1379276434" r:id="rId319"/>
+          <o:OLEObject Type="Embed" ProgID="Equation.DSMT4" ShapeID="_x0000_i1187" DrawAspect="Content" ObjectID="_1384070325" r:id="rId319"/>
         </w:object>
       </w:r>
       <w:r>
@@ -7288,7 +7286,7 @@
           <v:shape id="_x0000_i1188" type="#_x0000_t75" style="width:228pt;height:19.2pt" o:ole="">
             <v:imagedata r:id="rId320" o:title=""/>
           </v:shape>
-          <o:OLEObject Type="Embed" ProgID="Equation.DSMT4" ShapeID="_x0000_i1188" DrawAspect="Content" ObjectID="_1379276435" r:id="rId321"/>
+          <o:OLEObject Type="Embed" ProgID="Equation.DSMT4" ShapeID="_x0000_i1188" DrawAspect="Content" ObjectID="_1384070326" r:id="rId321"/>
         </w:object>
       </w:r>
       <w:r>
@@ -7346,7 +7344,7 @@
           <v:shape id="_x0000_i1189" type="#_x0000_t75" style="width:40.8pt;height:18pt" o:ole="">
             <v:imagedata r:id="rId322" o:title=""/>
           </v:shape>
-          <o:OLEObject Type="Embed" ProgID="Equation.DSMT4" ShapeID="_x0000_i1189" DrawAspect="Content" ObjectID="_1379276436" r:id="rId323"/>
+          <o:OLEObject Type="Embed" ProgID="Equation.DSMT4" ShapeID="_x0000_i1189" DrawAspect="Content" ObjectID="_1384070327" r:id="rId323"/>
         </w:object>
       </w:r>
       <w:r>
@@ -7386,7 +7384,7 @@
           <v:shape id="_x0000_i1190" type="#_x0000_t75" style="width:10.8pt;height:13.8pt" o:ole="">
             <v:imagedata r:id="rId324" o:title=""/>
           </v:shape>
-          <o:OLEObject Type="Embed" ProgID="Equation.DSMT4" ShapeID="_x0000_i1190" DrawAspect="Content" ObjectID="_1379276437" r:id="rId325"/>
+          <o:OLEObject Type="Embed" ProgID="Equation.DSMT4" ShapeID="_x0000_i1190" DrawAspect="Content" ObjectID="_1384070328" r:id="rId325"/>
         </w:object>
       </w:r>
       <w:r>
@@ -7405,7 +7403,7 @@
           <v:shape id="_x0000_i1191" type="#_x0000_t75" style="width:97.2pt;height:24pt" o:ole="">
             <v:imagedata r:id="rId326" o:title=""/>
           </v:shape>
-          <o:OLEObject Type="Embed" ProgID="Equation.DSMT4" ShapeID="_x0000_i1191" DrawAspect="Content" ObjectID="_1379276438" r:id="rId327"/>
+          <o:OLEObject Type="Embed" ProgID="Equation.DSMT4" ShapeID="_x0000_i1191" DrawAspect="Content" ObjectID="_1384070329" r:id="rId327"/>
         </w:object>
       </w:r>
       <w:r>
@@ -7453,7 +7451,7 @@
           <v:shape id="_x0000_i1192" type="#_x0000_t75" style="width:91.2pt;height:18pt" o:ole="">
             <v:imagedata r:id="rId328" o:title=""/>
           </v:shape>
-          <o:OLEObject Type="Embed" ProgID="Equation.DSMT4" ShapeID="_x0000_i1192" DrawAspect="Content" ObjectID="_1379276439" r:id="rId329"/>
+          <o:OLEObject Type="Embed" ProgID="Equation.DSMT4" ShapeID="_x0000_i1192" DrawAspect="Content" ObjectID="_1384070330" r:id="rId329"/>
         </w:object>
       </w:r>
       <w:r>
@@ -7467,7 +7465,7 @@
           <v:shape id="_x0000_i1193" type="#_x0000_t75" style="width:19.8pt;height:19.2pt" o:ole="">
             <v:imagedata r:id="rId330" o:title=""/>
           </v:shape>
-          <o:OLEObject Type="Embed" ProgID="Equation.DSMT4" ShapeID="_x0000_i1193" DrawAspect="Content" ObjectID="_1379276440" r:id="rId331"/>
+          <o:OLEObject Type="Embed" ProgID="Equation.DSMT4" ShapeID="_x0000_i1193" DrawAspect="Content" ObjectID="_1384070331" r:id="rId331"/>
         </w:object>
       </w:r>
       <w:r>
@@ -7493,7 +7491,7 @@
           <v:shape id="_x0000_i1194" type="#_x0000_t75" style="width:34.8pt;height:19.8pt" o:ole="">
             <v:imagedata r:id="rId332" o:title=""/>
           </v:shape>
-          <o:OLEObject Type="Embed" ProgID="Equation.DSMT4" ShapeID="_x0000_i1194" DrawAspect="Content" ObjectID="_1379276441" r:id="rId333"/>
+          <o:OLEObject Type="Embed" ProgID="Equation.DSMT4" ShapeID="_x0000_i1194" DrawAspect="Content" ObjectID="_1384070332" r:id="rId333"/>
         </w:object>
       </w:r>
       <w:r>
@@ -7515,7 +7513,7 @@
           <v:shape id="_x0000_i1195" type="#_x0000_t75" style="width:106.2pt;height:18pt" o:ole="">
             <v:imagedata r:id="rId334" o:title=""/>
           </v:shape>
-          <o:OLEObject Type="Embed" ProgID="Equation.DSMT4" ShapeID="_x0000_i1195" DrawAspect="Content" ObjectID="_1379276442" r:id="rId335"/>
+          <o:OLEObject Type="Embed" ProgID="Equation.DSMT4" ShapeID="_x0000_i1195" DrawAspect="Content" ObjectID="_1384070333" r:id="rId335"/>
         </w:object>
       </w:r>
       <w:r>
@@ -7576,7 +7574,7 @@
           <v:shape id="_x0000_i1196" type="#_x0000_t75" style="width:40.8pt;height:18pt" o:ole="">
             <v:imagedata r:id="rId322" o:title=""/>
           </v:shape>
-          <o:OLEObject Type="Embed" ProgID="Equation.DSMT4" ShapeID="_x0000_i1196" DrawAspect="Content" ObjectID="_1379276443" r:id="rId336"/>
+          <o:OLEObject Type="Embed" ProgID="Equation.DSMT4" ShapeID="_x0000_i1196" DrawAspect="Content" ObjectID="_1384070334" r:id="rId336"/>
         </w:object>
       </w:r>
       <w:r>
@@ -7653,7 +7651,7 @@
           <v:shape id="_x0000_i1197" type="#_x0000_t75" style="width:39pt;height:18pt" o:ole="">
             <v:imagedata r:id="rId337" o:title=""/>
           </v:shape>
-          <o:OLEObject Type="Embed" ProgID="Equation.DSMT4" ShapeID="_x0000_i1197" DrawAspect="Content" ObjectID="_1379276444" r:id="rId338"/>
+          <o:OLEObject Type="Embed" ProgID="Equation.DSMT4" ShapeID="_x0000_i1197" DrawAspect="Content" ObjectID="_1384070335" r:id="rId338"/>
         </w:object>
       </w:r>
       <w:r>
@@ -7695,7 +7693,7 @@
           <v:shape id="_x0000_i1198" type="#_x0000_t75" style="width:19.8pt;height:19.2pt" o:ole="">
             <v:imagedata r:id="rId330" o:title=""/>
           </v:shape>
-          <o:OLEObject Type="Embed" ProgID="Equation.DSMT4" ShapeID="_x0000_i1198" DrawAspect="Content" ObjectID="_1379276445" r:id="rId339"/>
+          <o:OLEObject Type="Embed" ProgID="Equation.DSMT4" ShapeID="_x0000_i1198" DrawAspect="Content" ObjectID="_1384070336" r:id="rId339"/>
         </w:object>
       </w:r>
       <w:r>
@@ -7742,7 +7740,7 @@
           <v:shape id="_x0000_i1199" type="#_x0000_t75" style="width:76.8pt;height:22.2pt" o:ole="">
             <v:imagedata r:id="rId340" o:title=""/>
           </v:shape>
-          <o:OLEObject Type="Embed" ProgID="Equation.DSMT4" ShapeID="_x0000_i1199" DrawAspect="Content" ObjectID="_1379276446" r:id="rId341"/>
+          <o:OLEObject Type="Embed" ProgID="Equation.DSMT4" ShapeID="_x0000_i1199" DrawAspect="Content" ObjectID="_1384070337" r:id="rId341"/>
         </w:object>
       </w:r>
       <w:r>
@@ -7756,7 +7754,7 @@
           <v:shape id="_x0000_i1200" type="#_x0000_t75" style="width:21pt;height:15pt" o:ole="">
             <v:imagedata r:id="rId342" o:title=""/>
           </v:shape>
-          <o:OLEObject Type="Embed" ProgID="Equation.DSMT4" ShapeID="_x0000_i1200" DrawAspect="Content" ObjectID="_1379276447" r:id="rId343"/>
+          <o:OLEObject Type="Embed" ProgID="Equation.DSMT4" ShapeID="_x0000_i1200" DrawAspect="Content" ObjectID="_1384070338" r:id="rId343"/>
         </w:object>
       </w:r>
       <w:r>
@@ -7770,7 +7768,7 @@
           <v:shape id="_x0000_i1201" type="#_x0000_t75" style="width:70.8pt;height:19.2pt" o:ole="">
             <v:imagedata r:id="rId344" o:title=""/>
           </v:shape>
-          <o:OLEObject Type="Embed" ProgID="Equation.DSMT4" ShapeID="_x0000_i1201" DrawAspect="Content" ObjectID="_1379276448" r:id="rId345"/>
+          <o:OLEObject Type="Embed" ProgID="Equation.DSMT4" ShapeID="_x0000_i1201" DrawAspect="Content" ObjectID="_1384070339" r:id="rId345"/>
         </w:object>
       </w:r>
       <w:r>
@@ -7784,7 +7782,7 @@
           <v:shape id="_x0000_i1202" type="#_x0000_t75" style="width:10.2pt;height:13.8pt" o:ole="">
             <v:imagedata r:id="rId346" o:title=""/>
           </v:shape>
-          <o:OLEObject Type="Embed" ProgID="Equation.DSMT4" ShapeID="_x0000_i1202" DrawAspect="Content" ObjectID="_1379276449" r:id="rId347"/>
+          <o:OLEObject Type="Embed" ProgID="Equation.DSMT4" ShapeID="_x0000_i1202" DrawAspect="Content" ObjectID="_1384070340" r:id="rId347"/>
         </w:object>
       </w:r>
       <w:r>
@@ -7810,7 +7808,7 @@
           <v:shape id="_x0000_i1203" type="#_x0000_t75" style="width:79.2pt;height:34.8pt" o:ole="">
             <v:imagedata r:id="rId348" o:title=""/>
           </v:shape>
-          <o:OLEObject Type="Embed" ProgID="Equation.DSMT4" ShapeID="_x0000_i1203" DrawAspect="Content" ObjectID="_1379276450" r:id="rId349"/>
+          <o:OLEObject Type="Embed" ProgID="Equation.DSMT4" ShapeID="_x0000_i1203" DrawAspect="Content" ObjectID="_1384070341" r:id="rId349"/>
         </w:object>
       </w:r>
       <w:r>
@@ -7877,7 +7875,7 @@
           <v:shape id="_x0000_i1204" type="#_x0000_t75" style="width:60pt;height:19.2pt" o:ole="">
             <v:imagedata r:id="rId314" o:title=""/>
           </v:shape>
-          <o:OLEObject Type="Embed" ProgID="Equation.DSMT4" ShapeID="_x0000_i1204" DrawAspect="Content" ObjectID="_1379276451" r:id="rId350"/>
+          <o:OLEObject Type="Embed" ProgID="Equation.DSMT4" ShapeID="_x0000_i1204" DrawAspect="Content" ObjectID="_1384070342" r:id="rId350"/>
         </w:object>
       </w:r>
       <w:r>
@@ -7891,7 +7889,7 @@
           <v:shape id="_x0000_i1205" type="#_x0000_t75" style="width:61.8pt;height:19.2pt" o:ole="">
             <v:imagedata r:id="rId316" o:title=""/>
           </v:shape>
-          <o:OLEObject Type="Embed" ProgID="Equation.DSMT4" ShapeID="_x0000_i1205" DrawAspect="Content" ObjectID="_1379276452" r:id="rId351"/>
+          <o:OLEObject Type="Embed" ProgID="Equation.DSMT4" ShapeID="_x0000_i1205" DrawAspect="Content" ObjectID="_1384070343" r:id="rId351"/>
         </w:object>
       </w:r>
       <w:r>
@@ -7910,7 +7908,7 @@
           <v:shape id="_x0000_i1206" type="#_x0000_t75" style="width:136.2pt;height:19.8pt" o:ole="">
             <v:imagedata r:id="rId352" o:title=""/>
           </v:shape>
-          <o:OLEObject Type="Embed" ProgID="Equation.DSMT4" ShapeID="_x0000_i1206" DrawAspect="Content" ObjectID="_1379276453" r:id="rId353"/>
+          <o:OLEObject Type="Embed" ProgID="Equation.DSMT4" ShapeID="_x0000_i1206" DrawAspect="Content" ObjectID="_1384070344" r:id="rId353"/>
         </w:object>
       </w:r>
       <w:r>
@@ -7935,7 +7933,7 @@
           <v:shape id="_x0000_i1207" type="#_x0000_t75" style="width:166.2pt;height:37.8pt" o:ole="">
             <v:imagedata r:id="rId354" o:title=""/>
           </v:shape>
-          <o:OLEObject Type="Embed" ProgID="Equation.DSMT4" ShapeID="_x0000_i1207" DrawAspect="Content" ObjectID="_1379276454" r:id="rId355"/>
+          <o:OLEObject Type="Embed" ProgID="Equation.DSMT4" ShapeID="_x0000_i1207" DrawAspect="Content" ObjectID="_1384070345" r:id="rId355"/>
         </w:object>
       </w:r>
       <w:r>
@@ -7999,7 +7997,7 @@
           <v:shape id="_x0000_i1208" type="#_x0000_t75" style="width:165pt;height:19.2pt" o:ole="">
             <v:imagedata r:id="rId318" o:title=""/>
           </v:shape>
-          <o:OLEObject Type="Embed" ProgID="Equation.DSMT4" ShapeID="_x0000_i1208" DrawAspect="Content" ObjectID="_1379276455" r:id="rId356"/>
+          <o:OLEObject Type="Embed" ProgID="Equation.DSMT4" ShapeID="_x0000_i1208" DrawAspect="Content" ObjectID="_1384070346" r:id="rId356"/>
         </w:object>
       </w:r>
       <w:r>
@@ -8053,7 +8051,7 @@
           <v:shape id="_x0000_i1209" type="#_x0000_t75" style="width:250.2pt;height:19.2pt" o:ole="">
             <v:imagedata r:id="rId357" o:title=""/>
           </v:shape>
-          <o:OLEObject Type="Embed" ProgID="Equation.DSMT4" ShapeID="_x0000_i1209" DrawAspect="Content" ObjectID="_1379276456" r:id="rId358"/>
+          <o:OLEObject Type="Embed" ProgID="Equation.DSMT4" ShapeID="_x0000_i1209" DrawAspect="Content" ObjectID="_1384070347" r:id="rId358"/>
         </w:object>
       </w:r>
       <w:r>
@@ -8114,7 +8112,7 @@
           <v:shape id="_x0000_i1210" type="#_x0000_t75" style="width:33pt;height:18pt" o:ole="">
             <v:imagedata r:id="rId359" o:title=""/>
           </v:shape>
-          <o:OLEObject Type="Embed" ProgID="Equation.DSMT4" ShapeID="_x0000_i1210" DrawAspect="Content" ObjectID="_1379276457" r:id="rId360"/>
+          <o:OLEObject Type="Embed" ProgID="Equation.DSMT4" ShapeID="_x0000_i1210" DrawAspect="Content" ObjectID="_1384070348" r:id="rId360"/>
         </w:object>
       </w:r>
       <w:r>
@@ -8128,7 +8126,7 @@
           <v:shape id="_x0000_i1211" type="#_x0000_t75" style="width:76.8pt;height:18pt" o:ole="">
             <v:imagedata r:id="rId361" o:title=""/>
           </v:shape>
-          <o:OLEObject Type="Embed" ProgID="Equation.DSMT4" ShapeID="_x0000_i1211" DrawAspect="Content" ObjectID="_1379276458" r:id="rId362"/>
+          <o:OLEObject Type="Embed" ProgID="Equation.DSMT4" ShapeID="_x0000_i1211" DrawAspect="Content" ObjectID="_1384070349" r:id="rId362"/>
         </w:object>
       </w:r>
       <w:r>
@@ -8165,7 +8163,7 @@
           <v:shape id="_x0000_i1212" type="#_x0000_t75" style="width:31.8pt;height:18pt" o:ole="">
             <v:imagedata r:id="rId363" o:title=""/>
           </v:shape>
-          <o:OLEObject Type="Embed" ProgID="Equation.DSMT4" ShapeID="_x0000_i1212" DrawAspect="Content" ObjectID="_1379276459" r:id="rId364"/>
+          <o:OLEObject Type="Embed" ProgID="Equation.DSMT4" ShapeID="_x0000_i1212" DrawAspect="Content" ObjectID="_1384070350" r:id="rId364"/>
         </w:object>
       </w:r>
       <w:r>
@@ -8203,7 +8201,7 @@
           <v:shape id="_x0000_i1213" type="#_x0000_t75" style="width:54pt;height:19.2pt" o:ole="">
             <v:imagedata r:id="rId365" o:title=""/>
           </v:shape>
-          <o:OLEObject Type="Embed" ProgID="Equation.DSMT4" ShapeID="_x0000_i1213" DrawAspect="Content" ObjectID="_1379276460" r:id="rId366"/>
+          <o:OLEObject Type="Embed" ProgID="Equation.DSMT4" ShapeID="_x0000_i1213" DrawAspect="Content" ObjectID="_1384070351" r:id="rId366"/>
         </w:object>
       </w:r>
       <w:r>
@@ -8217,7 +8215,7 @@
           <v:shape id="_x0000_i1214" type="#_x0000_t75" style="width:55.8pt;height:19.2pt" o:ole="">
             <v:imagedata r:id="rId367" o:title=""/>
           </v:shape>
-          <o:OLEObject Type="Embed" ProgID="Equation.DSMT4" ShapeID="_x0000_i1214" DrawAspect="Content" ObjectID="_1379276461" r:id="rId368"/>
+          <o:OLEObject Type="Embed" ProgID="Equation.DSMT4" ShapeID="_x0000_i1214" DrawAspect="Content" ObjectID="_1384070352" r:id="rId368"/>
         </w:object>
       </w:r>
       <w:r>
@@ -8231,7 +8229,7 @@
           <v:shape id="_x0000_i1215" type="#_x0000_t75" style="width:70.2pt;height:19.2pt" o:ole="">
             <v:imagedata r:id="rId369" o:title=""/>
           </v:shape>
-          <o:OLEObject Type="Embed" ProgID="Equation.DSMT4" ShapeID="_x0000_i1215" DrawAspect="Content" ObjectID="_1379276462" r:id="rId370"/>
+          <o:OLEObject Type="Embed" ProgID="Equation.DSMT4" ShapeID="_x0000_i1215" DrawAspect="Content" ObjectID="_1384070353" r:id="rId370"/>
         </w:object>
       </w:r>
       <w:r>
@@ -8250,7 +8248,7 @@
           <v:shape id="_x0000_i1216" type="#_x0000_t75" style="width:76.8pt;height:19.8pt" o:ole="">
             <v:imagedata r:id="rId371" o:title=""/>
           </v:shape>
-          <o:OLEObject Type="Embed" ProgID="Equation.DSMT4" ShapeID="_x0000_i1216" DrawAspect="Content" ObjectID="_1379276463" r:id="rId372"/>
+          <o:OLEObject Type="Embed" ProgID="Equation.DSMT4" ShapeID="_x0000_i1216" DrawAspect="Content" ObjectID="_1384070354" r:id="rId372"/>
         </w:object>
       </w:r>
       <w:r>
@@ -8264,7 +8262,7 @@
           <v:shape id="_x0000_i1217" type="#_x0000_t75" style="width:81pt;height:24pt" o:ole="">
             <v:imagedata r:id="rId373" o:title=""/>
           </v:shape>
-          <o:OLEObject Type="Embed" ProgID="Equation.DSMT4" ShapeID="_x0000_i1217" DrawAspect="Content" ObjectID="_1379276464" r:id="rId374"/>
+          <o:OLEObject Type="Embed" ProgID="Equation.DSMT4" ShapeID="_x0000_i1217" DrawAspect="Content" ObjectID="_1384070355" r:id="rId374"/>
         </w:object>
       </w:r>
       <w:r>
@@ -8278,7 +8276,7 @@
           <v:shape id="_x0000_i1218" type="#_x0000_t75" style="width:12pt;height:18pt" o:ole="">
             <v:imagedata r:id="rId375" o:title=""/>
           </v:shape>
-          <o:OLEObject Type="Embed" ProgID="Equation.DSMT4" ShapeID="_x0000_i1218" DrawAspect="Content" ObjectID="_1379276465" r:id="rId376"/>
+          <o:OLEObject Type="Embed" ProgID="Equation.DSMT4" ShapeID="_x0000_i1218" DrawAspect="Content" ObjectID="_1384070356" r:id="rId376"/>
         </w:object>
       </w:r>
       <w:r>
@@ -8316,7 +8314,7 @@
           <v:shape id="_x0000_i1219" type="#_x0000_t75" style="width:147pt;height:39pt" o:ole="">
             <v:imagedata r:id="rId377" o:title=""/>
           </v:shape>
-          <o:OLEObject Type="Embed" ProgID="Equation.DSMT4" ShapeID="_x0000_i1219" DrawAspect="Content" ObjectID="_1379276466" r:id="rId378"/>
+          <o:OLEObject Type="Embed" ProgID="Equation.DSMT4" ShapeID="_x0000_i1219" DrawAspect="Content" ObjectID="_1384070357" r:id="rId378"/>
         </w:object>
       </w:r>
       <w:r>
@@ -8338,7 +8336,7 @@
           <v:shape id="_x0000_i1220" type="#_x0000_t75" style="width:10.8pt;height:13.8pt" o:ole="">
             <v:imagedata r:id="rId379" o:title=""/>
           </v:shape>
-          <o:OLEObject Type="Embed" ProgID="Equation.DSMT4" ShapeID="_x0000_i1220" DrawAspect="Content" ObjectID="_1379276467" r:id="rId380"/>
+          <o:OLEObject Type="Embed" ProgID="Equation.DSMT4" ShapeID="_x0000_i1220" DrawAspect="Content" ObjectID="_1384070358" r:id="rId380"/>
         </w:object>
       </w:r>
       <w:r>
@@ -8364,7 +8362,7 @@
           <v:shape id="_x0000_i1221" type="#_x0000_t75" style="width:112.2pt;height:39pt" o:ole="">
             <v:imagedata r:id="rId381" o:title=""/>
           </v:shape>
-          <o:OLEObject Type="Embed" ProgID="Equation.DSMT4" ShapeID="_x0000_i1221" DrawAspect="Content" ObjectID="_1379276468" r:id="rId382"/>
+          <o:OLEObject Type="Embed" ProgID="Equation.DSMT4" ShapeID="_x0000_i1221" DrawAspect="Content" ObjectID="_1384070359" r:id="rId382"/>
         </w:object>
       </w:r>
       <w:r>
@@ -8386,7 +8384,7 @@
           <v:shape id="_x0000_i1222" type="#_x0000_t75" style="width:10.8pt;height:13.8pt" o:ole="">
             <v:imagedata r:id="rId379" o:title=""/>
           </v:shape>
-          <o:OLEObject Type="Embed" ProgID="Equation.DSMT4" ShapeID="_x0000_i1222" DrawAspect="Content" ObjectID="_1379276469" r:id="rId383"/>
+          <o:OLEObject Type="Embed" ProgID="Equation.DSMT4" ShapeID="_x0000_i1222" DrawAspect="Content" ObjectID="_1384070360" r:id="rId383"/>
         </w:object>
       </w:r>
       <w:r>
@@ -8431,7 +8429,7 @@
           <v:shape id="_x0000_i1223" type="#_x0000_t75" style="width:76.8pt;height:22.2pt" o:ole="">
             <v:imagedata r:id="rId384" o:title=""/>
           </v:shape>
-          <o:OLEObject Type="Embed" ProgID="Equation.DSMT4" ShapeID="_x0000_i1223" DrawAspect="Content" ObjectID="_1379276470" r:id="rId385"/>
+          <o:OLEObject Type="Embed" ProgID="Equation.DSMT4" ShapeID="_x0000_i1223" DrawAspect="Content" ObjectID="_1384070361" r:id="rId385"/>
         </w:object>
       </w:r>
       <w:r>
@@ -8445,7 +8443,7 @@
           <v:shape id="_x0000_i1224" type="#_x0000_t75" style="width:21pt;height:16.2pt" o:ole="">
             <v:imagedata r:id="rId386" o:title=""/>
           </v:shape>
-          <o:OLEObject Type="Embed" ProgID="Equation.DSMT4" ShapeID="_x0000_i1224" DrawAspect="Content" ObjectID="_1379276471" r:id="rId387"/>
+          <o:OLEObject Type="Embed" ProgID="Equation.DSMT4" ShapeID="_x0000_i1224" DrawAspect="Content" ObjectID="_1384070362" r:id="rId387"/>
         </w:object>
       </w:r>
       <w:r>
@@ -8465,7 +8463,7 @@
           <v:shape id="_x0000_i1225" type="#_x0000_t75" style="width:67.2pt;height:19.2pt" o:ole="">
             <v:imagedata r:id="rId388" o:title=""/>
           </v:shape>
-          <o:OLEObject Type="Embed" ProgID="Equation.DSMT4" ShapeID="_x0000_i1225" DrawAspect="Content" ObjectID="_1379276472" r:id="rId389"/>
+          <o:OLEObject Type="Embed" ProgID="Equation.DSMT4" ShapeID="_x0000_i1225" DrawAspect="Content" ObjectID="_1384070363" r:id="rId389"/>
         </w:object>
       </w:r>
       <w:r>
@@ -8496,7 +8494,7 @@
           <v:shape id="_x0000_i1226" type="#_x0000_t75" style="width:70.2pt;height:19.2pt" o:ole="">
             <v:imagedata r:id="rId390" o:title=""/>
           </v:shape>
-          <o:OLEObject Type="Embed" ProgID="Equation.DSMT4" ShapeID="_x0000_i1226" DrawAspect="Content" ObjectID="_1379276473" r:id="rId391"/>
+          <o:OLEObject Type="Embed" ProgID="Equation.DSMT4" ShapeID="_x0000_i1226" DrawAspect="Content" ObjectID="_1384070364" r:id="rId391"/>
         </w:object>
       </w:r>
       <w:r>
@@ -8518,7 +8516,7 @@
           <v:shape id="_x0000_i1227" type="#_x0000_t75" style="width:78pt;height:34.8pt" o:ole="">
             <v:imagedata r:id="rId392" o:title=""/>
           </v:shape>
-          <o:OLEObject Type="Embed" ProgID="Equation.DSMT4" ShapeID="_x0000_i1227" DrawAspect="Content" ObjectID="_1379276474" r:id="rId393"/>
+          <o:OLEObject Type="Embed" ProgID="Equation.DSMT4" ShapeID="_x0000_i1227" DrawAspect="Content" ObjectID="_1384070365" r:id="rId393"/>
         </w:object>
       </w:r>
       <w:r>
@@ -8549,7 +8547,7 @@
           <v:shape id="_x0000_i1228" type="#_x0000_t75" style="width:63pt;height:19.2pt" o:ole="">
             <v:imagedata r:id="rId394" o:title=""/>
           </v:shape>
-          <o:OLEObject Type="Embed" ProgID="Equation.DSMT4" ShapeID="_x0000_i1228" DrawAspect="Content" ObjectID="_1379276475" r:id="rId395"/>
+          <o:OLEObject Type="Embed" ProgID="Equation.DSMT4" ShapeID="_x0000_i1228" DrawAspect="Content" ObjectID="_1384070366" r:id="rId395"/>
         </w:object>
       </w:r>
       <w:r>
@@ -8566,7 +8564,7 @@
           <v:shape id="_x0000_i1229" type="#_x0000_t75" style="width:64.2pt;height:19.2pt" o:ole="">
             <v:imagedata r:id="rId396" o:title=""/>
           </v:shape>
-          <o:OLEObject Type="Embed" ProgID="Equation.DSMT4" ShapeID="_x0000_i1229" DrawAspect="Content" ObjectID="_1379276476" r:id="rId397"/>
+          <o:OLEObject Type="Embed" ProgID="Equation.DSMT4" ShapeID="_x0000_i1229" DrawAspect="Content" ObjectID="_1384070367" r:id="rId397"/>
         </w:object>
       </w:r>
       <w:r>
@@ -8585,7 +8583,7 @@
           <v:shape id="_x0000_i1230" type="#_x0000_t75" style="width:82.8pt;height:34.8pt" o:ole="">
             <v:imagedata r:id="rId398" o:title=""/>
           </v:shape>
-          <o:OLEObject Type="Embed" ProgID="Equation.DSMT4" ShapeID="_x0000_i1230" DrawAspect="Content" ObjectID="_1379276477" r:id="rId399"/>
+          <o:OLEObject Type="Embed" ProgID="Equation.DSMT4" ShapeID="_x0000_i1230" DrawAspect="Content" ObjectID="_1384070368" r:id="rId399"/>
         </w:object>
       </w:r>
       <w:r>
@@ -8611,7 +8609,7 @@
           <v:shape id="_x0000_i1231" type="#_x0000_t75" style="width:76.2pt;height:18pt" o:ole="">
             <v:imagedata r:id="rId400" o:title=""/>
           </v:shape>
-          <o:OLEObject Type="Embed" ProgID="Equation.DSMT4" ShapeID="_x0000_i1231" DrawAspect="Content" ObjectID="_1379276478" r:id="rId401"/>
+          <o:OLEObject Type="Embed" ProgID="Equation.DSMT4" ShapeID="_x0000_i1231" DrawAspect="Content" ObjectID="_1384070369" r:id="rId401"/>
         </w:object>
       </w:r>
       <w:r>
@@ -8638,7 +8636,7 @@
           <v:shape id="_x0000_i1232" type="#_x0000_t75" style="width:34.2pt;height:18pt" o:ole="">
             <v:imagedata r:id="rId402" o:title=""/>
           </v:shape>
-          <o:OLEObject Type="Embed" ProgID="Equation.DSMT4" ShapeID="_x0000_i1232" DrawAspect="Content" ObjectID="_1379276479" r:id="rId403"/>
+          <o:OLEObject Type="Embed" ProgID="Equation.DSMT4" ShapeID="_x0000_i1232" DrawAspect="Content" ObjectID="_1384070370" r:id="rId403"/>
         </w:object>
       </w:r>
       <w:r>
@@ -8660,7 +8658,7 @@
           <v:shape id="_x0000_i1233" type="#_x0000_t75" style="width:235.2pt;height:19.2pt" o:ole="">
             <v:imagedata r:id="rId404" o:title=""/>
           </v:shape>
-          <o:OLEObject Type="Embed" ProgID="Equation.DSMT4" ShapeID="_x0000_i1233" DrawAspect="Content" ObjectID="_1379276480" r:id="rId405"/>
+          <o:OLEObject Type="Embed" ProgID="Equation.DSMT4" ShapeID="_x0000_i1233" DrawAspect="Content" ObjectID="_1384070371" r:id="rId405"/>
         </w:object>
       </w:r>
       <w:r>
@@ -8769,7 +8767,7 @@
           <v:shape id="_x0000_i1234" type="#_x0000_t75" style="width:12pt;height:18pt" o:ole="">
             <v:imagedata r:id="rId406" o:title=""/>
           </v:shape>
-          <o:OLEObject Type="Embed" ProgID="Equation.DSMT4" ShapeID="_x0000_i1234" DrawAspect="Content" ObjectID="_1379276481" r:id="rId407"/>
+          <o:OLEObject Type="Embed" ProgID="Equation.DSMT4" ShapeID="_x0000_i1234" DrawAspect="Content" ObjectID="_1384070372" r:id="rId407"/>
         </w:object>
       </w:r>
       <w:r>
@@ -8783,7 +8781,7 @@
           <v:shape id="_x0000_i1235" type="#_x0000_t75" style="width:48pt;height:16.2pt" o:ole="">
             <v:imagedata r:id="rId408" o:title=""/>
           </v:shape>
-          <o:OLEObject Type="Embed" ProgID="Equation.DSMT4" ShapeID="_x0000_i1235" DrawAspect="Content" ObjectID="_1379276482" r:id="rId409"/>
+          <o:OLEObject Type="Embed" ProgID="Equation.DSMT4" ShapeID="_x0000_i1235" DrawAspect="Content" ObjectID="_1384070373" r:id="rId409"/>
         </w:object>
       </w:r>
       <w:r>
@@ -8802,7 +8800,7 @@
           <v:shape id="_x0000_i1236" type="#_x0000_t75" style="width:10.2pt;height:13.8pt" o:ole="">
             <v:imagedata r:id="rId410" o:title=""/>
           </v:shape>
-          <o:OLEObject Type="Embed" ProgID="Equation.DSMT4" ShapeID="_x0000_i1236" DrawAspect="Content" ObjectID="_1379276483" r:id="rId411"/>
+          <o:OLEObject Type="Embed" ProgID="Equation.DSMT4" ShapeID="_x0000_i1236" DrawAspect="Content" ObjectID="_1384070374" r:id="rId411"/>
         </w:object>
       </w:r>
       <w:r>
@@ -8822,7 +8820,7 @@
           <v:shape id="_x0000_i1237" type="#_x0000_t75" style="width:12pt;height:18pt" o:ole="">
             <v:imagedata r:id="rId412" o:title=""/>
           </v:shape>
-          <o:OLEObject Type="Embed" ProgID="Equation.DSMT4" ShapeID="_x0000_i1237" DrawAspect="Content" ObjectID="_1379276484" r:id="rId413"/>
+          <o:OLEObject Type="Embed" ProgID="Equation.DSMT4" ShapeID="_x0000_i1237" DrawAspect="Content" ObjectID="_1384070375" r:id="rId413"/>
         </w:object>
       </w:r>
       <w:r>
@@ -8836,7 +8834,7 @@
           <v:shape id="_x0000_i1238" type="#_x0000_t75" style="width:10.2pt;height:13.8pt" o:ole="">
             <v:imagedata r:id="rId410" o:title=""/>
           </v:shape>
-          <o:OLEObject Type="Embed" ProgID="Equation.DSMT4" ShapeID="_x0000_i1238" DrawAspect="Content" ObjectID="_1379276485" r:id="rId414"/>
+          <o:OLEObject Type="Embed" ProgID="Equation.DSMT4" ShapeID="_x0000_i1238" DrawAspect="Content" ObjectID="_1384070376" r:id="rId414"/>
         </w:object>
       </w:r>
       <w:r>
@@ -8850,7 +8848,7 @@
           <v:shape id="_x0000_i1239" type="#_x0000_t75" style="width:10.8pt;height:13.8pt" o:ole="">
             <v:imagedata r:id="rId379" o:title=""/>
           </v:shape>
-          <o:OLEObject Type="Embed" ProgID="Equation.DSMT4" ShapeID="_x0000_i1239" DrawAspect="Content" ObjectID="_1379276486" r:id="rId415"/>
+          <o:OLEObject Type="Embed" ProgID="Equation.DSMT4" ShapeID="_x0000_i1239" DrawAspect="Content" ObjectID="_1384070377" r:id="rId415"/>
         </w:object>
       </w:r>
       <w:r>
@@ -8880,7 +8878,7 @@
           <v:shape id="_x0000_i1240" type="#_x0000_t75" style="width:73.2pt;height:18pt" o:ole="">
             <v:imagedata r:id="rId416" o:title=""/>
           </v:shape>
-          <o:OLEObject Type="Embed" ProgID="Equation.DSMT4" ShapeID="_x0000_i1240" DrawAspect="Content" ObjectID="_1379276487" r:id="rId417"/>
+          <o:OLEObject Type="Embed" ProgID="Equation.DSMT4" ShapeID="_x0000_i1240" DrawAspect="Content" ObjectID="_1384070378" r:id="rId417"/>
         </w:object>
       </w:r>
       <w:r>
@@ -8903,7 +8901,7 @@
           <v:shape id="_x0000_i1241" type="#_x0000_t75" style="width:52.2pt;height:19.8pt" o:ole="">
             <v:imagedata r:id="rId418" o:title=""/>
           </v:shape>
-          <o:OLEObject Type="Embed" ProgID="Equation.DSMT4" ShapeID="_x0000_i1241" DrawAspect="Content" ObjectID="_1379276488" r:id="rId419"/>
+          <o:OLEObject Type="Embed" ProgID="Equation.DSMT4" ShapeID="_x0000_i1241" DrawAspect="Content" ObjectID="_1384070379" r:id="rId419"/>
         </w:object>
       </w:r>
       <w:r>
@@ -8935,7 +8933,7 @@
           <v:shape id="_x0000_i1242" type="#_x0000_t75" style="width:31.2pt;height:18pt" o:ole="">
             <v:imagedata r:id="rId420" o:title=""/>
           </v:shape>
-          <o:OLEObject Type="Embed" ProgID="Equation.DSMT4" ShapeID="_x0000_i1242" DrawAspect="Content" ObjectID="_1379276489" r:id="rId421"/>
+          <o:OLEObject Type="Embed" ProgID="Equation.DSMT4" ShapeID="_x0000_i1242" DrawAspect="Content" ObjectID="_1384070380" r:id="rId421"/>
         </w:object>
       </w:r>
       <w:r>
@@ -8949,7 +8947,7 @@
           <v:shape id="_x0000_i1243" type="#_x0000_t75" style="width:31.2pt;height:18pt" o:ole="">
             <v:imagedata r:id="rId420" o:title=""/>
           </v:shape>
-          <o:OLEObject Type="Embed" ProgID="Equation.DSMT4" ShapeID="_x0000_i1243" DrawAspect="Content" ObjectID="_1379276490" r:id="rId422"/>
+          <o:OLEObject Type="Embed" ProgID="Equation.DSMT4" ShapeID="_x0000_i1243" DrawAspect="Content" ObjectID="_1384070381" r:id="rId422"/>
         </w:object>
       </w:r>
       <w:r>
@@ -8963,7 +8961,7 @@
           <v:shape id="_x0000_i1244" type="#_x0000_t75" style="width:31.2pt;height:18pt" o:ole="">
             <v:imagedata r:id="rId423" o:title=""/>
           </v:shape>
-          <o:OLEObject Type="Embed" ProgID="Equation.DSMT4" ShapeID="_x0000_i1244" DrawAspect="Content" ObjectID="_1379276491" r:id="rId424"/>
+          <o:OLEObject Type="Embed" ProgID="Equation.DSMT4" ShapeID="_x0000_i1244" DrawAspect="Content" ObjectID="_1384070382" r:id="rId424"/>
         </w:object>
       </w:r>
       <w:r>
@@ -8977,7 +8975,7 @@
           <v:shape id="_x0000_i1245" type="#_x0000_t75" style="width:10.8pt;height:13.8pt" o:ole="">
             <v:imagedata r:id="rId379" o:title=""/>
           </v:shape>
-          <o:OLEObject Type="Embed" ProgID="Equation.DSMT4" ShapeID="_x0000_i1245" DrawAspect="Content" ObjectID="_1379276492" r:id="rId425"/>
+          <o:OLEObject Type="Embed" ProgID="Equation.DSMT4" ShapeID="_x0000_i1245" DrawAspect="Content" ObjectID="_1384070383" r:id="rId425"/>
         </w:object>
       </w:r>
       <w:r>
@@ -8996,7 +8994,7 @@
           <v:shape id="_x0000_i1246" type="#_x0000_t75" style="width:12pt;height:18pt" o:ole="">
             <v:imagedata r:id="rId406" o:title=""/>
           </v:shape>
-          <o:OLEObject Type="Embed" ProgID="Equation.DSMT4" ShapeID="_x0000_i1246" DrawAspect="Content" ObjectID="_1379276493" r:id="rId426"/>
+          <o:OLEObject Type="Embed" ProgID="Equation.DSMT4" ShapeID="_x0000_i1246" DrawAspect="Content" ObjectID="_1384070384" r:id="rId426"/>
         </w:object>
       </w:r>
       <w:r>
@@ -9010,7 +9008,7 @@
           <v:shape id="_x0000_i1247" type="#_x0000_t75" style="width:48pt;height:19.8pt" o:ole="">
             <v:imagedata r:id="rId427" o:title=""/>
           </v:shape>
-          <o:OLEObject Type="Embed" ProgID="Equation.DSMT4" ShapeID="_x0000_i1247" DrawAspect="Content" ObjectID="_1379276494" r:id="rId428"/>
+          <o:OLEObject Type="Embed" ProgID="Equation.DSMT4" ShapeID="_x0000_i1247" DrawAspect="Content" ObjectID="_1384070385" r:id="rId428"/>
         </w:object>
       </w:r>
       <w:r>
@@ -9048,7 +9046,7 @@
           <v:shape id="_x0000_i1248" type="#_x0000_t75" style="width:85.8pt;height:18pt" o:ole="">
             <v:imagedata r:id="rId429" o:title=""/>
           </v:shape>
-          <o:OLEObject Type="Embed" ProgID="Equation.DSMT4" ShapeID="_x0000_i1248" DrawAspect="Content" ObjectID="_1379276495" r:id="rId430"/>
+          <o:OLEObject Type="Embed" ProgID="Equation.DSMT4" ShapeID="_x0000_i1248" DrawAspect="Content" ObjectID="_1384070386" r:id="rId430"/>
         </w:object>
       </w:r>
       <w:r>
@@ -9089,7 +9087,7 @@
           <v:shape id="_x0000_i1249" type="#_x0000_t75" style="width:34.2pt;height:19.8pt" o:ole="">
             <v:imagedata r:id="rId431" o:title=""/>
           </v:shape>
-          <o:OLEObject Type="Embed" ProgID="Equation.DSMT4" ShapeID="_x0000_i1249" DrawAspect="Content" ObjectID="_1379276496" r:id="rId432"/>
+          <o:OLEObject Type="Embed" ProgID="Equation.DSMT4" ShapeID="_x0000_i1249" DrawAspect="Content" ObjectID="_1384070387" r:id="rId432"/>
         </w:object>
       </w:r>
       <w:r>
@@ -9103,7 +9101,7 @@
           <v:shape id="_x0000_i1250" type="#_x0000_t75" style="width:100.8pt;height:18pt" o:ole="">
             <v:imagedata r:id="rId433" o:title=""/>
           </v:shape>
-          <o:OLEObject Type="Embed" ProgID="Equation.DSMT4" ShapeID="_x0000_i1250" DrawAspect="Content" ObjectID="_1379276497" r:id="rId434"/>
+          <o:OLEObject Type="Embed" ProgID="Equation.DSMT4" ShapeID="_x0000_i1250" DrawAspect="Content" ObjectID="_1384070388" r:id="rId434"/>
         </w:object>
       </w:r>
       <w:r>
@@ -9141,10 +9139,10 @@
           <w:position w:val="-32"/>
         </w:rPr>
         <w:object w:dxaOrig="7440" w:dyaOrig="760">
-          <v:shape id="_x0000_i1374" type="#_x0000_t75" style="width:369.6pt;height:37.8pt" o:ole="">
+          <v:shape id="_x0000_i1251" type="#_x0000_t75" style="width:369.6pt;height:37.8pt" o:ole="">
             <v:imagedata r:id="rId435" o:title=""/>
           </v:shape>
-          <o:OLEObject Type="Embed" ProgID="Equation.DSMT4" ShapeID="_x0000_i1374" DrawAspect="Content" ObjectID="_1379276498" r:id="rId436"/>
+          <o:OLEObject Type="Embed" ProgID="Equation.DSMT4" ShapeID="_x0000_i1251" DrawAspect="Content" ObjectID="_1384070389" r:id="rId436"/>
         </w:object>
       </w:r>
       <w:r>
@@ -9192,10 +9190,10 @@
           <w:position w:val="-32"/>
         </w:rPr>
         <w:object w:dxaOrig="7300" w:dyaOrig="760">
-          <v:shape id="_x0000_i1384" type="#_x0000_t75" style="width:363pt;height:37.8pt" o:ole="">
+          <v:shape id="_x0000_i1252" type="#_x0000_t75" style="width:363pt;height:37.8pt" o:ole="">
             <v:imagedata r:id="rId437" o:title=""/>
           </v:shape>
-          <o:OLEObject Type="Embed" ProgID="Equation.DSMT4" ShapeID="_x0000_i1384" DrawAspect="Content" ObjectID="_1379276499" r:id="rId438"/>
+          <o:OLEObject Type="Embed" ProgID="Equation.DSMT4" ShapeID="_x0000_i1252" DrawAspect="Content" ObjectID="_1384070390" r:id="rId438"/>
         </w:object>
       </w:r>
       <w:r>
@@ -9243,10 +9241,10 @@
           <w:position w:val="-10"/>
         </w:rPr>
         <w:object w:dxaOrig="6880" w:dyaOrig="320">
-          <v:shape id="_x0000_i1373" type="#_x0000_t75" style="width:342pt;height:16.2pt" o:ole="">
+          <v:shape id="_x0000_i1253" type="#_x0000_t75" style="width:342pt;height:16.2pt" o:ole="">
             <v:imagedata r:id="rId439" o:title=""/>
           </v:shape>
-          <o:OLEObject Type="Embed" ProgID="Equation.DSMT4" ShapeID="_x0000_i1373" DrawAspect="Content" ObjectID="_1379276500" r:id="rId440"/>
+          <o:OLEObject Type="Embed" ProgID="Equation.DSMT4" ShapeID="_x0000_i1253" DrawAspect="Content" ObjectID="_1384070391" r:id="rId440"/>
         </w:object>
       </w:r>
       <w:r>
@@ -9297,10 +9295,10 @@
           <w:position w:val="-46"/>
         </w:rPr>
         <w:object w:dxaOrig="4940" w:dyaOrig="1080">
-          <v:shape id="_x0000_i1372" type="#_x0000_t75" style="width:245.4pt;height:54pt" o:ole="">
+          <v:shape id="_x0000_i1254" type="#_x0000_t75" style="width:245.4pt;height:54pt" o:ole="">
             <v:imagedata r:id="rId441" o:title=""/>
           </v:shape>
-          <o:OLEObject Type="Embed" ProgID="Equation.DSMT4" ShapeID="_x0000_i1372" DrawAspect="Content" ObjectID="_1379276501" r:id="rId442"/>
+          <o:OLEObject Type="Embed" ProgID="Equation.DSMT4" ShapeID="_x0000_i1254" DrawAspect="Content" ObjectID="_1384070392" r:id="rId442"/>
         </w:object>
       </w:r>
       <w:r>
@@ -9372,10 +9370,10 @@
           <w:position w:val="-14"/>
         </w:rPr>
         <w:object w:dxaOrig="3840" w:dyaOrig="400">
-          <v:shape id="_x0000_i1365" type="#_x0000_t75" style="width:190.8pt;height:19.8pt" o:ole="">
+          <v:shape id="_x0000_i1255" type="#_x0000_t75" style="width:190.8pt;height:19.8pt" o:ole="">
             <v:imagedata r:id="rId443" o:title=""/>
           </v:shape>
-          <o:OLEObject Type="Embed" ProgID="Equation.DSMT4" ShapeID="_x0000_i1365" DrawAspect="Content" ObjectID="_1379276502" r:id="rId444"/>
+          <o:OLEObject Type="Embed" ProgID="Equation.DSMT4" ShapeID="_x0000_i1255" DrawAspect="Content" ObjectID="_1384070393" r:id="rId444"/>
         </w:object>
       </w:r>
       <w:r>
@@ -9437,10 +9435,10 @@
           <w:position w:val="-14"/>
         </w:rPr>
         <w:object w:dxaOrig="2780" w:dyaOrig="400">
-          <v:shape id="_x0000_i1367" type="#_x0000_t75" style="width:138pt;height:19.8pt" o:ole="">
+          <v:shape id="_x0000_i1256" type="#_x0000_t75" style="width:138pt;height:19.8pt" o:ole="">
             <v:imagedata r:id="rId445" o:title=""/>
           </v:shape>
-          <o:OLEObject Type="Embed" ProgID="Equation.DSMT4" ShapeID="_x0000_i1367" DrawAspect="Content" ObjectID="_1379276503" r:id="rId446"/>
+          <o:OLEObject Type="Embed" ProgID="Equation.DSMT4" ShapeID="_x0000_i1256" DrawAspect="Content" ObjectID="_1384070394" r:id="rId446"/>
         </w:object>
       </w:r>
       <w:r>
@@ -9489,10 +9487,10 @@
           <w:position w:val="-14"/>
         </w:rPr>
         <w:object w:dxaOrig="2200" w:dyaOrig="400">
-          <v:shape id="_x0000_i1368" type="#_x0000_t75" style="width:109.2pt;height:19.8pt" o:ole="">
+          <v:shape id="_x0000_i1257" type="#_x0000_t75" style="width:109.2pt;height:19.8pt" o:ole="">
             <v:imagedata r:id="rId447" o:title=""/>
           </v:shape>
-          <o:OLEObject Type="Embed" ProgID="Equation.DSMT4" ShapeID="_x0000_i1368" DrawAspect="Content" ObjectID="_1379276504" r:id="rId448"/>
+          <o:OLEObject Type="Embed" ProgID="Equation.DSMT4" ShapeID="_x0000_i1257" DrawAspect="Content" ObjectID="_1384070395" r:id="rId448"/>
         </w:object>
       </w:r>
       <w:r>
@@ -9506,10 +9504,10 @@
           <w:position w:val="-14"/>
         </w:rPr>
         <w:object w:dxaOrig="580" w:dyaOrig="400">
-          <v:shape id="_x0000_i1366" type="#_x0000_t75" style="width:28.8pt;height:19.8pt" o:ole="">
+          <v:shape id="_x0000_i1258" type="#_x0000_t75" style="width:28.8pt;height:19.8pt" o:ole="">
             <v:imagedata r:id="rId449" o:title=""/>
           </v:shape>
-          <o:OLEObject Type="Embed" ProgID="Equation.DSMT4" ShapeID="_x0000_i1366" DrawAspect="Content" ObjectID="_1379276505" r:id="rId450"/>
+          <o:OLEObject Type="Embed" ProgID="Equation.DSMT4" ShapeID="_x0000_i1258" DrawAspect="Content" ObjectID="_1384070396" r:id="rId450"/>
         </w:object>
       </w:r>
       <w:r>
@@ -9553,10 +9551,10 @@
           <w:position w:val="-86"/>
         </w:rPr>
         <w:object w:dxaOrig="3159" w:dyaOrig="1540">
-          <v:shape id="_x0000_i1370" type="#_x0000_t75" style="width:157.2pt;height:76.8pt" o:ole="">
+          <v:shape id="_x0000_i1259" type="#_x0000_t75" style="width:157.2pt;height:76.8pt" o:ole="">
             <v:imagedata r:id="rId451" o:title=""/>
           </v:shape>
-          <o:OLEObject Type="Embed" ProgID="Equation.DSMT4" ShapeID="_x0000_i1370" DrawAspect="Content" ObjectID="_1379276506" r:id="rId452"/>
+          <o:OLEObject Type="Embed" ProgID="Equation.DSMT4" ShapeID="_x0000_i1259" DrawAspect="Content" ObjectID="_1384070397" r:id="rId452"/>
         </w:object>
       </w:r>
       <w:r>
@@ -9612,10 +9610,10 @@
           <w:position w:val="-10"/>
         </w:rPr>
         <w:object w:dxaOrig="400" w:dyaOrig="360">
-          <v:shape id="_x0000_i1369" type="#_x0000_t75" style="width:19.8pt;height:18pt" o:ole="">
+          <v:shape id="_x0000_i1260" type="#_x0000_t75" style="width:19.8pt;height:18pt" o:ole="">
             <v:imagedata r:id="rId453" o:title=""/>
           </v:shape>
-          <o:OLEObject Type="Embed" ProgID="Equation.DSMT4" ShapeID="_x0000_i1369" DrawAspect="Content" ObjectID="_1379276507" r:id="rId454"/>
+          <o:OLEObject Type="Embed" ProgID="Equation.DSMT4" ShapeID="_x0000_i1260" DrawAspect="Content" ObjectID="_1384070398" r:id="rId454"/>
         </w:object>
       </w:r>
       <w:r>
@@ -9628,22 +9626,17 @@
         <w:t>saved from the end of the previous step. The factor</w:t>
       </w:r>
       <w:r>
-        <w:t xml:space="preserve">ed </w:t>
-      </w:r>
-      <w:proofErr w:type="spellStart"/>
-      <w:r>
-        <w:t>Jacobian</w:t>
-      </w:r>
-      <w:proofErr w:type="spellEnd"/>
+        <w:t>ed Jacobian</w:t>
+      </w:r>
       <w:r>
         <w:rPr>
           <w:position w:val="-14"/>
         </w:rPr>
         <w:object w:dxaOrig="740" w:dyaOrig="400">
-          <v:shape id="_x0000_i1371" type="#_x0000_t75" style="width:36.6pt;height:19.8pt" o:ole="">
+          <v:shape id="_x0000_i1261" type="#_x0000_t75" style="width:36.6pt;height:19.8pt" o:ole="">
             <v:imagedata r:id="rId455" o:title=""/>
           </v:shape>
-          <o:OLEObject Type="Embed" ProgID="Equation.DSMT4" ShapeID="_x0000_i1371" DrawAspect="Content" ObjectID="_1379276508" r:id="rId456"/>
+          <o:OLEObject Type="Embed" ProgID="Equation.DSMT4" ShapeID="_x0000_i1261" DrawAspect="Content" ObjectID="_1384070399" r:id="rId456"/>
         </w:object>
       </w:r>
       <w:r>
@@ -9692,10 +9685,10 @@
           <w:position w:val="-14"/>
         </w:rPr>
         <w:object w:dxaOrig="300" w:dyaOrig="380">
-          <v:shape id="_x0000_i1383" type="#_x0000_t75" style="width:15pt;height:19.2pt" o:ole="">
+          <v:shape id="_x0000_i1262" type="#_x0000_t75" style="width:15pt;height:19.2pt" o:ole="">
             <v:imagedata r:id="rId457" o:title=""/>
           </v:shape>
-          <o:OLEObject Type="Embed" ProgID="Equation.DSMT4" ShapeID="_x0000_i1383" DrawAspect="Content" ObjectID="_1379276509" r:id="rId458"/>
+          <o:OLEObject Type="Embed" ProgID="Equation.DSMT4" ShapeID="_x0000_i1262" DrawAspect="Content" ObjectID="_1384070400" r:id="rId458"/>
         </w:object>
       </w:r>
       <w:r>
@@ -9725,10 +9718,10 @@
           <w:position w:val="-10"/>
         </w:rPr>
         <w:object w:dxaOrig="200" w:dyaOrig="260">
-          <v:shape id="_x0000_i1375" type="#_x0000_t75" style="width:10.2pt;height:13.2pt" o:ole="">
+          <v:shape id="_x0000_i1263" type="#_x0000_t75" style="width:10.2pt;height:13.2pt" o:ole="">
             <v:imagedata r:id="rId459" o:title=""/>
           </v:shape>
-          <o:OLEObject Type="Embed" ProgID="Equation.DSMT4" ShapeID="_x0000_i1375" DrawAspect="Content" ObjectID="_1379276510" r:id="rId460"/>
+          <o:OLEObject Type="Embed" ProgID="Equation.DSMT4" ShapeID="_x0000_i1263" DrawAspect="Content" ObjectID="_1384070401" r:id="rId460"/>
         </w:object>
       </w:r>
       <w:r>
@@ -9772,10 +9765,10 @@
           <w:position w:val="-12"/>
         </w:rPr>
         <w:object w:dxaOrig="300" w:dyaOrig="360">
-          <v:shape id="_x0000_i1251" type="#_x0000_t75" style="width:15pt;height:18pt" o:ole="">
+          <v:shape id="_x0000_i1264" type="#_x0000_t75" style="width:15pt;height:18pt" o:ole="">
             <v:imagedata r:id="rId461" o:title=""/>
           </v:shape>
-          <o:OLEObject Type="Embed" ProgID="Equation.DSMT4" ShapeID="_x0000_i1251" DrawAspect="Content" ObjectID="_1379276511" r:id="rId462"/>
+          <o:OLEObject Type="Embed" ProgID="Equation.DSMT4" ShapeID="_x0000_i1264" DrawAspect="Content" ObjectID="_1384070402" r:id="rId462"/>
         </w:object>
       </w:r>
       <w:r>
@@ -9791,10 +9784,10 @@
           <w:position w:val="-12"/>
         </w:rPr>
         <w:object w:dxaOrig="760" w:dyaOrig="360">
-          <v:shape id="_x0000_i1252" type="#_x0000_t75" style="width:37.8pt;height:18pt" o:ole="">
+          <v:shape id="_x0000_i1265" type="#_x0000_t75" style="width:37.8pt;height:18pt" o:ole="">
             <v:imagedata r:id="rId463" o:title=""/>
           </v:shape>
-          <o:OLEObject Type="Embed" ProgID="Equation.DSMT4" ShapeID="_x0000_i1252" DrawAspect="Content" ObjectID="_1379276512" r:id="rId464"/>
+          <o:OLEObject Type="Embed" ProgID="Equation.DSMT4" ShapeID="_x0000_i1265" DrawAspect="Content" ObjectID="_1384070403" r:id="rId464"/>
         </w:object>
       </w:r>
       <w:r>
@@ -9808,10 +9801,10 @@
           <w:position w:val="-14"/>
         </w:rPr>
         <w:object w:dxaOrig="1620" w:dyaOrig="400">
-          <v:shape id="_x0000_i1253" type="#_x0000_t75" style="width:81pt;height:19.8pt" o:ole="">
+          <v:shape id="_x0000_i1266" type="#_x0000_t75" style="width:81pt;height:19.8pt" o:ole="">
             <v:imagedata r:id="rId465" o:title=""/>
           </v:shape>
-          <o:OLEObject Type="Embed" ProgID="Equation.DSMT4" ShapeID="_x0000_i1253" DrawAspect="Content" ObjectID="_1379276513" r:id="rId466"/>
+          <o:OLEObject Type="Embed" ProgID="Equation.DSMT4" ShapeID="_x0000_i1266" DrawAspect="Content" ObjectID="_1384070404" r:id="rId466"/>
         </w:object>
       </w:r>
       <w:r>
@@ -9828,10 +9821,10 @@
           <w:position w:val="-6"/>
         </w:rPr>
         <w:object w:dxaOrig="340" w:dyaOrig="279">
-          <v:shape id="_x0000_i1254" type="#_x0000_t75" style="width:16.8pt;height:13.8pt" o:ole="">
+          <v:shape id="_x0000_i1267" type="#_x0000_t75" style="width:16.8pt;height:13.8pt" o:ole="">
             <v:imagedata r:id="rId467" o:title=""/>
           </v:shape>
-          <o:OLEObject Type="Embed" ProgID="Equation.DSMT4" ShapeID="_x0000_i1254" DrawAspect="Content" ObjectID="_1379276514" r:id="rId468"/>
+          <o:OLEObject Type="Embed" ProgID="Equation.DSMT4" ShapeID="_x0000_i1267" DrawAspect="Content" ObjectID="_1384070405" r:id="rId468"/>
         </w:object>
       </w:r>
       <w:r>
@@ -9870,10 +9863,10 @@
           <w:position w:val="-12"/>
         </w:rPr>
         <w:object w:dxaOrig="1980" w:dyaOrig="360">
-          <v:shape id="_x0000_i1376" type="#_x0000_t75" style="width:99pt;height:18pt" o:ole="">
+          <v:shape id="_x0000_i1268" type="#_x0000_t75" style="width:99pt;height:18pt" o:ole="">
             <v:imagedata r:id="rId469" o:title=""/>
           </v:shape>
-          <o:OLEObject Type="Embed" ProgID="Equation.DSMT4" ShapeID="_x0000_i1376" DrawAspect="Content" ObjectID="_1379276515" r:id="rId470"/>
+          <o:OLEObject Type="Embed" ProgID="Equation.DSMT4" ShapeID="_x0000_i1268" DrawAspect="Content" ObjectID="_1384070406" r:id="rId470"/>
         </w:object>
       </w:r>
       <w:r>
@@ -9884,10 +9877,10 @@
           <w:position w:val="-12"/>
         </w:rPr>
         <w:object w:dxaOrig="1480" w:dyaOrig="360">
-          <v:shape id="_x0000_i1377" type="#_x0000_t75" style="width:73.8pt;height:18pt" o:ole="">
+          <v:shape id="_x0000_i1269" type="#_x0000_t75" style="width:73.8pt;height:18pt" o:ole="">
             <v:imagedata r:id="rId471" o:title=""/>
           </v:shape>
-          <o:OLEObject Type="Embed" ProgID="Equation.DSMT4" ShapeID="_x0000_i1377" DrawAspect="Content" ObjectID="_1379276516" r:id="rId472"/>
+          <o:OLEObject Type="Embed" ProgID="Equation.DSMT4" ShapeID="_x0000_i1269" DrawAspect="Content" ObjectID="_1384070407" r:id="rId472"/>
         </w:object>
       </w:r>
       <w:r>
@@ -9901,10 +9894,10 @@
           <w:position w:val="-12"/>
         </w:rPr>
         <w:object w:dxaOrig="340" w:dyaOrig="360">
-          <v:shape id="_x0000_i1378" type="#_x0000_t75" style="width:16.8pt;height:18pt" o:ole="">
+          <v:shape id="_x0000_i1270" type="#_x0000_t75" style="width:16.8pt;height:18pt" o:ole="">
             <v:imagedata r:id="rId473" o:title=""/>
           </v:shape>
-          <o:OLEObject Type="Embed" ProgID="Equation.DSMT4" ShapeID="_x0000_i1378" DrawAspect="Content" ObjectID="_1379276517" r:id="rId474"/>
+          <o:OLEObject Type="Embed" ProgID="Equation.DSMT4" ShapeID="_x0000_i1270" DrawAspect="Content" ObjectID="_1384070408" r:id="rId474"/>
         </w:object>
       </w:r>
       <w:r>
@@ -9924,10 +9917,10 @@
           <w:position w:val="-12"/>
         </w:rPr>
         <w:object w:dxaOrig="279" w:dyaOrig="360">
-          <v:shape id="_x0000_i1255" type="#_x0000_t75" style="width:13.8pt;height:18pt" o:ole="">
+          <v:shape id="_x0000_i1271" type="#_x0000_t75" style="width:13.8pt;height:18pt" o:ole="">
             <v:imagedata r:id="rId475" o:title=""/>
           </v:shape>
-          <o:OLEObject Type="Embed" ProgID="Equation.DSMT4" ShapeID="_x0000_i1255" DrawAspect="Content" ObjectID="_1379276518" r:id="rId476"/>
+          <o:OLEObject Type="Embed" ProgID="Equation.DSMT4" ShapeID="_x0000_i1271" DrawAspect="Content" ObjectID="_1384070409" r:id="rId476"/>
         </w:object>
       </w:r>
       <w:r>
@@ -9957,10 +9950,10 @@
           <w:position w:val="-10"/>
         </w:rPr>
         <w:object w:dxaOrig="2659" w:dyaOrig="360">
-          <v:shape id="_x0000_i1256" type="#_x0000_t75" style="width:132.6pt;height:18pt" o:ole="">
+          <v:shape id="_x0000_i1272" type="#_x0000_t75" style="width:132.6pt;height:18pt" o:ole="">
             <v:imagedata r:id="rId477" o:title=""/>
           </v:shape>
-          <o:OLEObject Type="Embed" ProgID="Equation.DSMT4" ShapeID="_x0000_i1256" DrawAspect="Content" ObjectID="_1379276519" r:id="rId478"/>
+          <o:OLEObject Type="Embed" ProgID="Equation.DSMT4" ShapeID="_x0000_i1272" DrawAspect="Content" ObjectID="_1384070410" r:id="rId478"/>
         </w:object>
       </w:r>
       <w:r>
@@ -9974,10 +9967,10 @@
           <w:position w:val="-10"/>
         </w:rPr>
         <w:object w:dxaOrig="680" w:dyaOrig="360">
-          <v:shape id="_x0000_i1257" type="#_x0000_t75" style="width:34.2pt;height:18pt" o:ole="">
+          <v:shape id="_x0000_i1273" type="#_x0000_t75" style="width:34.2pt;height:18pt" o:ole="">
             <v:imagedata r:id="rId479" o:title=""/>
           </v:shape>
-          <o:OLEObject Type="Embed" ProgID="Equation.DSMT4" ShapeID="_x0000_i1257" DrawAspect="Content" ObjectID="_1379276520" r:id="rId480"/>
+          <o:OLEObject Type="Embed" ProgID="Equation.DSMT4" ShapeID="_x0000_i1273" DrawAspect="Content" ObjectID="_1384070411" r:id="rId480"/>
         </w:object>
       </w:r>
       <w:r>
@@ -10021,10 +10014,10 @@
           <w:position w:val="-6"/>
         </w:rPr>
         <w:object w:dxaOrig="800" w:dyaOrig="279">
-          <v:shape id="_x0000_i1258" type="#_x0000_t75" style="width:40.2pt;height:13.8pt" o:ole="">
+          <v:shape id="_x0000_i1274" type="#_x0000_t75" style="width:40.2pt;height:13.8pt" o:ole="">
             <v:imagedata r:id="rId481" o:title=""/>
           </v:shape>
-          <o:OLEObject Type="Embed" ProgID="Equation.DSMT4" ShapeID="_x0000_i1258" DrawAspect="Content" ObjectID="_1379276521" r:id="rId482"/>
+          <o:OLEObject Type="Embed" ProgID="Equation.DSMT4" ShapeID="_x0000_i1274" DrawAspect="Content" ObjectID="_1384070412" r:id="rId482"/>
         </w:object>
       </w:r>
       <w:r>
@@ -10044,10 +10037,10 @@
           <w:position w:val="-12"/>
         </w:rPr>
         <w:object w:dxaOrig="680" w:dyaOrig="360">
-          <v:shape id="_x0000_i1259" type="#_x0000_t75" style="width:34.2pt;height:18pt" o:ole="">
+          <v:shape id="_x0000_i1275" type="#_x0000_t75" style="width:34.2pt;height:18pt" o:ole="">
             <v:imagedata r:id="rId483" o:title=""/>
           </v:shape>
-          <o:OLEObject Type="Embed" ProgID="Equation.DSMT4" ShapeID="_x0000_i1259" DrawAspect="Content" ObjectID="_1379276522" r:id="rId484"/>
+          <o:OLEObject Type="Embed" ProgID="Equation.DSMT4" ShapeID="_x0000_i1275" DrawAspect="Content" ObjectID="_1384070413" r:id="rId484"/>
         </w:object>
       </w:r>
       <w:r>
@@ -10063,10 +10056,10 @@
           <w:position w:val="-10"/>
         </w:rPr>
         <w:object w:dxaOrig="900" w:dyaOrig="360">
-          <v:shape id="_x0000_i1260" type="#_x0000_t75" style="width:45pt;height:18pt" o:ole="">
+          <v:shape id="_x0000_i1276" type="#_x0000_t75" style="width:45pt;height:18pt" o:ole="">
             <v:imagedata r:id="rId485" o:title=""/>
           </v:shape>
-          <o:OLEObject Type="Embed" ProgID="Equation.DSMT4" ShapeID="_x0000_i1260" DrawAspect="Content" ObjectID="_1379276523" r:id="rId486"/>
+          <o:OLEObject Type="Embed" ProgID="Equation.DSMT4" ShapeID="_x0000_i1276" DrawAspect="Content" ObjectID="_1384070414" r:id="rId486"/>
         </w:object>
       </w:r>
       <w:r>
@@ -10083,10 +10076,10 @@
           <w:position w:val="-12"/>
         </w:rPr>
         <w:object w:dxaOrig="680" w:dyaOrig="360">
-          <v:shape id="_x0000_i1261" type="#_x0000_t75" style="width:34.2pt;height:18pt" o:ole="">
+          <v:shape id="_x0000_i1277" type="#_x0000_t75" style="width:34.2pt;height:18pt" o:ole="">
             <v:imagedata r:id="rId487" o:title=""/>
           </v:shape>
-          <o:OLEObject Type="Embed" ProgID="Equation.DSMT4" ShapeID="_x0000_i1261" DrawAspect="Content" ObjectID="_1379276524" r:id="rId488"/>
+          <o:OLEObject Type="Embed" ProgID="Equation.DSMT4" ShapeID="_x0000_i1277" DrawAspect="Content" ObjectID="_1384070415" r:id="rId488"/>
         </w:object>
       </w:r>
       <w:r>
@@ -10100,10 +10093,10 @@
           <w:position w:val="-12"/>
         </w:rPr>
         <w:object w:dxaOrig="660" w:dyaOrig="360">
-          <v:shape id="_x0000_i1262" type="#_x0000_t75" style="width:33pt;height:18pt" o:ole="">
+          <v:shape id="_x0000_i1278" type="#_x0000_t75" style="width:33pt;height:18pt" o:ole="">
             <v:imagedata r:id="rId489" o:title=""/>
           </v:shape>
-          <o:OLEObject Type="Embed" ProgID="Equation.DSMT4" ShapeID="_x0000_i1262" DrawAspect="Content" ObjectID="_1379276525" r:id="rId490"/>
+          <o:OLEObject Type="Embed" ProgID="Equation.DSMT4" ShapeID="_x0000_i1278" DrawAspect="Content" ObjectID="_1384070416" r:id="rId490"/>
         </w:object>
       </w:r>
       <w:r>
@@ -10125,10 +10118,10 @@
           <w:position w:val="-14"/>
         </w:rPr>
         <w:object w:dxaOrig="1040" w:dyaOrig="400">
-          <v:shape id="_x0000_i1263" type="#_x0000_t75" style="width:52.2pt;height:19.8pt" o:ole="">
+          <v:shape id="_x0000_i1279" type="#_x0000_t75" style="width:52.2pt;height:19.8pt" o:ole="">
             <v:imagedata r:id="rId491" o:title=""/>
           </v:shape>
-          <o:OLEObject Type="Embed" ProgID="Equation.DSMT4" ShapeID="_x0000_i1263" DrawAspect="Content" ObjectID="_1379276526" r:id="rId492"/>
+          <o:OLEObject Type="Embed" ProgID="Equation.DSMT4" ShapeID="_x0000_i1279" DrawAspect="Content" ObjectID="_1384070417" r:id="rId492"/>
         </w:object>
       </w:r>
       <w:r>
@@ -10151,10 +10144,10 @@
           <w:position w:val="-12"/>
         </w:rPr>
         <w:object w:dxaOrig="880" w:dyaOrig="360">
-          <v:shape id="_x0000_i1264" type="#_x0000_t75" style="width:43.8pt;height:18pt" o:ole="">
+          <v:shape id="_x0000_i1280" type="#_x0000_t75" style="width:43.8pt;height:18pt" o:ole="">
             <v:imagedata r:id="rId493" o:title=""/>
           </v:shape>
-          <o:OLEObject Type="Embed" ProgID="Equation.DSMT4" ShapeID="_x0000_i1264" DrawAspect="Content" ObjectID="_1379276527" r:id="rId494"/>
+          <o:OLEObject Type="Embed" ProgID="Equation.DSMT4" ShapeID="_x0000_i1280" DrawAspect="Content" ObjectID="_1384070418" r:id="rId494"/>
         </w:object>
       </w:r>
       <w:r>
@@ -10178,10 +10171,10 @@
           <w:position w:val="-14"/>
         </w:rPr>
         <w:object w:dxaOrig="1040" w:dyaOrig="400">
-          <v:shape id="_x0000_i1265" type="#_x0000_t75" style="width:52.2pt;height:19.8pt" o:ole="">
+          <v:shape id="_x0000_i1281" type="#_x0000_t75" style="width:52.2pt;height:19.8pt" o:ole="">
             <v:imagedata r:id="rId495" o:title=""/>
           </v:shape>
-          <o:OLEObject Type="Embed" ProgID="Equation.DSMT4" ShapeID="_x0000_i1265" DrawAspect="Content" ObjectID="_1379276528" r:id="rId496"/>
+          <o:OLEObject Type="Embed" ProgID="Equation.DSMT4" ShapeID="_x0000_i1281" DrawAspect="Content" ObjectID="_1384070419" r:id="rId496"/>
         </w:object>
       </w:r>
       <w:r>
@@ -10219,10 +10212,10 @@
           <w:position w:val="-12"/>
         </w:rPr>
         <w:object w:dxaOrig="1320" w:dyaOrig="400">
-          <v:shape id="_x0000_i1380" type="#_x0000_t75" style="width:66pt;height:19.8pt" o:ole="">
+          <v:shape id="_x0000_i1282" type="#_x0000_t75" style="width:66pt;height:19.8pt" o:ole="">
             <v:imagedata r:id="rId497" o:title=""/>
           </v:shape>
-          <o:OLEObject Type="Embed" ProgID="Equation.DSMT4" ShapeID="_x0000_i1380" DrawAspect="Content" ObjectID="_1379276529" r:id="rId498"/>
+          <o:OLEObject Type="Embed" ProgID="Equation.DSMT4" ShapeID="_x0000_i1282" DrawAspect="Content" ObjectID="_1384070420" r:id="rId498"/>
         </w:object>
       </w:r>
       <w:r>
@@ -10242,10 +10235,10 @@
           <w:position w:val="-12"/>
         </w:rPr>
         <w:object w:dxaOrig="2060" w:dyaOrig="380">
-          <v:shape id="_x0000_i1379" type="#_x0000_t75" style="width:102.6pt;height:19.2pt" o:ole="">
+          <v:shape id="_x0000_i1283" type="#_x0000_t75" style="width:102.6pt;height:19.2pt" o:ole="">
             <v:imagedata r:id="rId499" o:title=""/>
           </v:shape>
-          <o:OLEObject Type="Embed" ProgID="Equation.DSMT4" ShapeID="_x0000_i1379" DrawAspect="Content" ObjectID="_1379276530" r:id="rId500"/>
+          <o:OLEObject Type="Embed" ProgID="Equation.DSMT4" ShapeID="_x0000_i1283" DrawAspect="Content" ObjectID="_1384070421" r:id="rId500"/>
         </w:object>
       </w:r>
       <w:r>
@@ -10271,10 +10264,10 @@
           <w:position w:val="-12"/>
         </w:rPr>
         <w:object w:dxaOrig="1180" w:dyaOrig="360">
-          <v:shape id="_x0000_i1266" type="#_x0000_t75" style="width:58.8pt;height:18pt" o:ole="">
+          <v:shape id="_x0000_i1284" type="#_x0000_t75" style="width:58.8pt;height:18pt" o:ole="">
             <v:imagedata r:id="rId501" o:title=""/>
           </v:shape>
-          <o:OLEObject Type="Embed" ProgID="Equation.DSMT4" ShapeID="_x0000_i1266" DrawAspect="Content" ObjectID="_1379276531" r:id="rId502"/>
+          <o:OLEObject Type="Embed" ProgID="Equation.DSMT4" ShapeID="_x0000_i1284" DrawAspect="Content" ObjectID="_1384070422" r:id="rId502"/>
         </w:object>
       </w:r>
       <w:r>
@@ -10333,10 +10326,10 @@
           <w:position w:val="-12"/>
         </w:rPr>
         <w:object w:dxaOrig="240" w:dyaOrig="360">
-          <v:shape id="_x0000_i1381" type="#_x0000_t75" style="width:12pt;height:18pt" o:ole="">
+          <v:shape id="_x0000_i1285" type="#_x0000_t75" style="width:12pt;height:18pt" o:ole="">
             <v:imagedata r:id="rId503" o:title=""/>
           </v:shape>
-          <o:OLEObject Type="Embed" ProgID="Equation.DSMT4" ShapeID="_x0000_i1381" DrawAspect="Content" ObjectID="_1379276532" r:id="rId504"/>
+          <o:OLEObject Type="Embed" ProgID="Equation.DSMT4" ShapeID="_x0000_i1285" DrawAspect="Content" ObjectID="_1384070423" r:id="rId504"/>
         </w:object>
       </w:r>
       <w:r>
@@ -10367,10 +10360,10 @@
           <w:position w:val="-12"/>
         </w:rPr>
         <w:object w:dxaOrig="499" w:dyaOrig="360">
-          <v:shape id="_x0000_i1267" type="#_x0000_t75" style="width:25.2pt;height:18pt" o:ole="">
+          <v:shape id="_x0000_i1286" type="#_x0000_t75" style="width:25.2pt;height:18pt" o:ole="">
             <v:imagedata r:id="rId505" o:title=""/>
           </v:shape>
-          <o:OLEObject Type="Embed" ProgID="Equation.DSMT4" ShapeID="_x0000_i1267" DrawAspect="Content" ObjectID="_1379276533" r:id="rId506"/>
+          <o:OLEObject Type="Embed" ProgID="Equation.DSMT4" ShapeID="_x0000_i1286" DrawAspect="Content" ObjectID="_1384070424" r:id="rId506"/>
         </w:object>
       </w:r>
       <w:r>
@@ -10393,10 +10386,10 @@
           <w:position w:val="-12"/>
         </w:rPr>
         <w:object w:dxaOrig="3340" w:dyaOrig="360">
-          <v:shape id="_x0000_i1382" type="#_x0000_t75" style="width:166.8pt;height:18pt" o:ole="">
+          <v:shape id="_x0000_i1287" type="#_x0000_t75" style="width:166.8pt;height:18pt" o:ole="">
             <v:imagedata r:id="rId507" o:title=""/>
           </v:shape>
-          <o:OLEObject Type="Embed" ProgID="Equation.DSMT4" ShapeID="_x0000_i1382" DrawAspect="Content" ObjectID="_1379276534" r:id="rId508"/>
+          <o:OLEObject Type="Embed" ProgID="Equation.DSMT4" ShapeID="_x0000_i1287" DrawAspect="Content" ObjectID="_1384070425" r:id="rId508"/>
         </w:object>
       </w:r>
       <w:r>
@@ -10407,10 +10400,10 @@
           <w:position w:val="-6"/>
         </w:rPr>
         <w:object w:dxaOrig="200" w:dyaOrig="300">
-          <v:shape id="_x0000_i1268" type="#_x0000_t75" style="width:10.2pt;height:15pt" o:ole="">
+          <v:shape id="_x0000_i1288" type="#_x0000_t75" style="width:10.2pt;height:15pt" o:ole="">
             <v:imagedata r:id="rId509" o:title=""/>
           </v:shape>
-          <o:OLEObject Type="Embed" ProgID="Equation.DSMT4" ShapeID="_x0000_i1268" DrawAspect="Content" ObjectID="_1379276535" r:id="rId510"/>
+          <o:OLEObject Type="Embed" ProgID="Equation.DSMT4" ShapeID="_x0000_i1288" DrawAspect="Content" ObjectID="_1384070426" r:id="rId510"/>
         </w:object>
       </w:r>
       <w:proofErr w:type="gramStart"/>
@@ -10439,10 +10432,10 @@
           <w:position w:val="-12"/>
         </w:rPr>
         <w:object w:dxaOrig="320" w:dyaOrig="360">
-          <v:shape id="_x0000_i1269" type="#_x0000_t75" style="width:16.2pt;height:18pt" o:ole="">
+          <v:shape id="_x0000_i1289" type="#_x0000_t75" style="width:16.2pt;height:18pt" o:ole="">
             <v:imagedata r:id="rId511" o:title=""/>
           </v:shape>
-          <o:OLEObject Type="Embed" ProgID="Equation.DSMT4" ShapeID="_x0000_i1269" DrawAspect="Content" ObjectID="_1379276536" r:id="rId512"/>
+          <o:OLEObject Type="Embed" ProgID="Equation.DSMT4" ShapeID="_x0000_i1289" DrawAspect="Content" ObjectID="_1384070427" r:id="rId512"/>
         </w:object>
       </w:r>
       <w:r>
@@ -10462,10 +10455,10 @@
           <w:position w:val="-232"/>
         </w:rPr>
         <w:object w:dxaOrig="4680" w:dyaOrig="4780">
-          <v:shape id="_x0000_i1270" type="#_x0000_t75" style="width:234pt;height:238.8pt" o:ole="">
+          <v:shape id="_x0000_i1290" type="#_x0000_t75" style="width:234pt;height:238.8pt" o:ole="">
             <v:imagedata r:id="rId513" o:title=""/>
           </v:shape>
-          <o:OLEObject Type="Embed" ProgID="Equation.DSMT4" ShapeID="_x0000_i1270" DrawAspect="Content" ObjectID="_1379276537" r:id="rId514"/>
+          <o:OLEObject Type="Embed" ProgID="Equation.DSMT4" ShapeID="_x0000_i1290" DrawAspect="Content" ObjectID="_1384070428" r:id="rId514"/>
         </w:object>
       </w:r>
       <w:r>
@@ -10527,10 +10520,10 @@
           <w:position w:val="-4"/>
         </w:rPr>
         <w:object w:dxaOrig="200" w:dyaOrig="200">
-          <v:shape id="_x0000_i1271" type="#_x0000_t75" style="width:9.6pt;height:10.2pt" o:ole="">
+          <v:shape id="_x0000_i1291" type="#_x0000_t75" style="width:9.6pt;height:10.2pt" o:ole="">
             <v:imagedata r:id="rId515" o:title=""/>
           </v:shape>
-          <o:OLEObject Type="Embed" ProgID="Equation.DSMT4" ShapeID="_x0000_i1271" DrawAspect="Content" ObjectID="_1379276538" r:id="rId516"/>
+          <o:OLEObject Type="Embed" ProgID="Equation.DSMT4" ShapeID="_x0000_i1291" DrawAspect="Content" ObjectID="_1384070429" r:id="rId516"/>
         </w:object>
       </w:r>
       <w:r>
@@ -10552,10 +10545,10 @@
           <w:position w:val="-10"/>
         </w:rPr>
         <w:object w:dxaOrig="1080" w:dyaOrig="320">
-          <v:shape id="_x0000_i1272" type="#_x0000_t75" style="width:53.4pt;height:16.2pt" o:ole="">
+          <v:shape id="_x0000_i1292" type="#_x0000_t75" style="width:53.4pt;height:16.2pt" o:ole="">
             <v:imagedata r:id="rId517" o:title=""/>
           </v:shape>
-          <o:OLEObject Type="Embed" ProgID="Equation.DSMT4" ShapeID="_x0000_i1272" DrawAspect="Content" ObjectID="_1379276539" r:id="rId518"/>
+          <o:OLEObject Type="Embed" ProgID="Equation.DSMT4" ShapeID="_x0000_i1292" DrawAspect="Content" ObjectID="_1384070430" r:id="rId518"/>
         </w:object>
       </w:r>
       <w:r>
@@ -10571,10 +10564,10 @@
           <w:position w:val="-4"/>
         </w:rPr>
         <w:object w:dxaOrig="200" w:dyaOrig="200">
-          <v:shape id="_x0000_i1273" type="#_x0000_t75" style="width:9.6pt;height:10.2pt" o:ole="">
+          <v:shape id="_x0000_i1293" type="#_x0000_t75" style="width:9.6pt;height:10.2pt" o:ole="">
             <v:imagedata r:id="rId515" o:title=""/>
           </v:shape>
-          <o:OLEObject Type="Embed" ProgID="Equation.DSMT4" ShapeID="_x0000_i1273" DrawAspect="Content" ObjectID="_1379276540" r:id="rId519"/>
+          <o:OLEObject Type="Embed" ProgID="Equation.DSMT4" ShapeID="_x0000_i1293" DrawAspect="Content" ObjectID="_1384070431" r:id="rId519"/>
         </w:object>
       </w:r>
       <w:r>
@@ -10663,10 +10656,10 @@
           <w:position w:val="-14"/>
         </w:rPr>
         <w:object w:dxaOrig="900" w:dyaOrig="400">
-          <v:shape id="_x0000_i1274" type="#_x0000_t75" style="width:45pt;height:19.8pt" o:ole="">
+          <v:shape id="_x0000_i1294" type="#_x0000_t75" style="width:45pt;height:19.8pt" o:ole="">
             <v:imagedata r:id="rId520" o:title=""/>
           </v:shape>
-          <o:OLEObject Type="Embed" ProgID="Equation.DSMT4" ShapeID="_x0000_i1274" DrawAspect="Content" ObjectID="_1379276541" r:id="rId521"/>
+          <o:OLEObject Type="Embed" ProgID="Equation.DSMT4" ShapeID="_x0000_i1294" DrawAspect="Content" ObjectID="_1384070432" r:id="rId521"/>
         </w:object>
       </w:r>
       <w:r>
@@ -10677,10 +10670,10 @@
           <w:position w:val="-6"/>
         </w:rPr>
         <w:object w:dxaOrig="200" w:dyaOrig="220">
-          <v:shape id="_x0000_i1275" type="#_x0000_t75" style="width:10.2pt;height:10.8pt" o:ole="">
+          <v:shape id="_x0000_i1295" type="#_x0000_t75" style="width:10.2pt;height:10.8pt" o:ole="">
             <v:imagedata r:id="rId522" o:title=""/>
           </v:shape>
-          <o:OLEObject Type="Embed" ProgID="Equation.DSMT4" ShapeID="_x0000_i1275" DrawAspect="Content" ObjectID="_1379276542" r:id="rId523"/>
+          <o:OLEObject Type="Embed" ProgID="Equation.DSMT4" ShapeID="_x0000_i1295" DrawAspect="Content" ObjectID="_1384070433" r:id="rId523"/>
         </w:object>
       </w:r>
       <w:r>
@@ -10735,10 +10728,10 @@
           <w:position w:val="-14"/>
         </w:rPr>
         <w:object w:dxaOrig="480" w:dyaOrig="400">
-          <v:shape id="_x0000_i1276" type="#_x0000_t75" style="width:24pt;height:19.8pt" o:ole="">
+          <v:shape id="_x0000_i1296" type="#_x0000_t75" style="width:24pt;height:19.8pt" o:ole="">
             <v:imagedata r:id="rId524" o:title=""/>
           </v:shape>
-          <o:OLEObject Type="Embed" ProgID="Equation.DSMT4" ShapeID="_x0000_i1276" DrawAspect="Content" ObjectID="_1379276543" r:id="rId525"/>
+          <o:OLEObject Type="Embed" ProgID="Equation.DSMT4" ShapeID="_x0000_i1296" DrawAspect="Content" ObjectID="_1384070434" r:id="rId525"/>
         </w:object>
       </w:r>
       <w:r>
@@ -10754,10 +10747,10 @@
           <w:position w:val="-14"/>
         </w:rPr>
         <w:object w:dxaOrig="720" w:dyaOrig="400">
-          <v:shape id="_x0000_i1277" type="#_x0000_t75" style="width:36pt;height:19.8pt" o:ole="">
+          <v:shape id="_x0000_i1297" type="#_x0000_t75" style="width:36pt;height:19.8pt" o:ole="">
             <v:imagedata r:id="rId526" o:title=""/>
           </v:shape>
-          <o:OLEObject Type="Embed" ProgID="Equation.DSMT4" ShapeID="_x0000_i1277" DrawAspect="Content" ObjectID="_1379276544" r:id="rId527"/>
+          <o:OLEObject Type="Embed" ProgID="Equation.DSMT4" ShapeID="_x0000_i1297" DrawAspect="Content" ObjectID="_1384070435" r:id="rId527"/>
         </w:object>
       </w:r>
       <w:r>
@@ -10782,10 +10775,10 @@
           <w:position w:val="-12"/>
         </w:rPr>
         <w:object w:dxaOrig="1560" w:dyaOrig="360">
-          <v:shape id="_x0000_i1278" type="#_x0000_t75" style="width:78.6pt;height:18pt" o:ole="">
+          <v:shape id="_x0000_i1298" type="#_x0000_t75" style="width:78.6pt;height:18pt" o:ole="">
             <v:imagedata r:id="rId528" o:title=""/>
           </v:shape>
-          <o:OLEObject Type="Embed" ProgID="Equation.DSMT4" ShapeID="_x0000_i1278" DrawAspect="Content" ObjectID="_1379276545" r:id="rId529"/>
+          <o:OLEObject Type="Embed" ProgID="Equation.DSMT4" ShapeID="_x0000_i1298" DrawAspect="Content" ObjectID="_1384070436" r:id="rId529"/>
         </w:object>
       </w:r>
       <w:r>
@@ -10799,10 +10792,10 @@
           <w:position w:val="-14"/>
         </w:rPr>
         <w:object w:dxaOrig="1920" w:dyaOrig="380">
-          <v:shape id="_x0000_i1279" type="#_x0000_t75" style="width:96pt;height:19.2pt" o:ole="">
+          <v:shape id="_x0000_i1299" type="#_x0000_t75" style="width:96pt;height:19.2pt" o:ole="">
             <v:imagedata r:id="rId530" o:title=""/>
           </v:shape>
-          <o:OLEObject Type="Embed" ProgID="Equation.DSMT4" ShapeID="_x0000_i1279" DrawAspect="Content" ObjectID="_1379276546" r:id="rId531"/>
+          <o:OLEObject Type="Embed" ProgID="Equation.DSMT4" ShapeID="_x0000_i1299" DrawAspect="Content" ObjectID="_1384070437" r:id="rId531"/>
         </w:object>
       </w:r>
       <w:r>
@@ -10816,10 +10809,10 @@
           <w:position w:val="-14"/>
         </w:rPr>
         <w:object w:dxaOrig="600" w:dyaOrig="400">
-          <v:shape id="_x0000_i1280" type="#_x0000_t75" style="width:30pt;height:19.8pt" o:ole="">
+          <v:shape id="_x0000_i1300" type="#_x0000_t75" style="width:30pt;height:19.8pt" o:ole="">
             <v:imagedata r:id="rId532" o:title=""/>
           </v:shape>
-          <o:OLEObject Type="Embed" ProgID="Equation.DSMT4" ShapeID="_x0000_i1280" DrawAspect="Content" ObjectID="_1379276547" r:id="rId533"/>
+          <o:OLEObject Type="Embed" ProgID="Equation.DSMT4" ShapeID="_x0000_i1300" DrawAspect="Content" ObjectID="_1384070438" r:id="rId533"/>
         </w:object>
       </w:r>
       <w:r>
@@ -10839,10 +10832,10 @@
           <w:position w:val="-14"/>
         </w:rPr>
         <w:object w:dxaOrig="480" w:dyaOrig="380">
-          <v:shape id="_x0000_i1281" type="#_x0000_t75" style="width:24pt;height:19.2pt" o:ole="">
+          <v:shape id="_x0000_i1301" type="#_x0000_t75" style="width:24pt;height:19.2pt" o:ole="">
             <v:imagedata r:id="rId534" o:title=""/>
           </v:shape>
-          <o:OLEObject Type="Embed" ProgID="Equation.DSMT4" ShapeID="_x0000_i1281" DrawAspect="Content" ObjectID="_1379276548" r:id="rId535"/>
+          <o:OLEObject Type="Embed" ProgID="Equation.DSMT4" ShapeID="_x0000_i1301" DrawAspect="Content" ObjectID="_1384070439" r:id="rId535"/>
         </w:object>
       </w:r>
       <w:r>
@@ -10857,10 +10850,10 @@
           <w:position w:val="-14"/>
         </w:rPr>
         <w:object w:dxaOrig="859" w:dyaOrig="380">
-          <v:shape id="_x0000_i1282" type="#_x0000_t75" style="width:43.2pt;height:19.2pt" o:ole="">
+          <v:shape id="_x0000_i1302" type="#_x0000_t75" style="width:43.2pt;height:19.2pt" o:ole="">
             <v:imagedata r:id="rId536" o:title=""/>
           </v:shape>
-          <o:OLEObject Type="Embed" ProgID="Equation.DSMT4" ShapeID="_x0000_i1282" DrawAspect="Content" ObjectID="_1379276549" r:id="rId537"/>
+          <o:OLEObject Type="Embed" ProgID="Equation.DSMT4" ShapeID="_x0000_i1302" DrawAspect="Content" ObjectID="_1384070440" r:id="rId537"/>
         </w:object>
       </w:r>
       <w:r>
@@ -10871,10 +10864,10 @@
           <w:position w:val="-6"/>
         </w:rPr>
         <w:object w:dxaOrig="200" w:dyaOrig="279">
-          <v:shape id="_x0000_i1283" type="#_x0000_t75" style="width:10.2pt;height:14.4pt" o:ole="">
+          <v:shape id="_x0000_i1303" type="#_x0000_t75" style="width:10.2pt;height:14.4pt" o:ole="">
             <v:imagedata r:id="rId538" o:title=""/>
           </v:shape>
-          <o:OLEObject Type="Embed" ProgID="Equation.DSMT4" ShapeID="_x0000_i1283" DrawAspect="Content" ObjectID="_1379276550" r:id="rId539"/>
+          <o:OLEObject Type="Embed" ProgID="Equation.DSMT4" ShapeID="_x0000_i1303" DrawAspect="Content" ObjectID="_1384070441" r:id="rId539"/>
         </w:object>
       </w:r>
       <w:r>
@@ -10898,10 +10891,10 @@
           <w:position w:val="-14"/>
         </w:rPr>
         <w:object w:dxaOrig="859" w:dyaOrig="400">
-          <v:shape id="_x0000_i1284" type="#_x0000_t75" style="width:43.2pt;height:19.8pt" o:ole="">
+          <v:shape id="_x0000_i1304" type="#_x0000_t75" style="width:43.2pt;height:19.8pt" o:ole="">
             <v:imagedata r:id="rId540" o:title=""/>
           </v:shape>
-          <o:OLEObject Type="Embed" ProgID="Equation.DSMT4" ShapeID="_x0000_i1284" DrawAspect="Content" ObjectID="_1379276551" r:id="rId541"/>
+          <o:OLEObject Type="Embed" ProgID="Equation.DSMT4" ShapeID="_x0000_i1304" DrawAspect="Content" ObjectID="_1384070442" r:id="rId541"/>
         </w:object>
       </w:r>
       <w:r>
@@ -10954,10 +10947,10 @@
           <w:position w:val="-14"/>
         </w:rPr>
         <w:object w:dxaOrig="540" w:dyaOrig="400">
-          <v:shape id="_x0000_i1285" type="#_x0000_t75" style="width:27pt;height:19.8pt" o:ole="">
+          <v:shape id="_x0000_i1305" type="#_x0000_t75" style="width:27pt;height:19.8pt" o:ole="">
             <v:imagedata r:id="rId542" o:title=""/>
           </v:shape>
-          <o:OLEObject Type="Embed" ProgID="Equation.DSMT4" ShapeID="_x0000_i1285" DrawAspect="Content" ObjectID="_1379276552" r:id="rId543"/>
+          <o:OLEObject Type="Embed" ProgID="Equation.DSMT4" ShapeID="_x0000_i1305" DrawAspect="Content" ObjectID="_1384070443" r:id="rId543"/>
         </w:object>
       </w:r>
       <w:r>
@@ -10968,10 +10961,10 @@
           <w:position w:val="-6"/>
         </w:rPr>
         <w:object w:dxaOrig="560" w:dyaOrig="279">
-          <v:shape id="_x0000_i1286" type="#_x0000_t75" style="width:28.2pt;height:13.8pt" o:ole="">
+          <v:shape id="_x0000_i1306" type="#_x0000_t75" style="width:28.2pt;height:13.8pt" o:ole="">
             <v:imagedata r:id="rId544" o:title=""/>
           </v:shape>
-          <o:OLEObject Type="Embed" ProgID="Equation.DSMT4" ShapeID="_x0000_i1286" DrawAspect="Content" ObjectID="_1379276553" r:id="rId545"/>
+          <o:OLEObject Type="Embed" ProgID="Equation.DSMT4" ShapeID="_x0000_i1306" DrawAspect="Content" ObjectID="_1384070444" r:id="rId545"/>
         </w:object>
       </w:r>
       <w:r>
@@ -11013,10 +11006,10 @@
           <w:position w:val="-14"/>
         </w:rPr>
         <w:object w:dxaOrig="1160" w:dyaOrig="380">
-          <v:shape id="_x0000_i1287" type="#_x0000_t75" style="width:58.2pt;height:19.2pt" o:ole="">
+          <v:shape id="_x0000_i1307" type="#_x0000_t75" style="width:58.2pt;height:19.2pt" o:ole="">
             <v:imagedata r:id="rId546" o:title=""/>
           </v:shape>
-          <o:OLEObject Type="Embed" ProgID="Equation.DSMT4" ShapeID="_x0000_i1287" DrawAspect="Content" ObjectID="_1379276554" r:id="rId547"/>
+          <o:OLEObject Type="Embed" ProgID="Equation.DSMT4" ShapeID="_x0000_i1307" DrawAspect="Content" ObjectID="_1384070445" r:id="rId547"/>
         </w:object>
       </w:r>
       <w:r>
@@ -11044,10 +11037,10 @@
           <w:position w:val="-14"/>
         </w:rPr>
         <w:object w:dxaOrig="1600" w:dyaOrig="400">
-          <v:shape id="_x0000_i1288" type="#_x0000_t75" style="width:79.8pt;height:19.8pt" o:ole="">
+          <v:shape id="_x0000_i1308" type="#_x0000_t75" style="width:79.8pt;height:19.8pt" o:ole="">
             <v:imagedata r:id="rId548" o:title=""/>
           </v:shape>
-          <o:OLEObject Type="Embed" ProgID="Equation.DSMT4" ShapeID="_x0000_i1288" DrawAspect="Content" ObjectID="_1379276555" r:id="rId549"/>
+          <o:OLEObject Type="Embed" ProgID="Equation.DSMT4" ShapeID="_x0000_i1308" DrawAspect="Content" ObjectID="_1384070446" r:id="rId549"/>
         </w:object>
       </w:r>
       <w:r>
@@ -11075,10 +11068,10 @@
           <w:position w:val="-12"/>
         </w:rPr>
         <w:object w:dxaOrig="660" w:dyaOrig="380">
-          <v:shape id="_x0000_i1289" type="#_x0000_t75" style="width:33pt;height:19.2pt" o:ole="">
+          <v:shape id="_x0000_i1309" type="#_x0000_t75" style="width:33pt;height:19.2pt" o:ole="">
             <v:imagedata r:id="rId550" o:title=""/>
           </v:shape>
-          <o:OLEObject Type="Embed" ProgID="Equation.DSMT4" ShapeID="_x0000_i1289" DrawAspect="Content" ObjectID="_1379276556" r:id="rId551"/>
+          <o:OLEObject Type="Embed" ProgID="Equation.DSMT4" ShapeID="_x0000_i1309" DrawAspect="Content" ObjectID="_1384070447" r:id="rId551"/>
         </w:object>
       </w:r>
       <w:r>
@@ -11103,10 +11096,10 @@
           <w:position w:val="-4"/>
         </w:rPr>
         <w:object w:dxaOrig="200" w:dyaOrig="260">
-          <v:shape id="_x0000_i1290" type="#_x0000_t75" style="width:10.2pt;height:13.2pt" o:ole="">
+          <v:shape id="_x0000_i1310" type="#_x0000_t75" style="width:10.2pt;height:13.2pt" o:ole="">
             <v:imagedata r:id="rId552" o:title=""/>
           </v:shape>
-          <o:OLEObject Type="Embed" ProgID="Equation.DSMT4" ShapeID="_x0000_i1290" DrawAspect="Content" ObjectID="_1379276557" r:id="rId553"/>
+          <o:OLEObject Type="Embed" ProgID="Equation.DSMT4" ShapeID="_x0000_i1310" DrawAspect="Content" ObjectID="_1384070448" r:id="rId553"/>
         </w:object>
       </w:r>
       <w:r>
@@ -11128,10 +11121,10 @@
           <w:position w:val="-12"/>
         </w:rPr>
         <w:object w:dxaOrig="660" w:dyaOrig="380">
-          <v:shape id="_x0000_i1291" type="#_x0000_t75" style="width:33pt;height:19.2pt" o:ole="">
+          <v:shape id="_x0000_i1311" type="#_x0000_t75" style="width:33pt;height:19.2pt" o:ole="">
             <v:imagedata r:id="rId550" o:title=""/>
           </v:shape>
-          <o:OLEObject Type="Embed" ProgID="Equation.DSMT4" ShapeID="_x0000_i1291" DrawAspect="Content" ObjectID="_1379276558" r:id="rId554"/>
+          <o:OLEObject Type="Embed" ProgID="Equation.DSMT4" ShapeID="_x0000_i1311" DrawAspect="Content" ObjectID="_1384070449" r:id="rId554"/>
         </w:object>
       </w:r>
       <w:r>
@@ -11155,10 +11148,10 @@
           <w:highlight w:val="yellow"/>
         </w:rPr>
         <w:object w:dxaOrig="200" w:dyaOrig="260">
-          <v:shape id="_x0000_i1292" type="#_x0000_t75" style="width:10.2pt;height:13.2pt" o:ole="">
+          <v:shape id="_x0000_i1312" type="#_x0000_t75" style="width:10.2pt;height:13.2pt" o:ole="">
             <v:imagedata r:id="rId552" o:title=""/>
           </v:shape>
-          <o:OLEObject Type="Embed" ProgID="Equation.DSMT4" ShapeID="_x0000_i1292" DrawAspect="Content" ObjectID="_1379276559" r:id="rId555"/>
+          <o:OLEObject Type="Embed" ProgID="Equation.DSMT4" ShapeID="_x0000_i1312" DrawAspect="Content" ObjectID="_1384070450" r:id="rId555"/>
         </w:object>
       </w:r>
       <w:r>
@@ -11220,10 +11213,10 @@
           <w:position w:val="-14"/>
         </w:rPr>
         <w:object w:dxaOrig="600" w:dyaOrig="400">
-          <v:shape id="_x0000_i1293" type="#_x0000_t75" style="width:30pt;height:19.8pt" o:ole="">
+          <v:shape id="_x0000_i1313" type="#_x0000_t75" style="width:30pt;height:19.8pt" o:ole="">
             <v:imagedata r:id="rId556" o:title=""/>
           </v:shape>
-          <o:OLEObject Type="Embed" ProgID="Equation.DSMT4" ShapeID="_x0000_i1293" DrawAspect="Content" ObjectID="_1379276560" r:id="rId557"/>
+          <o:OLEObject Type="Embed" ProgID="Equation.DSMT4" ShapeID="_x0000_i1313" DrawAspect="Content" ObjectID="_1384070451" r:id="rId557"/>
         </w:object>
       </w:r>
       <w:r>
@@ -11239,10 +11232,10 @@
           <w:position w:val="-12"/>
         </w:rPr>
         <w:object w:dxaOrig="660" w:dyaOrig="380">
-          <v:shape id="_x0000_i1294" type="#_x0000_t75" style="width:33pt;height:19.2pt" o:ole="">
+          <v:shape id="_x0000_i1314" type="#_x0000_t75" style="width:33pt;height:19.2pt" o:ole="">
             <v:imagedata r:id="rId558" o:title=""/>
           </v:shape>
-          <o:OLEObject Type="Embed" ProgID="Equation.DSMT4" ShapeID="_x0000_i1294" DrawAspect="Content" ObjectID="_1379276561" r:id="rId559"/>
+          <o:OLEObject Type="Embed" ProgID="Equation.DSMT4" ShapeID="_x0000_i1314" DrawAspect="Content" ObjectID="_1384070452" r:id="rId559"/>
         </w:object>
       </w:r>
       <w:r>
@@ -11256,10 +11249,10 @@
           <w:position w:val="-14"/>
         </w:rPr>
         <w:object w:dxaOrig="380" w:dyaOrig="380">
-          <v:shape id="_x0000_i1295" type="#_x0000_t75" style="width:19.2pt;height:19.2pt" o:ole="">
+          <v:shape id="_x0000_i1315" type="#_x0000_t75" style="width:19.2pt;height:19.2pt" o:ole="">
             <v:imagedata r:id="rId560" o:title=""/>
           </v:shape>
-          <o:OLEObject Type="Embed" ProgID="Equation.DSMT4" ShapeID="_x0000_i1295" DrawAspect="Content" ObjectID="_1379276562" r:id="rId561"/>
+          <o:OLEObject Type="Embed" ProgID="Equation.DSMT4" ShapeID="_x0000_i1315" DrawAspect="Content" ObjectID="_1384070453" r:id="rId561"/>
         </w:object>
       </w:r>
       <w:r>
@@ -11273,10 +11266,10 @@
           <w:position w:val="-14"/>
         </w:rPr>
         <w:object w:dxaOrig="480" w:dyaOrig="400">
-          <v:shape id="_x0000_i1296" type="#_x0000_t75" style="width:24pt;height:19.8pt" o:ole="">
+          <v:shape id="_x0000_i1316" type="#_x0000_t75" style="width:24pt;height:19.8pt" o:ole="">
             <v:imagedata r:id="rId562" o:title=""/>
           </v:shape>
-          <o:OLEObject Type="Embed" ProgID="Equation.DSMT4" ShapeID="_x0000_i1296" DrawAspect="Content" ObjectID="_1379276563" r:id="rId563"/>
+          <o:OLEObject Type="Embed" ProgID="Equation.DSMT4" ShapeID="_x0000_i1316" DrawAspect="Content" ObjectID="_1384070454" r:id="rId563"/>
         </w:object>
       </w:r>
       <w:r>
@@ -11293,10 +11286,10 @@
           <w:position w:val="-6"/>
         </w:rPr>
         <w:object w:dxaOrig="560" w:dyaOrig="279">
-          <v:shape id="_x0000_i1297" type="#_x0000_t75" style="width:28.2pt;height:13.8pt" o:ole="">
+          <v:shape id="_x0000_i1317" type="#_x0000_t75" style="width:28.2pt;height:13.8pt" o:ole="">
             <v:imagedata r:id="rId564" o:title=""/>
           </v:shape>
-          <o:OLEObject Type="Embed" ProgID="Equation.DSMT4" ShapeID="_x0000_i1297" DrawAspect="Content" ObjectID="_1379276564" r:id="rId565"/>
+          <o:OLEObject Type="Embed" ProgID="Equation.DSMT4" ShapeID="_x0000_i1317" DrawAspect="Content" ObjectID="_1384070455" r:id="rId565"/>
         </w:object>
       </w:r>
       <w:r>
@@ -11317,10 +11310,10 @@
           <w:position w:val="-12"/>
         </w:rPr>
         <w:object w:dxaOrig="440" w:dyaOrig="360">
-          <v:shape id="_x0000_i1298" type="#_x0000_t75" style="width:22.2pt;height:18pt" o:ole="">
+          <v:shape id="_x0000_i1318" type="#_x0000_t75" style="width:22.2pt;height:18pt" o:ole="">
             <v:imagedata r:id="rId566" o:title=""/>
           </v:shape>
-          <o:OLEObject Type="Embed" ProgID="Equation.DSMT4" ShapeID="_x0000_i1298" DrawAspect="Content" ObjectID="_1379276565" r:id="rId567"/>
+          <o:OLEObject Type="Embed" ProgID="Equation.DSMT4" ShapeID="_x0000_i1318" DrawAspect="Content" ObjectID="_1384070456" r:id="rId567"/>
         </w:object>
       </w:r>
       <w:r>
@@ -11342,10 +11335,10 @@
           <w:position w:val="-14"/>
         </w:rPr>
         <w:object w:dxaOrig="720" w:dyaOrig="400">
-          <v:shape id="_x0000_i1299" type="#_x0000_t75" style="width:36pt;height:19.8pt" o:ole="">
+          <v:shape id="_x0000_i1319" type="#_x0000_t75" style="width:36pt;height:19.8pt" o:ole="">
             <v:imagedata r:id="rId568" o:title=""/>
           </v:shape>
-          <o:OLEObject Type="Embed" ProgID="Equation.DSMT4" ShapeID="_x0000_i1299" DrawAspect="Content" ObjectID="_1379276566" r:id="rId569"/>
+          <o:OLEObject Type="Embed" ProgID="Equation.DSMT4" ShapeID="_x0000_i1319" DrawAspect="Content" ObjectID="_1384070457" r:id="rId569"/>
         </w:object>
       </w:r>
       <w:r>
@@ -11381,10 +11374,10 @@
           <w:position w:val="-6"/>
         </w:rPr>
         <w:object w:dxaOrig="560" w:dyaOrig="279">
-          <v:shape id="_x0000_i1300" type="#_x0000_t75" style="width:28.2pt;height:13.8pt" o:ole="">
+          <v:shape id="_x0000_i1320" type="#_x0000_t75" style="width:28.2pt;height:13.8pt" o:ole="">
             <v:imagedata r:id="rId570" o:title=""/>
           </v:shape>
-          <o:OLEObject Type="Embed" ProgID="Equation.DSMT4" ShapeID="_x0000_i1300" DrawAspect="Content" ObjectID="_1379276567" r:id="rId571"/>
+          <o:OLEObject Type="Embed" ProgID="Equation.DSMT4" ShapeID="_x0000_i1320" DrawAspect="Content" ObjectID="_1384070458" r:id="rId571"/>
         </w:object>
       </w:r>
       <w:r>
@@ -11395,10 +11388,10 @@
           <w:position w:val="-4"/>
         </w:rPr>
         <w:object w:dxaOrig="200" w:dyaOrig="260">
-          <v:shape id="_x0000_i1301" type="#_x0000_t75" style="width:10.2pt;height:13.2pt" o:ole="">
+          <v:shape id="_x0000_i1321" type="#_x0000_t75" style="width:10.2pt;height:13.2pt" o:ole="">
             <v:imagedata r:id="rId572" o:title=""/>
           </v:shape>
-          <o:OLEObject Type="Embed" ProgID="Equation.DSMT4" ShapeID="_x0000_i1301" DrawAspect="Content" ObjectID="_1379276568" r:id="rId573"/>
+          <o:OLEObject Type="Embed" ProgID="Equation.DSMT4" ShapeID="_x0000_i1321" DrawAspect="Content" ObjectID="_1384070459" r:id="rId573"/>
         </w:object>
       </w:r>
       <w:r>
@@ -11409,10 +11402,10 @@
           <w:position w:val="-12"/>
         </w:rPr>
         <w:object w:dxaOrig="440" w:dyaOrig="360">
-          <v:shape id="_x0000_i1302" type="#_x0000_t75" style="width:22.2pt;height:18pt" o:ole="">
+          <v:shape id="_x0000_i1322" type="#_x0000_t75" style="width:22.2pt;height:18pt" o:ole="">
             <v:imagedata r:id="rId566" o:title=""/>
           </v:shape>
-          <o:OLEObject Type="Embed" ProgID="Equation.DSMT4" ShapeID="_x0000_i1302" DrawAspect="Content" ObjectID="_1379276569" r:id="rId574"/>
+          <o:OLEObject Type="Embed" ProgID="Equation.DSMT4" ShapeID="_x0000_i1322" DrawAspect="Content" ObjectID="_1384070460" r:id="rId574"/>
         </w:object>
       </w:r>
       <w:r>
@@ -11423,10 +11416,10 @@
           <w:position w:val="-4"/>
         </w:rPr>
         <w:object w:dxaOrig="380" w:dyaOrig="200">
-          <v:shape id="_x0000_i1303" type="#_x0000_t75" style="width:19.2pt;height:10.2pt" o:ole="">
+          <v:shape id="_x0000_i1323" type="#_x0000_t75" style="width:19.2pt;height:10.2pt" o:ole="">
             <v:imagedata r:id="rId575" o:title=""/>
           </v:shape>
-          <o:OLEObject Type="Embed" ProgID="Equation.DSMT4" ShapeID="_x0000_i1303" DrawAspect="Content" ObjectID="_1379276570" r:id="rId576"/>
+          <o:OLEObject Type="Embed" ProgID="Equation.DSMT4" ShapeID="_x0000_i1323" DrawAspect="Content" ObjectID="_1384070461" r:id="rId576"/>
         </w:object>
       </w:r>
       <w:r>
@@ -12114,10 +12107,10 @@
                         <w:position w:val="-14"/>
                       </w:rPr>
                       <w:object w:dxaOrig="600" w:dyaOrig="400">
-                        <v:shape id="_x0000_i1385" type="#_x0000_t75" style="width:30pt;height:19.8pt" o:ole="">
+                        <v:shape id="_x0000_i1387" type="#_x0000_t75" style="width:30pt;height:19.8pt" o:ole="">
                           <v:imagedata r:id="rId577" o:title=""/>
                         </v:shape>
-                        <o:OLEObject Type="Embed" ProgID="Equation.DSMT4" ShapeID="_x0000_i1385" DrawAspect="Content" ObjectID="_1379276632" r:id="rId578"/>
+                        <o:OLEObject Type="Embed" ProgID="Equation.DSMT4" ShapeID="_x0000_i1387" DrawAspect="Content" ObjectID="_1384070525" r:id="rId578"/>
                       </w:object>
                     </w:r>
                   </w:p>
@@ -12192,10 +12185,10 @@
                         <w:position w:val="-14"/>
                       </w:rPr>
                       <w:object w:dxaOrig="600" w:dyaOrig="400">
-                        <v:shape id="_x0000_i1386" type="#_x0000_t75" style="width:31.2pt;height:20.4pt" o:ole="">
+                        <v:shape id="_x0000_i1388" type="#_x0000_t75" style="width:31.2pt;height:20.4pt" o:ole="">
                           <v:imagedata r:id="rId579" o:title=""/>
                         </v:shape>
-                        <o:OLEObject Type="Embed" ProgID="Equation.DSMT4" ShapeID="_x0000_i1386" DrawAspect="Content" ObjectID="_1379276633" r:id="rId580"/>
+                        <o:OLEObject Type="Embed" ProgID="Equation.DSMT4" ShapeID="_x0000_i1388" DrawAspect="Content" ObjectID="_1384070526" r:id="rId580"/>
                       </w:object>
                     </w:r>
                   </w:p>
@@ -12211,10 +12204,10 @@
                         <w:position w:val="-34"/>
                       </w:rPr>
                       <w:object w:dxaOrig="2820" w:dyaOrig="800">
-                        <v:shape id="_x0000_i1387" type="#_x0000_t75" style="width:141pt;height:40.2pt" o:ole="">
+                        <v:shape id="_x0000_i1389" type="#_x0000_t75" style="width:141pt;height:40.2pt" o:ole="">
                           <v:imagedata r:id="rId581" o:title=""/>
                         </v:shape>
-                        <o:OLEObject Type="Embed" ProgID="Equation.DSMT4" ShapeID="_x0000_i1387" DrawAspect="Content" ObjectID="_1379276634" r:id="rId582"/>
+                        <o:OLEObject Type="Embed" ProgID="Equation.DSMT4" ShapeID="_x0000_i1389" DrawAspect="Content" ObjectID="_1384070527" r:id="rId582"/>
                       </w:object>
                     </w:r>
                   </w:p>
@@ -12236,10 +12229,10 @@
                         <w:position w:val="-12"/>
                       </w:rPr>
                       <w:object w:dxaOrig="820" w:dyaOrig="360">
-                        <v:shape id="_x0000_i1388" type="#_x0000_t75" style="width:40.8pt;height:18pt" o:ole="">
+                        <v:shape id="_x0000_i1390" type="#_x0000_t75" style="width:40.8pt;height:18pt" o:ole="">
                           <v:imagedata r:id="rId583" o:title=""/>
                         </v:shape>
-                        <o:OLEObject Type="Embed" ProgID="Equation.DSMT4" ShapeID="_x0000_i1388" DrawAspect="Content" ObjectID="_1379276635" r:id="rId584"/>
+                        <o:OLEObject Type="Embed" ProgID="Equation.DSMT4" ShapeID="_x0000_i1390" DrawAspect="Content" ObjectID="_1384070528" r:id="rId584"/>
                       </w:object>
                     </w:r>
                   </w:p>
@@ -12261,10 +12254,10 @@
                         <w:position w:val="-12"/>
                       </w:rPr>
                       <w:object w:dxaOrig="820" w:dyaOrig="360">
-                        <v:shape id="_x0000_i1389" type="#_x0000_t75" style="width:40.8pt;height:18pt" o:ole="">
+                        <v:shape id="_x0000_i1391" type="#_x0000_t75" style="width:40.8pt;height:18pt" o:ole="">
                           <v:imagedata r:id="rId585" o:title=""/>
                         </v:shape>
-                        <o:OLEObject Type="Embed" ProgID="Equation.DSMT4" ShapeID="_x0000_i1389" DrawAspect="Content" ObjectID="_1379276636" r:id="rId586"/>
+                        <o:OLEObject Type="Embed" ProgID="Equation.DSMT4" ShapeID="_x0000_i1391" DrawAspect="Content" ObjectID="_1384070529" r:id="rId586"/>
                       </w:object>
                     </w:r>
                   </w:p>
@@ -12286,10 +12279,10 @@
                         <w:position w:val="-12"/>
                       </w:rPr>
                       <w:object w:dxaOrig="660" w:dyaOrig="380">
-                        <v:shape id="_x0000_i1390" type="#_x0000_t75" style="width:33pt;height:19.2pt" o:ole="">
+                        <v:shape id="_x0000_i1392" type="#_x0000_t75" style="width:33pt;height:19.2pt" o:ole="">
                           <v:imagedata r:id="rId587" o:title=""/>
                         </v:shape>
-                        <o:OLEObject Type="Embed" ProgID="Equation.DSMT4" ShapeID="_x0000_i1390" DrawAspect="Content" ObjectID="_1379276637" r:id="rId588"/>
+                        <o:OLEObject Type="Embed" ProgID="Equation.DSMT4" ShapeID="_x0000_i1392" DrawAspect="Content" ObjectID="_1384070530" r:id="rId588"/>
                       </w:object>
                     </w:r>
                   </w:p>
@@ -12311,10 +12304,10 @@
                         <w:position w:val="-12"/>
                       </w:rPr>
                       <w:object w:dxaOrig="660" w:dyaOrig="380">
-                        <v:shape id="_x0000_i1391" type="#_x0000_t75" style="width:33pt;height:19.2pt" o:ole="">
+                        <v:shape id="_x0000_i1393" type="#_x0000_t75" style="width:33pt;height:19.2pt" o:ole="">
                           <v:imagedata r:id="rId589" o:title=""/>
                         </v:shape>
-                        <o:OLEObject Type="Embed" ProgID="Equation.DSMT4" ShapeID="_x0000_i1391" DrawAspect="Content" ObjectID="_1379276638" r:id="rId590"/>
+                        <o:OLEObject Type="Embed" ProgID="Equation.DSMT4" ShapeID="_x0000_i1393" DrawAspect="Content" ObjectID="_1384070531" r:id="rId590"/>
                       </w:object>
                     </w:r>
                   </w:p>
@@ -12330,10 +12323,10 @@
                         <w:position w:val="-32"/>
                       </w:rPr>
                       <w:object w:dxaOrig="3680" w:dyaOrig="760">
-                        <v:shape id="_x0000_i1392" type="#_x0000_t75" style="width:194.4pt;height:40.2pt" o:ole="">
+                        <v:shape id="_x0000_i1394" type="#_x0000_t75" style="width:194.4pt;height:40.2pt" o:ole="">
                           <v:imagedata r:id="rId591" o:title=""/>
                         </v:shape>
-                        <o:OLEObject Type="Embed" ProgID="Equation.DSMT4" ShapeID="_x0000_i1392" DrawAspect="Content" ObjectID="_1379276639" r:id="rId592"/>
+                        <o:OLEObject Type="Embed" ProgID="Equation.DSMT4" ShapeID="_x0000_i1394" DrawAspect="Content" ObjectID="_1384070532" r:id="rId592"/>
                       </w:object>
                     </w:r>
                   </w:p>
@@ -12541,10 +12534,10 @@
           <w:position w:val="-50"/>
         </w:rPr>
         <w:object w:dxaOrig="4000" w:dyaOrig="1160">
-          <v:shape id="_x0000_i1304" type="#_x0000_t75" style="width:199.8pt;height:58.2pt" o:ole="">
+          <v:shape id="_x0000_i1324" type="#_x0000_t75" style="width:199.8pt;height:58.2pt" o:ole="">
             <v:imagedata r:id="rId593" o:title=""/>
           </v:shape>
-          <o:OLEObject Type="Embed" ProgID="Equation.DSMT4" ShapeID="_x0000_i1304" DrawAspect="Content" ObjectID="_1379276571" r:id="rId594"/>
+          <o:OLEObject Type="Embed" ProgID="Equation.DSMT4" ShapeID="_x0000_i1324" DrawAspect="Content" ObjectID="_1384070462" r:id="rId594"/>
         </w:object>
       </w:r>
       <w:r>
@@ -12620,10 +12613,10 @@
           <w:position w:val="-12"/>
         </w:rPr>
         <w:object w:dxaOrig="260" w:dyaOrig="360">
-          <v:shape id="_x0000_i1305" type="#_x0000_t75" style="width:13.2pt;height:18pt" o:ole="">
+          <v:shape id="_x0000_i1325" type="#_x0000_t75" style="width:13.2pt;height:18pt" o:ole="">
             <v:imagedata r:id="rId595" o:title=""/>
           </v:shape>
-          <o:OLEObject Type="Embed" ProgID="Equation.DSMT4" ShapeID="_x0000_i1305" DrawAspect="Content" ObjectID="_1379276572" r:id="rId596"/>
+          <o:OLEObject Type="Embed" ProgID="Equation.DSMT4" ShapeID="_x0000_i1325" DrawAspect="Content" ObjectID="_1384070463" r:id="rId596"/>
         </w:object>
       </w:r>
       <w:r>
@@ -12656,7 +12649,13 @@
         <w:t xml:space="preserve">, and the friction </w:t>
       </w:r>
       <w:r>
+        <w:t xml:space="preserve">normal </w:t>
+      </w:r>
+      <w:r>
         <w:lastRenderedPageBreak/>
+        <w:t xml:space="preserve">force </w:t>
+      </w:r>
+      <w:r>
         <w:t xml:space="preserve">magnitudes </w:t>
       </w:r>
       <w:r>
@@ -12677,10 +12676,10 @@
           <w:position w:val="-10"/>
         </w:rPr>
         <w:object w:dxaOrig="639" w:dyaOrig="360">
-          <v:shape id="_x0000_i1306" type="#_x0000_t75" style="width:31.8pt;height:18pt" o:ole="">
+          <v:shape id="_x0000_i1326" type="#_x0000_t75" style="width:31.8pt;height:18pt" o:ole="">
             <v:imagedata r:id="rId597" o:title=""/>
           </v:shape>
-          <o:OLEObject Type="Embed" ProgID="Equation.DSMT4" ShapeID="_x0000_i1306" DrawAspect="Content" ObjectID="_1379276573" r:id="rId598"/>
+          <o:OLEObject Type="Embed" ProgID="Equation.DSMT4" ShapeID="_x0000_i1326" DrawAspect="Content" ObjectID="_1384070464" r:id="rId598"/>
         </w:object>
       </w:r>
       <w:r>
@@ -12691,10 +12690,10 @@
           <w:position w:val="-10"/>
         </w:rPr>
         <w:object w:dxaOrig="340" w:dyaOrig="360">
-          <v:shape id="_x0000_i1307" type="#_x0000_t75" style="width:16.8pt;height:18pt" o:ole="">
+          <v:shape id="_x0000_i1327" type="#_x0000_t75" style="width:16.8pt;height:18pt" o:ole="">
             <v:imagedata r:id="rId599" o:title=""/>
           </v:shape>
-          <o:OLEObject Type="Embed" ProgID="Equation.DSMT4" ShapeID="_x0000_i1307" DrawAspect="Content" ObjectID="_1379276574" r:id="rId600"/>
+          <o:OLEObject Type="Embed" ProgID="Equation.DSMT4" ShapeID="_x0000_i1327" DrawAspect="Content" ObjectID="_1384070465" r:id="rId600"/>
         </w:object>
       </w:r>
       <w:r>
@@ -12708,10 +12707,10 @@
           <w:position w:val="-14"/>
         </w:rPr>
         <w:object w:dxaOrig="279" w:dyaOrig="380">
-          <v:shape id="_x0000_i1308" type="#_x0000_t75" style="width:14.4pt;height:18.6pt" o:ole="">
+          <v:shape id="_x0000_i1328" type="#_x0000_t75" style="width:14.4pt;height:18.6pt" o:ole="">
             <v:imagedata r:id="rId601" o:title=""/>
           </v:shape>
-          <o:OLEObject Type="Embed" ProgID="Equation.DSMT4" ShapeID="_x0000_i1308" DrawAspect="Content" ObjectID="_1379276575" r:id="rId602"/>
+          <o:OLEObject Type="Embed" ProgID="Equation.DSMT4" ShapeID="_x0000_i1328" DrawAspect="Content" ObjectID="_1384070466" r:id="rId602"/>
         </w:object>
       </w:r>
       <w:r>
@@ -12725,10 +12724,10 @@
           <w:position w:val="-10"/>
         </w:rPr>
         <w:object w:dxaOrig="660" w:dyaOrig="360">
-          <v:shape id="_x0000_i1309" type="#_x0000_t75" style="width:33pt;height:18pt" o:ole="">
+          <v:shape id="_x0000_i1329" type="#_x0000_t75" style="width:33pt;height:18pt" o:ole="">
             <v:imagedata r:id="rId603" o:title=""/>
           </v:shape>
-          <o:OLEObject Type="Embed" ProgID="Equation.DSMT4" ShapeID="_x0000_i1309" DrawAspect="Content" ObjectID="_1379276576" r:id="rId604"/>
+          <o:OLEObject Type="Embed" ProgID="Equation.DSMT4" ShapeID="_x0000_i1329" DrawAspect="Content" ObjectID="_1384070467" r:id="rId604"/>
         </w:object>
       </w:r>
       <w:r>
@@ -12845,17 +12844,23 @@
           <w:position w:val="-12"/>
         </w:rPr>
         <w:object w:dxaOrig="260" w:dyaOrig="360">
-          <v:shape id="_x0000_i1310" type="#_x0000_t75" style="width:13.2pt;height:18pt" o:ole="">
+          <v:shape id="_x0000_i1330" type="#_x0000_t75" style="width:13.2pt;height:18pt" o:ole="">
             <v:imagedata r:id="rId605" o:title=""/>
           </v:shape>
-          <o:OLEObject Type="Embed" ProgID="Equation.DSMT4" ShapeID="_x0000_i1310" DrawAspect="Content" ObjectID="_1379276577" r:id="rId606"/>
+          <o:OLEObject Type="Embed" ProgID="Equation.DSMT4" ShapeID="_x0000_i1330" DrawAspect="Content" ObjectID="_1384070468" r:id="rId606"/>
         </w:object>
       </w:r>
       <w:r>
         <w:t xml:space="preserve"> (the “regular”, non-prescribed generalized accelerations), </w:t>
       </w:r>
       <w:r>
-        <w:t xml:space="preserve">friction magnitudes </w:t>
+        <w:t xml:space="preserve">friction </w:t>
+      </w:r>
+      <w:r>
+        <w:t xml:space="preserve">normal force </w:t>
+      </w:r>
+      <w:r>
+        <w:t xml:space="preserve">magnitudes </w:t>
       </w:r>
       <w:r>
         <w:rPr>
@@ -12903,10 +12908,10 @@
           <w:position w:val="-164"/>
         </w:rPr>
         <w:object w:dxaOrig="4640" w:dyaOrig="3400">
-          <v:shape id="_x0000_i1311" type="#_x0000_t75" style="width:232.2pt;height:169.8pt" o:ole="">
+          <v:shape id="_x0000_i1374" type="#_x0000_t75" style="width:232.2pt;height:169.8pt" o:ole="">
             <v:imagedata r:id="rId607" o:title=""/>
           </v:shape>
-          <o:OLEObject Type="Embed" ProgID="Equation.DSMT4" ShapeID="_x0000_i1311" DrawAspect="Content" ObjectID="_1379276578" r:id="rId608"/>
+          <o:OLEObject Type="Embed" ProgID="Equation.DSMT4" ShapeID="_x0000_i1374" DrawAspect="Content" ObjectID="_1384070469" r:id="rId608"/>
         </w:object>
       </w:r>
       <w:r>
@@ -12947,85 +12952,48 @@
     </w:p>
     <w:p>
       <w:r>
-        <w:t xml:space="preserve">B is the ordinary unconditional constraint </w:t>
-      </w:r>
-      <w:proofErr w:type="spellStart"/>
-      <w:r>
-        <w:t>Jacobian</w:t>
-      </w:r>
-      <w:proofErr w:type="spellEnd"/>
-      <w:r>
-        <w:t xml:space="preserve">; C is the constraint </w:t>
-      </w:r>
-      <w:proofErr w:type="spellStart"/>
-      <w:r>
-        <w:t>Jacobian</w:t>
-      </w:r>
-      <w:proofErr w:type="spellEnd"/>
-      <w:r>
-        <w:t xml:space="preserve"> for all kinematically eligible conditional constraints. The above is how the system looks if all the eligible constraints are active; below we’ll include the more realistic scenario in which only a subset are active.</w:t>
-      </w:r>
-    </w:p>
-    <w:p>
-      <w:r>
-        <w:t>We’re not allowing for friction forces that depend on the prescribed motion forces</w:t>
-      </w:r>
-      <w:r>
+        <w:t>B is the ordinary unconditional constraint Jacobian; C is the constraint Jacobian for all kinematically eligible conditional constraints. The above is how the system looks if all the eligible constraints are active; below we’ll include the more realistic scenario in which only a subset are active.</w:t>
+      </w:r>
+    </w:p>
+    <w:p>
+      <w:r>
+        <w:t xml:space="preserve">Depending on the form of the selection criteria for </w:t>
+      </w:r>
+      <w:r>
+        <w:rPr>
+          <w:rFonts w:ascii="Times New Roman" w:hAnsi="Times New Roman" w:cs="Times New Roman"/>
+          <w:i/>
+        </w:rPr>
+        <w:t>s</w:t>
+      </w:r>
+      <w:r>
+        <w:t xml:space="preserve">, it may be possible to solve simultaneously for </w:t>
+      </w:r>
+      <w:r>
+        <w:rPr>
+          <w:rFonts w:ascii="Times New Roman" w:hAnsi="Times New Roman" w:cs="Times New Roman"/>
+          <w:i/>
+        </w:rPr>
+        <w:t>s</w:t>
+      </w:r>
+      <w:r>
+        <w:t xml:space="preserve"> and </w:t>
+      </w:r>
+      <w:r>
+        <w:rPr>
+          <w:rFonts w:ascii="Times New Roman" w:hAnsi="Times New Roman" w:cs="Times New Roman"/>
+          <w:i/>
+        </w:rPr>
+        <w:t>λ</w:t>
+      </w:r>
+      <w:r>
+        <w:rPr>
+          <w:rFonts w:ascii="Times New Roman" w:hAnsi="Times New Roman" w:cs="Times New Roman"/>
+          <w:i/>
+        </w:rPr>
         <w:t xml:space="preserve"> </w:t>
       </w:r>
       <w:r>
-        <w:rPr>
-          <w:rFonts w:ascii="Times New Roman" w:hAnsi="Times New Roman" w:cs="Times New Roman"/>
-          <w:i/>
-        </w:rPr>
-        <w:t>τ</w:t>
-      </w:r>
-      <w:r>
-        <w:t xml:space="preserve">; that could </w:t>
-      </w:r>
-      <w:r>
-        <w:t>be allowed but seems unnecessary.</w:t>
-      </w:r>
-    </w:p>
-    <w:p>
-      <w:r>
-        <w:t xml:space="preserve">Depending on the form of the selection criteria for </w:t>
-      </w:r>
-      <w:r>
-        <w:rPr>
-          <w:rFonts w:ascii="Times New Roman" w:hAnsi="Times New Roman" w:cs="Times New Roman"/>
-          <w:i/>
-        </w:rPr>
-        <w:t>s</w:t>
-      </w:r>
-      <w:r>
-        <w:t xml:space="preserve">, it may be possible to solve simultaneously for </w:t>
-      </w:r>
-      <w:r>
-        <w:rPr>
-          <w:rFonts w:ascii="Times New Roman" w:hAnsi="Times New Roman" w:cs="Times New Roman"/>
-          <w:i/>
-        </w:rPr>
-        <w:t>s</w:t>
-      </w:r>
-      <w:r>
-        <w:t xml:space="preserve"> and </w:t>
-      </w:r>
-      <w:r>
-        <w:rPr>
-          <w:rFonts w:ascii="Times New Roman" w:hAnsi="Times New Roman" w:cs="Times New Roman"/>
-          <w:i/>
-        </w:rPr>
-        <w:t>λ</w:t>
-      </w:r>
-      <w:r>
-        <w:rPr>
-          <w:rFonts w:ascii="Times New Roman" w:hAnsi="Times New Roman" w:cs="Times New Roman"/>
-          <w:i/>
-        </w:rPr>
-        <w:t xml:space="preserve"> </w:t>
-      </w:r>
-      <w:r>
         <w:t>using, for example, an LCP.</w:t>
       </w:r>
       <w:r>
@@ -13047,10 +13015,10 @@
           <w:position w:val="-10"/>
         </w:rPr>
         <w:object w:dxaOrig="660" w:dyaOrig="360">
-          <v:shape id="_x0000_i1312" type="#_x0000_t75" style="width:33pt;height:18pt" o:ole="">
+          <v:shape id="_x0000_i1331" type="#_x0000_t75" style="width:33pt;height:18pt" o:ole="">
             <v:imagedata r:id="rId609" o:title=""/>
           </v:shape>
-          <o:OLEObject Type="Embed" ProgID="Equation.DSMT4" ShapeID="_x0000_i1312" DrawAspect="Content" ObjectID="_1379276579" r:id="rId610"/>
+          <o:OLEObject Type="Embed" ProgID="Equation.DSMT4" ShapeID="_x0000_i1331" DrawAspect="Content" ObjectID="_1384070470" r:id="rId610"/>
         </w:object>
       </w:r>
       <w:r>
@@ -13061,10 +13029,10 @@
           <w:position w:val="-12"/>
         </w:rPr>
         <w:object w:dxaOrig="260" w:dyaOrig="360">
-          <v:shape id="_x0000_i1313" type="#_x0000_t75" style="width:13.2pt;height:18pt" o:ole="">
+          <v:shape id="_x0000_i1332" type="#_x0000_t75" style="width:13.2pt;height:18pt" o:ole="">
             <v:imagedata r:id="rId605" o:title=""/>
           </v:shape>
-          <o:OLEObject Type="Embed" ProgID="Equation.DSMT4" ShapeID="_x0000_i1313" DrawAspect="Content" ObjectID="_1379276580" r:id="rId611"/>
+          <o:OLEObject Type="Embed" ProgID="Equation.DSMT4" ShapeID="_x0000_i1332" DrawAspect="Content" ObjectID="_1384070471" r:id="rId611"/>
         </w:object>
       </w:r>
       <w:r>
@@ -13101,7 +13069,6 @@
         </w:numPr>
       </w:pPr>
       <w:r>
-        <w:lastRenderedPageBreak/>
         <w:t>Assume an event handler has determined</w:t>
       </w:r>
       <w:r>
@@ -13181,7 +13148,11 @@
         <w:t xml:space="preserve">. </w:t>
       </w:r>
       <w:r>
-        <w:t xml:space="preserve">We have to determine the subset </w:t>
+        <w:t xml:space="preserve">We have to </w:t>
+      </w:r>
+      <w:r>
+        <w:lastRenderedPageBreak/>
+        <w:t xml:space="preserve">determine the subset </w:t>
       </w:r>
       <w:r>
         <w:rPr>
@@ -13214,10 +13185,10 @@
           <w:position w:val="-12"/>
         </w:rPr>
         <w:object w:dxaOrig="260" w:dyaOrig="360">
-          <v:shape id="_x0000_i1314" type="#_x0000_t75" style="width:13.2pt;height:18pt" o:ole="">
+          <v:shape id="_x0000_i1333" type="#_x0000_t75" style="width:13.2pt;height:18pt" o:ole="">
             <v:imagedata r:id="rId612" o:title=""/>
           </v:shape>
-          <o:OLEObject Type="Embed" ProgID="Equation.DSMT4" ShapeID="_x0000_i1314" DrawAspect="Content" ObjectID="_1379276581" r:id="rId613"/>
+          <o:OLEObject Type="Embed" ProgID="Equation.DSMT4" ShapeID="_x0000_i1333" DrawAspect="Content" ObjectID="_1384070472" r:id="rId613"/>
         </w:object>
       </w:r>
       <w:proofErr w:type="gramStart"/>
@@ -13314,10 +13285,10 @@
           <w:position w:val="-14"/>
         </w:rPr>
         <w:object w:dxaOrig="279" w:dyaOrig="380">
-          <v:shape id="_x0000_i1315" type="#_x0000_t75" style="width:13.8pt;height:19.2pt" o:ole="">
+          <v:shape id="_x0000_i1334" type="#_x0000_t75" style="width:13.8pt;height:19.2pt" o:ole="">
             <v:imagedata r:id="rId614" o:title=""/>
           </v:shape>
-          <o:OLEObject Type="Embed" ProgID="Equation.DSMT4" ShapeID="_x0000_i1315" DrawAspect="Content" ObjectID="_1379276582" r:id="rId615"/>
+          <o:OLEObject Type="Embed" ProgID="Equation.DSMT4" ShapeID="_x0000_i1334" DrawAspect="Content" ObjectID="_1384070473" r:id="rId615"/>
         </w:object>
       </w:r>
       <w:r>
@@ -13375,19 +13346,25 @@
       <w:r>
         <w:t xml:space="preserve">Guess values for </w:t>
       </w:r>
-      <w:proofErr w:type="spellStart"/>
-      <w:r>
-        <w:t>f</w:t>
-      </w:r>
-      <w:r>
-        <w:rPr>
-          <w:vertAlign w:val="superscript"/>
-        </w:rPr>
-        <w:t>friction</w:t>
-      </w:r>
-      <w:proofErr w:type="spellEnd"/>
-      <w:r>
-        <w:t xml:space="preserve"> based on previous values</w:t>
+      <w:r>
+        <w:rPr>
+          <w:position w:val="-10"/>
+        </w:rPr>
+        <w:object w:dxaOrig="660" w:dyaOrig="340">
+          <v:shape id="_x0000_i1376" type="#_x0000_t75" style="width:33pt;height:16.8pt" o:ole="">
+            <v:imagedata r:id="rId616" o:title=""/>
+          </v:shape>
+          <o:OLEObject Type="Embed" ProgID="Equation.DSMT4" ShapeID="_x0000_i1376" DrawAspect="Content" ObjectID="_1384070474" r:id="rId617"/>
+        </w:object>
+      </w:r>
+      <w:r>
+        <w:rPr>
+          <w:position w:val="-14"/>
+        </w:rPr>
+        <w:t xml:space="preserve"> </w:t>
+      </w:r>
+      <w:r>
+        <w:t>based on previous values</w:t>
       </w:r>
       <w:r>
         <w:t xml:space="preserve"> of</w:t>
@@ -13427,11 +13404,11 @@
         <w:rPr>
           <w:position w:val="-14"/>
         </w:rPr>
-        <w:object w:dxaOrig="1200" w:dyaOrig="340">
-          <v:shape id="_x0000_i1316" type="#_x0000_t75" style="width:60pt;height:16.8pt" o:ole="">
-            <v:imagedata r:id="rId616" o:title=""/>
-          </v:shape>
-          <o:OLEObject Type="Embed" ProgID="Equation.DSMT4" ShapeID="_x0000_i1316" DrawAspect="Content" ObjectID="_1379276583" r:id="rId617"/>
+        <w:object w:dxaOrig="1640" w:dyaOrig="380">
+          <v:shape id="_x0000_i1375" type="#_x0000_t75" style="width:82.2pt;height:18.6pt" o:ole="">
+            <v:imagedata r:id="rId618" o:title=""/>
+          </v:shape>
+          <o:OLEObject Type="Embed" ProgID="Equation.DSMT4" ShapeID="_x0000_i1375" DrawAspect="Content" ObjectID="_1384070475" r:id="rId619"/>
         </w:object>
       </w:r>
       <w:r>
@@ -13456,26 +13433,26 @@
           <w:position w:val="-12"/>
         </w:rPr>
         <w:object w:dxaOrig="260" w:dyaOrig="360">
-          <v:shape id="_x0000_i1317" type="#_x0000_t75" style="width:13.2pt;height:18pt" o:ole="">
-            <v:imagedata r:id="rId618" o:title=""/>
-          </v:shape>
-          <o:OLEObject Type="Embed" ProgID="Equation.DSMT4" ShapeID="_x0000_i1317" DrawAspect="Content" ObjectID="_1379276584" r:id="rId619"/>
+          <v:shape id="_x0000_i1335" type="#_x0000_t75" style="width:13.2pt;height:18pt" o:ole="">
+            <v:imagedata r:id="rId620" o:title=""/>
+          </v:shape>
+          <o:OLEObject Type="Embed" ProgID="Equation.DSMT4" ShapeID="_x0000_i1335" DrawAspect="Content" ObjectID="_1384070476" r:id="rId621"/>
         </w:object>
       </w:r>
       <w:r>
         <w:t xml:space="preserve">. (Don’t iterate </w:t>
       </w:r>
-      <w:proofErr w:type="spellStart"/>
-      <w:r>
-        <w:t>f</w:t>
-      </w:r>
-      <w:r>
-        <w:rPr>
-          <w:vertAlign w:val="superscript"/>
-        </w:rPr>
-        <w:t>friction</w:t>
-      </w:r>
-      <w:proofErr w:type="spellEnd"/>
+      <w:r>
+        <w:rPr>
+          <w:position w:val="-10"/>
+        </w:rPr>
+        <w:object w:dxaOrig="660" w:dyaOrig="340">
+          <v:shape id="_x0000_i1377" type="#_x0000_t75" style="width:33pt;height:16.8pt" o:ole="">
+            <v:imagedata r:id="rId616" o:title=""/>
+          </v:shape>
+          <o:OLEObject Type="Embed" ProgID="Equation.DSMT4" ShapeID="_x0000_i1377" DrawAspect="Content" ObjectID="_1384070477" r:id="rId622"/>
+        </w:object>
+      </w:r>
       <w:r>
         <w:t xml:space="preserve"> yet;</w:t>
       </w:r>
@@ -13492,10 +13469,10 @@
           <w:position w:val="-12"/>
         </w:rPr>
         <w:object w:dxaOrig="260" w:dyaOrig="360">
-          <v:shape id="_x0000_i1318" type="#_x0000_t75" style="width:13.2pt;height:18pt" o:ole="">
-            <v:imagedata r:id="rId618" o:title=""/>
-          </v:shape>
-          <o:OLEObject Type="Embed" ProgID="Equation.DSMT4" ShapeID="_x0000_i1318" DrawAspect="Content" ObjectID="_1379276585" r:id="rId620"/>
+          <v:shape id="_x0000_i1336" type="#_x0000_t75" style="width:13.2pt;height:18pt" o:ole="">
+            <v:imagedata r:id="rId620" o:title=""/>
+          </v:shape>
+          <o:OLEObject Type="Embed" ProgID="Equation.DSMT4" ShapeID="_x0000_i1336" DrawAspect="Content" ObjectID="_1384070478" r:id="rId623"/>
         </w:object>
       </w:r>
       <w:r>
@@ -13552,10 +13529,10 @@
           <w:position w:val="-12"/>
         </w:rPr>
         <w:object w:dxaOrig="260" w:dyaOrig="360">
-          <v:shape id="_x0000_i1319" type="#_x0000_t75" style="width:13.2pt;height:18pt" o:ole="">
-            <v:imagedata r:id="rId621" o:title=""/>
-          </v:shape>
-          <o:OLEObject Type="Embed" ProgID="Equation.DSMT4" ShapeID="_x0000_i1319" DrawAspect="Content" ObjectID="_1379276586" r:id="rId622"/>
+          <v:shape id="_x0000_i1337" type="#_x0000_t75" style="width:13.2pt;height:18pt" o:ole="">
+            <v:imagedata r:id="rId624" o:title=""/>
+          </v:shape>
+          <o:OLEObject Type="Embed" ProgID="Equation.DSMT4" ShapeID="_x0000_i1337" DrawAspect="Content" ObjectID="_1384070479" r:id="rId625"/>
         </w:object>
       </w:r>
       <w:r>
@@ -13579,6 +13556,19 @@
       </w:r>
       <w:r>
         <w:t xml:space="preserve"> reaction forces.</w:t>
+      </w:r>
+      <w:r>
+        <w:t xml:space="preserve"> Calculate new reaction force magnitudes </w:t>
+      </w:r>
+      <w:r>
+        <w:rPr>
+          <w:rFonts w:ascii="Times New Roman" w:hAnsi="Times New Roman" w:cs="Times New Roman"/>
+          <w:i/>
+        </w:rPr>
+        <w:t>γ</w:t>
+      </w:r>
+      <w:r>
+        <w:t>.</w:t>
       </w:r>
     </w:p>
     <w:p>
@@ -13590,25 +13580,19 @@
         </w:numPr>
       </w:pPr>
       <w:r>
-        <w:t xml:space="preserve">Now update </w:t>
-      </w:r>
-      <w:proofErr w:type="spellStart"/>
-      <w:r>
-        <w:t>f</w:t>
-      </w:r>
-      <w:r>
-        <w:rPr>
-          <w:vertAlign w:val="superscript"/>
-        </w:rPr>
-        <w:t>frictio</w:t>
-      </w:r>
-      <w:r>
-        <w:rPr>
-          <w:vertAlign w:val="superscript"/>
-        </w:rPr>
-        <w:t>n</w:t>
-      </w:r>
-      <w:proofErr w:type="spellEnd"/>
+        <w:t>Now update</w:t>
+      </w:r>
+      <w:r>
+        <w:rPr>
+          <w:position w:val="-10"/>
+        </w:rPr>
+        <w:object w:dxaOrig="660" w:dyaOrig="340">
+          <v:shape id="_x0000_i1378" type="#_x0000_t75" style="width:33pt;height:16.8pt" o:ole="">
+            <v:imagedata r:id="rId616" o:title=""/>
+          </v:shape>
+          <o:OLEObject Type="Embed" ProgID="Equation.DSMT4" ShapeID="_x0000_i1378" DrawAspect="Content" ObjectID="_1384070480" r:id="rId626"/>
+        </w:object>
+      </w:r>
       <w:r>
         <w:t xml:space="preserve">, check convergence, and return to step </w:t>
       </w:r>
@@ -13670,10 +13654,10 @@
           <w:position w:val="-50"/>
         </w:rPr>
         <w:object w:dxaOrig="3480" w:dyaOrig="1600">
-          <v:shape id="_x0000_i1320" type="#_x0000_t75" style="width:174pt;height:79.8pt" o:ole="">
-            <v:imagedata r:id="rId623" o:title=""/>
-          </v:shape>
-          <o:OLEObject Type="Embed" ProgID="Equation.DSMT4" ShapeID="_x0000_i1320" DrawAspect="Content" ObjectID="_1379276587" r:id="rId624"/>
+          <v:shape id="_x0000_i1338" type="#_x0000_t75" style="width:174pt;height:79.8pt" o:ole="">
+            <v:imagedata r:id="rId627" o:title=""/>
+          </v:shape>
+          <o:OLEObject Type="Embed" ProgID="Equation.DSMT4" ShapeID="_x0000_i1338" DrawAspect="Content" ObjectID="_1384070481" r:id="rId628"/>
         </w:object>
       </w:r>
       <w:r>
@@ -13729,10 +13713,10 @@
           <w:position w:val="-14"/>
         </w:rPr>
         <w:object w:dxaOrig="1440" w:dyaOrig="380">
-          <v:shape id="_x0000_i1321" type="#_x0000_t75" style="width:1in;height:18.6pt" o:ole="">
-            <v:imagedata r:id="rId625" o:title=""/>
-          </v:shape>
-          <o:OLEObject Type="Embed" ProgID="Equation.DSMT4" ShapeID="_x0000_i1321" DrawAspect="Content" ObjectID="_1379276588" r:id="rId626"/>
+          <v:shape id="_x0000_i1339" type="#_x0000_t75" style="width:1in;height:18.6pt" o:ole="">
+            <v:imagedata r:id="rId629" o:title=""/>
+          </v:shape>
+          <o:OLEObject Type="Embed" ProgID="Equation.DSMT4" ShapeID="_x0000_i1339" DrawAspect="Content" ObjectID="_1384070482" r:id="rId630"/>
         </w:object>
       </w:r>
       <w:r>
@@ -13785,10 +13769,10 @@
           <w:position w:val="-36"/>
         </w:rPr>
         <w:object w:dxaOrig="5319" w:dyaOrig="840">
-          <v:shape id="_x0000_i1322" type="#_x0000_t75" style="width:266.4pt;height:41.4pt" o:ole="">
-            <v:imagedata r:id="rId627" o:title=""/>
-          </v:shape>
-          <o:OLEObject Type="Embed" ProgID="Equation.DSMT4" ShapeID="_x0000_i1322" DrawAspect="Content" ObjectID="_1379276589" r:id="rId628"/>
+          <v:shape id="_x0000_i1340" type="#_x0000_t75" style="width:266.4pt;height:41.4pt" o:ole="">
+            <v:imagedata r:id="rId631" o:title=""/>
+          </v:shape>
+          <o:OLEObject Type="Embed" ProgID="Equation.DSMT4" ShapeID="_x0000_i1340" DrawAspect="Content" ObjectID="_1384070483" r:id="rId632"/>
         </w:object>
       </w:r>
       <w:r>
@@ -13839,10 +13823,10 @@
           <w:position w:val="-32"/>
         </w:rPr>
         <w:object w:dxaOrig="2120" w:dyaOrig="760">
-          <v:shape id="_x0000_i1323" type="#_x0000_t75" style="width:105.6pt;height:38.4pt" o:ole="">
-            <v:imagedata r:id="rId629" o:title=""/>
-          </v:shape>
-          <o:OLEObject Type="Embed" ProgID="Equation.DSMT4" ShapeID="_x0000_i1323" DrawAspect="Content" ObjectID="_1379276590" r:id="rId630"/>
+          <v:shape id="_x0000_i1341" type="#_x0000_t75" style="width:105.6pt;height:38.4pt" o:ole="">
+            <v:imagedata r:id="rId633" o:title=""/>
+          </v:shape>
+          <o:OLEObject Type="Embed" ProgID="Equation.DSMT4" ShapeID="_x0000_i1341" DrawAspect="Content" ObjectID="_1384070484" r:id="rId634"/>
         </w:object>
       </w:r>
       <w:r>
@@ -13892,11 +13876,11 @@
         <w:rPr>
           <w:position w:val="-12"/>
         </w:rPr>
-        <w:object w:dxaOrig="2340" w:dyaOrig="360">
-          <v:shape id="_x0000_i1324" type="#_x0000_t75" style="width:117pt;height:18pt" o:ole="">
-            <v:imagedata r:id="rId631" o:title=""/>
-          </v:shape>
-          <o:OLEObject Type="Embed" ProgID="Equation.DSMT4" ShapeID="_x0000_i1324" DrawAspect="Content" ObjectID="_1379276591" r:id="rId632"/>
+        <w:object w:dxaOrig="1620" w:dyaOrig="360">
+          <v:shape id="_x0000_i1379" type="#_x0000_t75" style="width:81pt;height:18pt" o:ole="">
+            <v:imagedata r:id="rId635" o:title=""/>
+          </v:shape>
+          <o:OLEObject Type="Embed" ProgID="Equation.DSMT4" ShapeID="_x0000_i1379" DrawAspect="Content" ObjectID="_1384070485" r:id="rId636"/>
         </w:object>
       </w:r>
       <w:r>
@@ -13947,10 +13931,10 @@
           <w:position w:val="-12"/>
         </w:rPr>
         <w:object w:dxaOrig="2040" w:dyaOrig="400">
-          <v:shape id="_x0000_i1325" type="#_x0000_t75" style="width:102pt;height:19.8pt" o:ole="">
-            <v:imagedata r:id="rId633" o:title=""/>
-          </v:shape>
-          <o:OLEObject Type="Embed" ProgID="Equation.DSMT4" ShapeID="_x0000_i1325" DrawAspect="Content" ObjectID="_1379276592" r:id="rId634"/>
+          <v:shape id="_x0000_i1342" type="#_x0000_t75" style="width:102pt;height:19.8pt" o:ole="">
+            <v:imagedata r:id="rId637" o:title=""/>
+          </v:shape>
+          <o:OLEObject Type="Embed" ProgID="Equation.DSMT4" ShapeID="_x0000_i1342" DrawAspect="Content" ObjectID="_1384070486" r:id="rId638"/>
         </w:object>
       </w:r>
       <w:r>
@@ -14015,10 +13999,10 @@
           <w:position w:val="-34"/>
         </w:rPr>
         <w:object w:dxaOrig="3840" w:dyaOrig="800">
-          <v:shape id="_x0000_i1326" type="#_x0000_t75" style="width:192pt;height:40.2pt" o:ole="">
-            <v:imagedata r:id="rId635" o:title=""/>
-          </v:shape>
-          <o:OLEObject Type="Embed" ProgID="Equation.DSMT4" ShapeID="_x0000_i1326" DrawAspect="Content" ObjectID="_1379276593" r:id="rId636"/>
+          <v:shape id="_x0000_i1343" type="#_x0000_t75" style="width:192pt;height:40.2pt" o:ole="">
+            <v:imagedata r:id="rId639" o:title=""/>
+          </v:shape>
+          <o:OLEObject Type="Embed" ProgID="Equation.DSMT4" ShapeID="_x0000_i1343" DrawAspect="Content" ObjectID="_1384070487" r:id="rId640"/>
         </w:object>
       </w:r>
       <w:r>
@@ -14071,10 +14055,10 @@
           <w:position w:val="-34"/>
         </w:rPr>
         <w:object w:dxaOrig="3440" w:dyaOrig="800">
-          <v:shape id="_x0000_i1327" type="#_x0000_t75" style="width:172.2pt;height:40.2pt" o:ole="">
-            <v:imagedata r:id="rId637" o:title=""/>
-          </v:shape>
-          <o:OLEObject Type="Embed" ProgID="Equation.DSMT4" ShapeID="_x0000_i1327" DrawAspect="Content" ObjectID="_1379276594" r:id="rId638"/>
+          <v:shape id="_x0000_i1344" type="#_x0000_t75" style="width:172.2pt;height:40.2pt" o:ole="">
+            <v:imagedata r:id="rId641" o:title=""/>
+          </v:shape>
+          <o:OLEObject Type="Embed" ProgID="Equation.DSMT4" ShapeID="_x0000_i1344" DrawAspect="Content" ObjectID="_1384070488" r:id="rId642"/>
         </w:object>
       </w:r>
       <w:r>
@@ -14127,10 +14111,10 @@
           <w:position w:val="-30"/>
         </w:rPr>
         <w:object w:dxaOrig="1780" w:dyaOrig="720">
-          <v:shape id="_x0000_i1328" type="#_x0000_t75" style="width:88.8pt;height:36.6pt" o:ole="">
-            <v:imagedata r:id="rId639" o:title=""/>
-          </v:shape>
-          <o:OLEObject Type="Embed" ProgID="Equation.DSMT4" ShapeID="_x0000_i1328" DrawAspect="Content" ObjectID="_1379276595" r:id="rId640"/>
+          <v:shape id="_x0000_i1345" type="#_x0000_t75" style="width:88.8pt;height:36.6pt" o:ole="">
+            <v:imagedata r:id="rId643" o:title=""/>
+          </v:shape>
+          <o:OLEObject Type="Embed" ProgID="Equation.DSMT4" ShapeID="_x0000_i1345" DrawAspect="Content" ObjectID="_1384070489" r:id="rId644"/>
         </w:object>
       </w:r>
       <w:r>
@@ -14279,7 +14263,19 @@
         <w:rPr>
           <w:rFonts w:cstheme="minorHAnsi"/>
         </w:rPr>
-        <w:t xml:space="preserve"> if we hold the friction forces at an estimated value </w:t>
+        <w:t xml:space="preserve"> if we hold the friction </w:t>
+      </w:r>
+      <w:r>
+        <w:rPr>
+          <w:rFonts w:cstheme="minorHAnsi"/>
+        </w:rPr>
+        <w:t xml:space="preserve">normal </w:t>
+      </w:r>
+      <w:r>
+        <w:rPr>
+          <w:rFonts w:cstheme="minorHAnsi"/>
+        </w:rPr>
+        <w:t xml:space="preserve">forces at an estimated value </w:t>
       </w:r>
       <w:r>
         <w:rPr>
@@ -14307,10 +14303,10 @@
           <w:position w:val="-34"/>
         </w:rPr>
         <w:object w:dxaOrig="2980" w:dyaOrig="800">
-          <v:shape id="_x0000_i1329" type="#_x0000_t75" style="width:148.8pt;height:40.2pt" o:ole="">
-            <v:imagedata r:id="rId641" o:title=""/>
-          </v:shape>
-          <o:OLEObject Type="Embed" ProgID="Equation.DSMT4" ShapeID="_x0000_i1329" DrawAspect="Content" ObjectID="_1379276596" r:id="rId642"/>
+          <v:shape id="_x0000_i1346" type="#_x0000_t75" style="width:148.8pt;height:40.2pt" o:ole="">
+            <v:imagedata r:id="rId645" o:title=""/>
+          </v:shape>
+          <o:OLEObject Type="Embed" ProgID="Equation.DSMT4" ShapeID="_x0000_i1346" DrawAspect="Content" ObjectID="_1384070490" r:id="rId646"/>
         </w:object>
       </w:r>
       <w:r>
@@ -14366,10 +14362,10 @@
           <w:position w:val="-30"/>
         </w:rPr>
         <w:object w:dxaOrig="4980" w:dyaOrig="780">
-          <v:shape id="_x0000_i1330" type="#_x0000_t75" style="width:249pt;height:39pt" o:ole="">
-            <v:imagedata r:id="rId643" o:title=""/>
-          </v:shape>
-          <o:OLEObject Type="Embed" ProgID="Equation.DSMT4" ShapeID="_x0000_i1330" DrawAspect="Content" ObjectID="_1379276597" r:id="rId644"/>
+          <v:shape id="_x0000_i1347" type="#_x0000_t75" style="width:249pt;height:39pt" o:ole="">
+            <v:imagedata r:id="rId647" o:title=""/>
+          </v:shape>
+          <o:OLEObject Type="Embed" ProgID="Equation.DSMT4" ShapeID="_x0000_i1347" DrawAspect="Content" ObjectID="_1384070491" r:id="rId648"/>
         </w:object>
       </w:r>
       <w:r>
@@ -14425,10 +14421,10 @@
           <w:position w:val="-14"/>
         </w:rPr>
         <w:object w:dxaOrig="3220" w:dyaOrig="420">
-          <v:shape id="_x0000_i1331" type="#_x0000_t75" style="width:160.8pt;height:21pt" o:ole="">
-            <v:imagedata r:id="rId645" o:title=""/>
-          </v:shape>
-          <o:OLEObject Type="Embed" ProgID="Equation.DSMT4" ShapeID="_x0000_i1331" DrawAspect="Content" ObjectID="_1379276598" r:id="rId646"/>
+          <v:shape id="_x0000_i1348" type="#_x0000_t75" style="width:160.8pt;height:21pt" o:ole="">
+            <v:imagedata r:id="rId649" o:title=""/>
+          </v:shape>
+          <o:OLEObject Type="Embed" ProgID="Equation.DSMT4" ShapeID="_x0000_i1348" DrawAspect="Content" ObjectID="_1384070492" r:id="rId650"/>
         </w:object>
       </w:r>
       <w:r>
@@ -14500,10 +14496,10 @@
           <w:position w:val="-34"/>
         </w:rPr>
         <w:object w:dxaOrig="3340" w:dyaOrig="800">
-          <v:shape id="_x0000_i1332" type="#_x0000_t75" style="width:166.8pt;height:40.2pt" o:ole="">
-            <v:imagedata r:id="rId647" o:title=""/>
-          </v:shape>
-          <o:OLEObject Type="Embed" ProgID="Equation.DSMT4" ShapeID="_x0000_i1332" DrawAspect="Content" ObjectID="_1379276599" r:id="rId648"/>
+          <v:shape id="_x0000_i1349" type="#_x0000_t75" style="width:166.8pt;height:40.2pt" o:ole="">
+            <v:imagedata r:id="rId651" o:title=""/>
+          </v:shape>
+          <o:OLEObject Type="Embed" ProgID="Equation.DSMT4" ShapeID="_x0000_i1349" DrawAspect="Content" ObjectID="_1384070493" r:id="rId652"/>
         </w:object>
       </w:r>
       <w:r>
@@ -14572,10 +14568,10 @@
           <w:position w:val="-34"/>
         </w:rPr>
         <w:object w:dxaOrig="2220" w:dyaOrig="800">
-          <v:shape id="_x0000_i1333" type="#_x0000_t75" style="width:111pt;height:40.2pt" o:ole="">
-            <v:imagedata r:id="rId649" o:title=""/>
-          </v:shape>
-          <o:OLEObject Type="Embed" ProgID="Equation.DSMT4" ShapeID="_x0000_i1333" DrawAspect="Content" ObjectID="_1379276600" r:id="rId650"/>
+          <v:shape id="_x0000_i1350" type="#_x0000_t75" style="width:111pt;height:40.2pt" o:ole="">
+            <v:imagedata r:id="rId653" o:title=""/>
+          </v:shape>
+          <o:OLEObject Type="Embed" ProgID="Equation.DSMT4" ShapeID="_x0000_i1350" DrawAspect="Content" ObjectID="_1384070494" r:id="rId654"/>
         </w:object>
       </w:r>
       <w:r>
@@ -14648,10 +14644,10 @@
           <w:position w:val="-36"/>
         </w:rPr>
         <w:object w:dxaOrig="4080" w:dyaOrig="840">
-          <v:shape id="_x0000_i1334" type="#_x0000_t75" style="width:204pt;height:42.6pt" o:ole="">
-            <v:imagedata r:id="rId651" o:title=""/>
-          </v:shape>
-          <o:OLEObject Type="Embed" ProgID="Equation.DSMT4" ShapeID="_x0000_i1334" DrawAspect="Content" ObjectID="_1379276601" r:id="rId652"/>
+          <v:shape id="_x0000_i1351" type="#_x0000_t75" style="width:204pt;height:42.6pt" o:ole="">
+            <v:imagedata r:id="rId655" o:title=""/>
+          </v:shape>
+          <o:OLEObject Type="Embed" ProgID="Equation.DSMT4" ShapeID="_x0000_i1351" DrawAspect="Content" ObjectID="_1384070495" r:id="rId656"/>
         </w:object>
       </w:r>
       <w:r>
@@ -14725,10 +14721,10 @@
           <w:position w:val="-12"/>
         </w:rPr>
         <w:object w:dxaOrig="499" w:dyaOrig="360">
-          <v:shape id="_x0000_i1335" type="#_x0000_t75" style="width:25.2pt;height:18pt" o:ole="">
-            <v:imagedata r:id="rId653" o:title=""/>
-          </v:shape>
-          <o:OLEObject Type="Embed" ProgID="Equation.DSMT4" ShapeID="_x0000_i1335" DrawAspect="Content" ObjectID="_1379276602" r:id="rId654"/>
+          <v:shape id="_x0000_i1352" type="#_x0000_t75" style="width:25.2pt;height:18pt" o:ole="">
+            <v:imagedata r:id="rId657" o:title=""/>
+          </v:shape>
+          <o:OLEObject Type="Embed" ProgID="Equation.DSMT4" ShapeID="_x0000_i1352" DrawAspect="Content" ObjectID="_1384070496" r:id="rId658"/>
         </w:object>
       </w:r>
       <w:proofErr w:type="gramStart"/>
@@ -14741,10 +14737,10 @@
           <w:position w:val="-12"/>
         </w:rPr>
         <w:object w:dxaOrig="499" w:dyaOrig="400">
-          <v:shape id="_x0000_i1336" type="#_x0000_t75" style="width:25.2pt;height:19.8pt" o:ole="">
-            <v:imagedata r:id="rId655" o:title=""/>
-          </v:shape>
-          <o:OLEObject Type="Embed" ProgID="Equation.DSMT4" ShapeID="_x0000_i1336" DrawAspect="Content" ObjectID="_1379276603" r:id="rId656"/>
+          <v:shape id="_x0000_i1353" type="#_x0000_t75" style="width:25.2pt;height:19.8pt" o:ole="">
+            <v:imagedata r:id="rId659" o:title=""/>
+          </v:shape>
+          <o:OLEObject Type="Embed" ProgID="Equation.DSMT4" ShapeID="_x0000_i1353" DrawAspect="Content" ObjectID="_1384070497" r:id="rId660"/>
         </w:object>
       </w:r>
       <w:r>
@@ -14791,10 +14787,10 @@
           <w:position w:val="-28"/>
         </w:rPr>
         <w:object w:dxaOrig="4320" w:dyaOrig="660">
-          <v:shape id="_x0000_i1337" type="#_x0000_t75" style="width:3in;height:33pt" o:ole="">
-            <v:imagedata r:id="rId657" o:title=""/>
-          </v:shape>
-          <o:OLEObject Type="Embed" ProgID="Equation.DSMT4" ShapeID="_x0000_i1337" DrawAspect="Content" ObjectID="_1379276604" r:id="rId658"/>
+          <v:shape id="_x0000_i1354" type="#_x0000_t75" style="width:3in;height:33pt" o:ole="">
+            <v:imagedata r:id="rId661" o:title=""/>
+          </v:shape>
+          <o:OLEObject Type="Embed" ProgID="Equation.DSMT4" ShapeID="_x0000_i1354" DrawAspect="Content" ObjectID="_1384070498" r:id="rId662"/>
         </w:object>
       </w:r>
       <w:r>
@@ -14847,10 +14843,10 @@
           <w:position w:val="-28"/>
         </w:rPr>
         <w:object w:dxaOrig="7400" w:dyaOrig="660">
-          <v:shape id="_x0000_i1338" type="#_x0000_t75" style="width:370.2pt;height:33pt" o:ole="">
-            <v:imagedata r:id="rId659" o:title=""/>
-          </v:shape>
-          <o:OLEObject Type="Embed" ProgID="Equation.DSMT4" ShapeID="_x0000_i1338" DrawAspect="Content" ObjectID="_1379276605" r:id="rId660"/>
+          <v:shape id="_x0000_i1355" type="#_x0000_t75" style="width:370.2pt;height:33pt" o:ole="">
+            <v:imagedata r:id="rId663" o:title=""/>
+          </v:shape>
+          <o:OLEObject Type="Embed" ProgID="Equation.DSMT4" ShapeID="_x0000_i1355" DrawAspect="Content" ObjectID="_1384070499" r:id="rId664"/>
         </w:object>
       </w:r>
       <w:r>
@@ -14898,10 +14894,10 @@
           <w:position w:val="-28"/>
         </w:rPr>
         <w:object w:dxaOrig="5500" w:dyaOrig="660">
-          <v:shape id="_x0000_i1339" type="#_x0000_t75" style="width:274.8pt;height:33pt" o:ole="">
-            <v:imagedata r:id="rId661" o:title=""/>
-          </v:shape>
-          <o:OLEObject Type="Embed" ProgID="Equation.DSMT4" ShapeID="_x0000_i1339" DrawAspect="Content" ObjectID="_1379276606" r:id="rId662"/>
+          <v:shape id="_x0000_i1356" type="#_x0000_t75" style="width:274.8pt;height:33pt" o:ole="">
+            <v:imagedata r:id="rId665" o:title=""/>
+          </v:shape>
+          <o:OLEObject Type="Embed" ProgID="Equation.DSMT4" ShapeID="_x0000_i1356" DrawAspect="Content" ObjectID="_1384070500" r:id="rId666"/>
         </w:object>
       </w:r>
       <w:r>
@@ -15012,188 +15008,190 @@
         <w:t xml:space="preserve">representing the </w:t>
       </w:r>
       <w:r>
+        <w:t xml:space="preserve">magnitude of the </w:t>
+      </w:r>
+      <w:r>
+        <w:t>normal</w:t>
+      </w:r>
+      <w:r>
+        <w:t xml:space="preserve"> force</w:t>
+      </w:r>
+      <w:r>
+        <w:t xml:space="preserve"> </w:t>
+      </w:r>
+      <w:r>
+        <w:t xml:space="preserve">that generates a tangential friction force </w:t>
+      </w:r>
+      <w:r>
+        <w:t xml:space="preserve">acting to oppose a sliding direction </w:t>
+      </w:r>
+      <w:r>
+        <w:rPr>
+          <w:rFonts w:ascii="Times New Roman" w:hAnsi="Times New Roman" w:cs="Times New Roman"/>
+          <w:b/>
+        </w:rPr>
+        <w:t>v</w:t>
+      </w:r>
+      <w:r>
+        <w:t>.</w:t>
+      </w:r>
+      <w:r>
         <w:rPr>
           <w:rFonts w:ascii="Times New Roman" w:hAnsi="Times New Roman" w:cs="Times New Roman"/>
           <w:i/>
         </w:rPr>
-        <w:t>µN</w:t>
-      </w:r>
-      <w:r>
         <w:t xml:space="preserve"> </w:t>
       </w:r>
       <w:r>
-        <w:t>magnitude of the friction force</w:t>
-      </w:r>
-      <w:r>
-        <w:t xml:space="preserve"> acting to oppose a sliding direction </w:t>
-      </w:r>
-      <w:r>
-        <w:rPr>
-          <w:rFonts w:ascii="Times New Roman" w:hAnsi="Times New Roman" w:cs="Times New Roman"/>
-          <w:b/>
-        </w:rPr>
-        <w:t>v</w:t>
-      </w:r>
-      <w:r>
-        <w:t>.</w:t>
-      </w:r>
-      <w:r>
         <w:rPr>
           <w:rFonts w:ascii="Times New Roman" w:hAnsi="Times New Roman" w:cs="Times New Roman"/>
           <w:i/>
         </w:rPr>
+        <w:t>γ</w:t>
+      </w:r>
+      <w:r>
         <w:t xml:space="preserve"> </w:t>
       </w:r>
       <w:r>
+        <w:t xml:space="preserve">can </w:t>
+      </w:r>
+      <w:r>
+        <w:t xml:space="preserve">thus </w:t>
+      </w:r>
+      <w:r>
+        <w:t>be</w:t>
+      </w:r>
+      <w:r>
+        <w:t xml:space="preserve"> quadratically dependent on</w:t>
+      </w:r>
+      <w:r>
+        <w:t xml:space="preserve"> a subset </w:t>
+      </w:r>
+      <w:r>
+        <w:t xml:space="preserve">(possibly large) </w:t>
+      </w:r>
+      <w:r>
+        <w:t>of the</w:t>
+      </w:r>
+      <w:r>
+        <w:t xml:space="preserve"> </w:t>
+      </w:r>
+      <w:r>
+        <w:rPr>
+          <w:position w:val="-6"/>
+        </w:rPr>
+        <w:object w:dxaOrig="200" w:dyaOrig="279">
+          <v:shape id="_x0000_i1357" type="#_x0000_t75" style="width:10.2pt;height:13.8pt" o:ole="">
+            <v:imagedata r:id="rId667" o:title=""/>
+          </v:shape>
+          <o:OLEObject Type="Embed" ProgID="Equation.DSMT4" ShapeID="_x0000_i1357" DrawAspect="Content" ObjectID="_1384070501" r:id="rId668"/>
+        </w:object>
+      </w:r>
+      <w:r>
+        <w:t xml:space="preserve">and </w:t>
+      </w:r>
+      <w:r>
         <w:rPr>
           <w:rFonts w:ascii="Times New Roman" w:hAnsi="Times New Roman" w:cs="Times New Roman"/>
           <w:i/>
         </w:rPr>
-        <w:t>γ</w:t>
-      </w:r>
-      <w:r>
+        <w:t>λ</w:t>
+      </w:r>
+      <w:r>
+        <w:rPr>
+          <w:rFonts w:cstheme="minorHAnsi"/>
+        </w:rPr>
+        <w:t xml:space="preserve"> unknowns</w:t>
+      </w:r>
+      <w:r>
+        <w:t xml:space="preserve">, through the reaction forces </w:t>
+      </w:r>
+      <w:r>
+        <w:rPr>
+          <w:rFonts w:ascii="Times New Roman" w:hAnsi="Times New Roman" w:cs="Times New Roman"/>
+          <w:i/>
+        </w:rPr>
+        <w:t>N</w:t>
+      </w:r>
+      <w:r>
+        <w:rPr>
+          <w:rFonts w:ascii="Times New Roman" w:hAnsi="Times New Roman" w:cs="Times New Roman"/>
+          <w:i/>
+        </w:rPr>
         <w:t xml:space="preserve"> </w:t>
       </w:r>
       <w:r>
-        <w:t xml:space="preserve">can </w:t>
-      </w:r>
-      <w:r>
-        <w:t xml:space="preserve">thus </w:t>
-      </w:r>
-      <w:r>
-        <w:t>be</w:t>
-      </w:r>
-      <w:r>
-        <w:t xml:space="preserve"> quadratically dependent on</w:t>
-      </w:r>
-      <w:r>
-        <w:t xml:space="preserve"> a subset </w:t>
-      </w:r>
-      <w:r>
-        <w:t xml:space="preserve">(possibly large) </w:t>
-      </w:r>
-      <w:r>
-        <w:t>of the</w:t>
-      </w:r>
-      <w:r>
-        <w:t xml:space="preserve"> </w:t>
-      </w:r>
-      <w:r>
-        <w:rPr>
-          <w:position w:val="-6"/>
-        </w:rPr>
-        <w:object w:dxaOrig="200" w:dyaOrig="279">
-          <v:shape id="_x0000_i1340" type="#_x0000_t75" style="width:10.2pt;height:13.8pt" o:ole="">
-            <v:imagedata r:id="rId663" o:title=""/>
-          </v:shape>
-          <o:OLEObject Type="Embed" ProgID="Equation.DSMT4" ShapeID="_x0000_i1340" DrawAspect="Content" ObjectID="_1379276607" r:id="rId664"/>
-        </w:object>
-      </w:r>
-      <w:r>
-        <w:t xml:space="preserve">and </w:t>
+        <w:t xml:space="preserve">they generate, although for compliant contact </w:t>
       </w:r>
       <w:r>
         <w:rPr>
           <w:rFonts w:ascii="Times New Roman" w:hAnsi="Times New Roman" w:cs="Times New Roman"/>
           <w:i/>
         </w:rPr>
-        <w:t>λ</w:t>
-      </w:r>
-      <w:r>
-        <w:rPr>
-          <w:rFonts w:cstheme="minorHAnsi"/>
-        </w:rPr>
-        <w:t xml:space="preserve"> unknowns</w:t>
-      </w:r>
-      <w:r>
-        <w:t xml:space="preserve">, through the reaction forces </w:t>
-      </w:r>
-      <w:r>
-        <w:rPr>
-          <w:rFonts w:ascii="Times New Roman" w:hAnsi="Times New Roman" w:cs="Times New Roman"/>
+        <w:t>N</w:t>
+      </w:r>
+      <w:r>
+        <w:t xml:space="preserve"> is known as a function of state.</w:t>
+      </w:r>
+    </w:p>
+    <w:p>
+      <w:r>
+        <w:t xml:space="preserve">Given </w:t>
+      </w:r>
+      <w:r>
+        <w:rPr>
+          <w:position w:val="-10"/>
+        </w:rPr>
+        <w:object w:dxaOrig="720" w:dyaOrig="300">
+          <v:shape id="_x0000_i1380" type="#_x0000_t75" style="width:36pt;height:15pt" o:ole="">
+            <v:imagedata r:id="rId669" o:title=""/>
+          </v:shape>
+          <o:OLEObject Type="Embed" ProgID="Equation.DSMT4" ShapeID="_x0000_i1380" DrawAspect="Content" ObjectID="_1384070502" r:id="rId670"/>
+        </w:object>
+      </w:r>
+      <w:r>
+        <w:t xml:space="preserve"> for the </w:t>
+      </w:r>
+      <w:proofErr w:type="spellStart"/>
+      <w:r>
+        <w:rPr>
           <w:i/>
         </w:rPr>
-        <w:t>N</w:t>
-      </w:r>
-      <w:r>
-        <w:rPr>
-          <w:rFonts w:ascii="Times New Roman" w:hAnsi="Times New Roman" w:cs="Times New Roman"/>
-          <w:i/>
-        </w:rPr>
-        <w:t xml:space="preserve"> </w:t>
-      </w:r>
-      <w:r>
-        <w:t xml:space="preserve">they generate, although for compliant contact </w:t>
-      </w:r>
-      <w:r>
-        <w:rPr>
-          <w:rFonts w:ascii="Times New Roman" w:hAnsi="Times New Roman" w:cs="Times New Roman"/>
-          <w:i/>
-        </w:rPr>
-        <w:t>N</w:t>
-      </w:r>
-      <w:r>
-        <w:t xml:space="preserve"> is known as a function of state.</w:t>
-      </w:r>
-    </w:p>
-    <w:p>
-      <w:r>
-        <w:t xml:space="preserve">Given </w:t>
-      </w:r>
+        <w:t>k</w:t>
+      </w:r>
+      <w:r>
+        <w:rPr>
+          <w:vertAlign w:val="superscript"/>
+        </w:rPr>
+        <w:t>th</w:t>
+      </w:r>
+      <w:proofErr w:type="spellEnd"/>
+      <w:r>
+        <w:t xml:space="preserve"> friction element, t</w:t>
+      </w:r>
+      <w:r>
+        <w:t xml:space="preserve">he friction forces (body or mobility) </w:t>
+      </w:r>
+      <w:r>
+        <w:t>for that</w:t>
+      </w:r>
+      <w:r>
+        <w:t xml:space="preserve"> element are linear </w:t>
+      </w:r>
+      <w:proofErr w:type="gramStart"/>
+      <w:r>
+        <w:t xml:space="preserve">in </w:t>
+      </w:r>
+      <w:proofErr w:type="gramEnd"/>
       <w:r>
         <w:rPr>
           <w:position w:val="-10"/>
         </w:rPr>
-        <w:object w:dxaOrig="920" w:dyaOrig="300">
-          <v:shape id="_x0000_i1341" type="#_x0000_t75" style="width:46.2pt;height:15pt" o:ole="">
-            <v:imagedata r:id="rId665" o:title=""/>
-          </v:shape>
-          <o:OLEObject Type="Embed" ProgID="Equation.DSMT4" ShapeID="_x0000_i1341" DrawAspect="Content" ObjectID="_1379276608" r:id="rId666"/>
-        </w:object>
-      </w:r>
-      <w:r>
-        <w:t xml:space="preserve"> for the </w:t>
-      </w:r>
-      <w:proofErr w:type="spellStart"/>
-      <w:r>
-        <w:rPr>
-          <w:i/>
-        </w:rPr>
-        <w:t>k</w:t>
-      </w:r>
-      <w:r>
-        <w:rPr>
-          <w:vertAlign w:val="superscript"/>
-        </w:rPr>
-        <w:t>th</w:t>
-      </w:r>
-      <w:proofErr w:type="spellEnd"/>
-      <w:r>
-        <w:t xml:space="preserve"> friction element, t</w:t>
-      </w:r>
-      <w:r>
-        <w:t xml:space="preserve">he friction forces (body or mobility) </w:t>
-      </w:r>
-      <w:r>
-        <w:t>for that</w:t>
-      </w:r>
-      <w:r>
-        <w:t xml:space="preserve"> element are linear </w:t>
-      </w:r>
-      <w:proofErr w:type="gramStart"/>
-      <w:r>
-        <w:t xml:space="preserve">in </w:t>
-      </w:r>
-      <w:proofErr w:type="gramEnd"/>
-      <w:r>
-        <w:rPr>
-          <w:position w:val="-10"/>
-        </w:rPr>
         <w:object w:dxaOrig="260" w:dyaOrig="300">
-          <v:shape id="_x0000_i1342" type="#_x0000_t75" style="width:13.2pt;height:15pt" o:ole="">
-            <v:imagedata r:id="rId667" o:title=""/>
-          </v:shape>
-          <o:OLEObject Type="Embed" ProgID="Equation.DSMT4" ShapeID="_x0000_i1342" DrawAspect="Content" ObjectID="_1379276609" r:id="rId668"/>
+          <v:shape id="_x0000_i1358" type="#_x0000_t75" style="width:13.2pt;height:15pt" o:ole="">
+            <v:imagedata r:id="rId671" o:title=""/>
+          </v:shape>
+          <o:OLEObject Type="Embed" ProgID="Equation.DSMT4" ShapeID="_x0000_i1358" DrawAspect="Content" ObjectID="_1384070503" r:id="rId672"/>
         </w:object>
       </w:r>
       <w:r>
@@ -15212,10 +15210,10 @@
           <w:position w:val="-32"/>
         </w:rPr>
         <w:object w:dxaOrig="3760" w:dyaOrig="760">
-          <v:shape id="_x0000_i1343" type="#_x0000_t75" style="width:187.8pt;height:37.8pt" o:ole="">
-            <v:imagedata r:id="rId669" o:title=""/>
-          </v:shape>
-          <o:OLEObject Type="Embed" ProgID="Equation.DSMT4" ShapeID="_x0000_i1343" DrawAspect="Content" ObjectID="_1379276610" r:id="rId670"/>
+          <v:shape id="_x0000_i1359" type="#_x0000_t75" style="width:187.8pt;height:37.8pt" o:ole="">
+            <v:imagedata r:id="rId673" o:title=""/>
+          </v:shape>
+          <o:OLEObject Type="Embed" ProgID="Equation.DSMT4" ShapeID="_x0000_i1359" DrawAspect="Content" ObjectID="_1384070504" r:id="rId674"/>
         </w:object>
       </w:r>
       <w:r>
@@ -15266,10 +15264,10 @@
           <w:position w:val="-6"/>
         </w:rPr>
         <w:object w:dxaOrig="200" w:dyaOrig="279">
-          <v:shape id="_x0000_i1344" type="#_x0000_t75" style="width:10.2pt;height:13.8pt" o:ole="">
-            <v:imagedata r:id="rId663" o:title=""/>
-          </v:shape>
-          <o:OLEObject Type="Embed" ProgID="Equation.DSMT4" ShapeID="_x0000_i1344" DrawAspect="Content" ObjectID="_1379276611" r:id="rId671"/>
+          <v:shape id="_x0000_i1360" type="#_x0000_t75" style="width:10.2pt;height:13.8pt" o:ole="">
+            <v:imagedata r:id="rId667" o:title=""/>
+          </v:shape>
+          <o:OLEObject Type="Embed" ProgID="Equation.DSMT4" ShapeID="_x0000_i1360" DrawAspect="Content" ObjectID="_1384070505" r:id="rId675"/>
         </w:object>
       </w:r>
       <w:r>
@@ -15429,6 +15427,7 @@
           <w:rFonts w:cstheme="minorHAnsi"/>
         </w:rPr>
       </w:pPr>
+      <w:proofErr w:type="gramStart"/>
       <w:r>
         <w:rPr>
           <w:rFonts w:ascii="Times New Roman" w:hAnsi="Times New Roman" w:cs="Times New Roman"/>
@@ -15438,14 +15437,91 @@
       </w:r>
       <w:r>
         <w:rPr>
+          <w:rFonts w:ascii="Times New Roman" w:hAnsi="Times New Roman" w:cs="Times New Roman"/>
+        </w:rPr>
+        <w:t>(</w:t>
+      </w:r>
+      <w:proofErr w:type="spellStart"/>
+      <w:proofErr w:type="gramEnd"/>
+      <w:r>
+        <w:rPr>
+          <w:rFonts w:ascii="Times New Roman" w:hAnsi="Times New Roman" w:cs="Times New Roman"/>
+          <w:i/>
+        </w:rPr>
+        <w:t>q,u</w:t>
+      </w:r>
+      <w:proofErr w:type="spellEnd"/>
+      <w:r>
+        <w:rPr>
+          <w:rFonts w:ascii="Times New Roman" w:hAnsi="Times New Roman" w:cs="Times New Roman"/>
+        </w:rPr>
+        <w:t>)</w:t>
+      </w:r>
+      <w:r>
+        <w:rPr>
           <w:rFonts w:cstheme="minorHAnsi"/>
         </w:rPr>
-        <w:t xml:space="preserve"> contains the force application direction</w:t>
+        <w:t xml:space="preserve"> contains the </w:t>
       </w:r>
       <w:r>
         <w:rPr>
           <w:rFonts w:cstheme="minorHAnsi"/>
         </w:rPr>
+        <w:t xml:space="preserve">effective coefficient of friction </w:t>
+      </w:r>
+      <w:r>
+        <w:rPr>
+          <w:rFonts w:cstheme="minorHAnsi"/>
+          <w:position w:val="-10"/>
+        </w:rPr>
+        <w:object w:dxaOrig="620" w:dyaOrig="300">
+          <v:shape id="_x0000_i1381" type="#_x0000_t75" style="width:31.2pt;height:15pt" o:ole="">
+            <v:imagedata r:id="rId676" o:title=""/>
+          </v:shape>
+          <o:OLEObject Type="Embed" ProgID="Equation.DSMT4" ShapeID="_x0000_i1381" DrawAspect="Content" ObjectID="_1384070506" r:id="rId677"/>
+        </w:object>
+      </w:r>
+      <w:r>
+        <w:rPr>
+          <w:rFonts w:cstheme="minorHAnsi"/>
+        </w:rPr>
+        <w:t xml:space="preserve"> </w:t>
+      </w:r>
+      <w:r>
+        <w:rPr>
+          <w:rFonts w:cstheme="minorHAnsi"/>
+        </w:rPr>
+        <w:t xml:space="preserve">(where </w:t>
+      </w:r>
+      <w:r>
+        <w:rPr>
+          <w:rFonts w:ascii="Times New Roman" w:hAnsi="Times New Roman" w:cs="Times New Roman"/>
+          <w:i/>
+        </w:rPr>
+        <w:t>v</w:t>
+      </w:r>
+      <w:r>
+        <w:rPr>
+          <w:rFonts w:cstheme="minorHAnsi"/>
+        </w:rPr>
+        <w:t xml:space="preserve"> is the slip velocity) </w:t>
+      </w:r>
+      <w:r>
+        <w:rPr>
+          <w:rFonts w:cstheme="minorHAnsi"/>
+        </w:rPr>
+        <w:t xml:space="preserve">and the </w:t>
+      </w:r>
+      <w:r>
+        <w:rPr>
+          <w:rFonts w:cstheme="minorHAnsi"/>
+        </w:rPr>
+        <w:t>force application direction</w:t>
+      </w:r>
+      <w:r>
+        <w:rPr>
+          <w:rFonts w:cstheme="minorHAnsi"/>
+        </w:rPr>
         <w:t xml:space="preserve"> –</w:t>
       </w:r>
       <w:r>
@@ -15490,7 +15566,7 @@
         <w:rPr>
           <w:rFonts w:cstheme="minorHAnsi"/>
         </w:rPr>
-        <w:t xml:space="preserve">Either way we do not allow </w:t>
+        <w:t xml:space="preserve">Either way </w:t>
       </w:r>
       <w:r>
         <w:rPr>
@@ -15503,7 +15579,19 @@
         <w:rPr>
           <w:rFonts w:cstheme="minorHAnsi"/>
         </w:rPr>
-        <w:t xml:space="preserve"> to change while we are solving </w:t>
+        <w:t xml:space="preserve"> </w:t>
+      </w:r>
+      <w:r>
+        <w:rPr>
+          <w:rFonts w:cstheme="minorHAnsi"/>
+        </w:rPr>
+        <w:t>does not</w:t>
+      </w:r>
+      <w:r>
+        <w:rPr>
+          <w:rFonts w:cstheme="minorHAnsi"/>
+        </w:rPr>
+        <w:t xml:space="preserve"> change while we are solving </w:t>
       </w:r>
       <w:proofErr w:type="gramStart"/>
       <w:r>
@@ -15518,10 +15606,10 @@
           <w:position w:val="-6"/>
         </w:rPr>
         <w:object w:dxaOrig="200" w:dyaOrig="279">
-          <v:shape id="_x0000_i1345" type="#_x0000_t75" style="width:10.2pt;height:13.8pt" o:ole="">
-            <v:imagedata r:id="rId663" o:title=""/>
-          </v:shape>
-          <o:OLEObject Type="Embed" ProgID="Equation.DSMT4" ShapeID="_x0000_i1345" DrawAspect="Content" ObjectID="_1379276612" r:id="rId672"/>
+          <v:shape id="_x0000_i1361" type="#_x0000_t75" style="width:10.2pt;height:13.8pt" o:ole="">
+            <v:imagedata r:id="rId667" o:title=""/>
+          </v:shape>
+          <o:OLEObject Type="Embed" ProgID="Equation.DSMT4" ShapeID="_x0000_i1361" DrawAspect="Content" ObjectID="_1384070507" r:id="rId678"/>
         </w:object>
       </w:r>
       <w:r>
@@ -15685,10 +15773,10 @@
           <w:position w:val="-14"/>
         </w:rPr>
         <w:object w:dxaOrig="940" w:dyaOrig="400">
-          <v:shape id="_x0000_i1346" type="#_x0000_t75" style="width:46.8pt;height:19.8pt" o:ole="">
-            <v:imagedata r:id="rId673" o:title=""/>
-          </v:shape>
-          <o:OLEObject Type="Embed" ProgID="Equation.DSMT4" ShapeID="_x0000_i1346" DrawAspect="Content" ObjectID="_1379276613" r:id="rId674"/>
+          <v:shape id="_x0000_i1362" type="#_x0000_t75" style="width:46.8pt;height:19.8pt" o:ole="">
+            <v:imagedata r:id="rId679" o:title=""/>
+          </v:shape>
+          <o:OLEObject Type="Embed" ProgID="Equation.DSMT4" ShapeID="_x0000_i1362" DrawAspect="Content" ObjectID="_1384070508" r:id="rId680"/>
         </w:object>
       </w:r>
       <w:r>
@@ -15713,10 +15801,10 @@
           <w:position w:val="-14"/>
         </w:rPr>
         <w:object w:dxaOrig="1080" w:dyaOrig="400">
-          <v:shape id="_x0000_i1347" type="#_x0000_t75" style="width:54pt;height:19.8pt" o:ole="">
-            <v:imagedata r:id="rId675" o:title=""/>
-          </v:shape>
-          <o:OLEObject Type="Embed" ProgID="Equation.DSMT4" ShapeID="_x0000_i1347" DrawAspect="Content" ObjectID="_1379276614" r:id="rId676"/>
+          <v:shape id="_x0000_i1363" type="#_x0000_t75" style="width:54pt;height:19.8pt" o:ole="">
+            <v:imagedata r:id="rId681" o:title=""/>
+          </v:shape>
+          <o:OLEObject Type="Embed" ProgID="Equation.DSMT4" ShapeID="_x0000_i1363" DrawAspect="Content" ObjectID="_1384070509" r:id="rId682"/>
         </w:object>
       </w:r>
       <w:r>
@@ -15749,10 +15837,10 @@
           <w:position w:val="-14"/>
         </w:rPr>
         <w:object w:dxaOrig="920" w:dyaOrig="400">
-          <v:shape id="_x0000_i1348" type="#_x0000_t75" style="width:46.2pt;height:19.8pt" o:ole="">
-            <v:imagedata r:id="rId677" o:title=""/>
-          </v:shape>
-          <o:OLEObject Type="Embed" ProgID="Equation.DSMT4" ShapeID="_x0000_i1348" DrawAspect="Content" ObjectID="_1379276615" r:id="rId678"/>
+          <v:shape id="_x0000_i1364" type="#_x0000_t75" style="width:46.2pt;height:19.8pt" o:ole="">
+            <v:imagedata r:id="rId683" o:title=""/>
+          </v:shape>
+          <o:OLEObject Type="Embed" ProgID="Equation.DSMT4" ShapeID="_x0000_i1364" DrawAspect="Content" ObjectID="_1384070510" r:id="rId684"/>
         </w:object>
       </w:r>
       <w:r>
@@ -15804,30 +15892,24 @@
         <w:t>and evaluate the friction force instead</w:t>
       </w:r>
       <w:r>
-        <w:t xml:space="preserve"> using </w:t>
-      </w:r>
-      <w:r>
-        <w:rPr>
-          <w:rFonts w:ascii="Times New Roman" w:hAnsi="Times New Roman" w:cs="Times New Roman"/>
-          <w:i/>
-        </w:rPr>
-        <w:t>γ</w:t>
-      </w:r>
-      <w:r>
-        <w:rPr>
-          <w:rFonts w:ascii="Times New Roman" w:hAnsi="Times New Roman" w:cs="Times New Roman"/>
-        </w:rPr>
-        <w:t>=</w:t>
-      </w:r>
-      <w:r>
-        <w:rPr>
-          <w:rFonts w:ascii="Times New Roman" w:hAnsi="Times New Roman" w:cs="Times New Roman"/>
-          <w:i/>
-        </w:rPr>
-        <w:t>µN</w:t>
-      </w:r>
-      <w:r>
-        <w:t xml:space="preserve"> as the initial </w:t>
+        <w:t xml:space="preserve"> using</w:t>
+      </w:r>
+      <w:r>
+        <w:t xml:space="preserve"> </w:t>
+      </w:r>
+      <w:r>
+        <w:rPr>
+          <w:position w:val="-10"/>
+        </w:rPr>
+        <w:object w:dxaOrig="1200" w:dyaOrig="340">
+          <v:shape id="_x0000_i1382" type="#_x0000_t75" style="width:60pt;height:16.8pt" o:ole="">
+            <v:imagedata r:id="rId685" o:title=""/>
+          </v:shape>
+          <o:OLEObject Type="Embed" ProgID="Equation.DSMT4" ShapeID="_x0000_i1382" DrawAspect="Content" ObjectID="_1384070511" r:id="rId686"/>
+        </w:object>
+      </w:r>
+      <w:r>
+        <w:t xml:space="preserve">as the initial </w:t>
       </w:r>
       <w:r>
         <w:t>guess</w:t>
@@ -15872,10 +15954,10 @@
           <w:position w:val="-10"/>
         </w:rPr>
         <w:object w:dxaOrig="760" w:dyaOrig="360">
-          <v:shape id="_x0000_i1349" type="#_x0000_t75" style="width:37.8pt;height:18pt" o:ole="">
-            <v:imagedata r:id="rId679" o:title=""/>
-          </v:shape>
-          <o:OLEObject Type="Embed" ProgID="Equation.DSMT4" ShapeID="_x0000_i1349" DrawAspect="Content" ObjectID="_1379276616" r:id="rId680"/>
+          <v:shape id="_x0000_i1365" type="#_x0000_t75" style="width:37.8pt;height:18pt" o:ole="">
+            <v:imagedata r:id="rId687" o:title=""/>
+          </v:shape>
+          <o:OLEObject Type="Embed" ProgID="Equation.DSMT4" ShapeID="_x0000_i1365" DrawAspect="Content" ObjectID="_1384070512" r:id="rId688"/>
         </w:object>
       </w:r>
       <w:r>
@@ -15885,56 +15967,48 @@
         <w:rPr>
           <w:position w:val="-10"/>
         </w:rPr>
-        <w:object w:dxaOrig="1100" w:dyaOrig="360">
-          <v:shape id="_x0000_i1350" type="#_x0000_t75" style="width:55.2pt;height:18pt" o:ole="">
-            <v:imagedata r:id="rId681" o:title=""/>
-          </v:shape>
-          <o:OLEObject Type="Embed" ProgID="Equation.DSMT4" ShapeID="_x0000_i1350" DrawAspect="Content" ObjectID="_1379276617" r:id="rId682"/>
-        </w:object>
-      </w:r>
-      <w:r>
-        <w:t xml:space="preserve"> using a normal force that we saved from the previous step. Note that this doesn’t necessarily give us </w:t>
+        <w:object w:dxaOrig="940" w:dyaOrig="360">
+          <v:shape id="_x0000_i1383" type="#_x0000_t75" style="width:47.4pt;height:18pt" o:ole="">
+            <v:imagedata r:id="rId689" o:title=""/>
+          </v:shape>
+          <o:OLEObject Type="Embed" ProgID="Equation.DSMT4" ShapeID="_x0000_i1383" DrawAspect="Content" ObjectID="_1384070513" r:id="rId690"/>
+        </w:object>
+      </w:r>
+      <w:r>
+        <w:t xml:space="preserve"> using a normal force that we saved from the previous step. Note that this doesn’t necessarily give us</w:t>
+      </w:r>
+      <w:r>
+        <w:t xml:space="preserve"> the same friction force </w:t>
+      </w:r>
+      <w:r>
+        <w:t xml:space="preserve">since </w:t>
       </w:r>
       <w:r>
         <w:rPr>
           <w:position w:val="-10"/>
         </w:rPr>
-        <w:object w:dxaOrig="300" w:dyaOrig="360">
-          <v:shape id="_x0000_i1351" type="#_x0000_t75" style="width:15pt;height:18pt" o:ole="">
-            <v:imagedata r:id="rId683" o:title=""/>
-          </v:shape>
-          <o:OLEObject Type="Embed" ProgID="Equation.DSMT4" ShapeID="_x0000_i1351" DrawAspect="Content" ObjectID="_1379276618" r:id="rId684"/>
-        </w:object>
-      </w:r>
-      <w:r>
-        <w:t xml:space="preserve">since </w:t>
+        <w:object w:dxaOrig="240" w:dyaOrig="260">
+          <v:shape id="_x0000_i1366" type="#_x0000_t75" style="width:12pt;height:13.2pt" o:ole="">
+            <v:imagedata r:id="rId691" o:title=""/>
+          </v:shape>
+          <o:OLEObject Type="Embed" ProgID="Equation.DSMT4" ShapeID="_x0000_i1366" DrawAspect="Content" ObjectID="_1384070514" r:id="rId692"/>
+        </w:object>
+      </w:r>
+      <w:r>
+        <w:t xml:space="preserve"> can be a function of state and may have changed.</w:t>
+      </w:r>
+      <w:r>
+        <w:t xml:space="preserve"> Now we can calculate </w:t>
       </w:r>
       <w:r>
         <w:rPr>
           <w:position w:val="-10"/>
         </w:rPr>
-        <w:object w:dxaOrig="240" w:dyaOrig="260">
-          <v:shape id="_x0000_i1352" type="#_x0000_t75" style="width:12pt;height:13.2pt" o:ole="">
-            <v:imagedata r:id="rId685" o:title=""/>
-          </v:shape>
-          <o:OLEObject Type="Embed" ProgID="Equation.DSMT4" ShapeID="_x0000_i1352" DrawAspect="Content" ObjectID="_1379276619" r:id="rId686"/>
-        </w:object>
-      </w:r>
-      <w:r>
-        <w:t xml:space="preserve"> can be a function of state and may have changed.</w:t>
-      </w:r>
-      <w:r>
-        <w:t xml:space="preserve"> Now we can calculate </w:t>
-      </w:r>
-      <w:r>
-        <w:rPr>
-          <w:position w:val="-10"/>
-        </w:rPr>
         <w:object w:dxaOrig="840" w:dyaOrig="360">
-          <v:shape id="_x0000_i1353" type="#_x0000_t75" style="width:42pt;height:18pt" o:ole="">
-            <v:imagedata r:id="rId687" o:title=""/>
-          </v:shape>
-          <o:OLEObject Type="Embed" ProgID="Equation.DSMT4" ShapeID="_x0000_i1353" DrawAspect="Content" ObjectID="_1379276620" r:id="rId688"/>
+          <v:shape id="_x0000_i1367" type="#_x0000_t75" style="width:42pt;height:18pt" o:ole="">
+            <v:imagedata r:id="rId693" o:title=""/>
+          </v:shape>
+          <o:OLEObject Type="Embed" ProgID="Equation.DSMT4" ShapeID="_x0000_i1367" DrawAspect="Content" ObjectID="_1384070515" r:id="rId694"/>
         </w:object>
       </w:r>
       <w:r>
@@ -15952,11 +16026,11 @@
         <w:rPr>
           <w:position w:val="-14"/>
         </w:rPr>
-        <w:object w:dxaOrig="2780" w:dyaOrig="400">
-          <v:shape id="_x0000_i1354" type="#_x0000_t75" style="width:139.2pt;height:19.8pt" o:ole="">
-            <v:imagedata r:id="rId689" o:title=""/>
-          </v:shape>
-          <o:OLEObject Type="Embed" ProgID="Equation.DSMT4" ShapeID="_x0000_i1354" DrawAspect="Content" ObjectID="_1379276621" r:id="rId690"/>
+        <w:object w:dxaOrig="2540" w:dyaOrig="400">
+          <v:shape id="_x0000_i1384" type="#_x0000_t75" style="width:127.2pt;height:19.8pt" o:ole="">
+            <v:imagedata r:id="rId695" o:title=""/>
+          </v:shape>
+          <o:OLEObject Type="Embed" ProgID="Equation.DSMT4" ShapeID="_x0000_i1384" DrawAspect="Content" ObjectID="_1384070516" r:id="rId696"/>
         </w:object>
       </w:r>
       <w:r>
@@ -16011,11 +16085,11 @@
         <w:rPr>
           <w:position w:val="-12"/>
         </w:rPr>
-        <w:object w:dxaOrig="2480" w:dyaOrig="380">
-          <v:shape id="_x0000_i1355" type="#_x0000_t75" style="width:124.2pt;height:19.2pt" o:ole="">
-            <v:imagedata r:id="rId691" o:title=""/>
-          </v:shape>
-          <o:OLEObject Type="Embed" ProgID="Equation.DSMT4" ShapeID="_x0000_i1355" DrawAspect="Content" ObjectID="_1379276622" r:id="rId692"/>
+        <w:object w:dxaOrig="2360" w:dyaOrig="380">
+          <v:shape id="_x0000_i1385" type="#_x0000_t75" style="width:118.2pt;height:19.2pt" o:ole="">
+            <v:imagedata r:id="rId697" o:title=""/>
+          </v:shape>
+          <o:OLEObject Type="Embed" ProgID="Equation.DSMT4" ShapeID="_x0000_i1385" DrawAspect="Content" ObjectID="_1384070517" r:id="rId698"/>
         </w:object>
       </w:r>
       <w:r>
@@ -16065,37 +16139,6 @@
       </w:r>
       <w:r>
         <w:rPr>
-          <w:position w:val="-10"/>
-        </w:rPr>
-        <w:object w:dxaOrig="200" w:dyaOrig="260">
-          <v:shape id="_x0000_i1356" type="#_x0000_t75" style="width:10.2pt;height:13.2pt" o:ole="">
-            <v:imagedata r:id="rId693" o:title=""/>
-          </v:shape>
-          <o:OLEObject Type="Embed" ProgID="Equation.DSMT4" ShapeID="_x0000_i1356" DrawAspect="Content" ObjectID="_1379276623" r:id="rId694"/>
-        </w:object>
-      </w:r>
-      <w:r>
-        <w:t xml:space="preserve">is a diagonal matrix with the </w:t>
-      </w:r>
-      <w:r>
-        <w:rPr>
-          <w:position w:val="-12"/>
-        </w:rPr>
-        <w:object w:dxaOrig="300" w:dyaOrig="360">
-          <v:shape id="_x0000_i1357" type="#_x0000_t75" style="width:15pt;height:18pt" o:ole="">
-            <v:imagedata r:id="rId695" o:title=""/>
-          </v:shape>
-          <o:OLEObject Type="Embed" ProgID="Equation.DSMT4" ShapeID="_x0000_i1357" DrawAspect="Content" ObjectID="_1379276624" r:id="rId696"/>
-        </w:object>
-      </w:r>
-      <w:r>
-        <w:t xml:space="preserve"> on the diagonal</w:t>
-      </w:r>
-      <w:r>
-        <w:t xml:space="preserve"> and </w:t>
-      </w:r>
-      <w:r>
-        <w:rPr>
           <w:rFonts w:ascii="Times New Roman" w:hAnsi="Times New Roman" w:cs="Times New Roman"/>
           <w:i/>
         </w:rPr>
@@ -16131,10 +16174,10 @@
           <w:position w:val="-48"/>
         </w:rPr>
         <w:object w:dxaOrig="2360" w:dyaOrig="1080">
-          <v:shape id="_x0000_i1358" type="#_x0000_t75" style="width:118.2pt;height:54pt" o:ole="">
-            <v:imagedata r:id="rId697" o:title=""/>
-          </v:shape>
-          <o:OLEObject Type="Embed" ProgID="Equation.DSMT4" ShapeID="_x0000_i1358" DrawAspect="Content" ObjectID="_1379276625" r:id="rId698"/>
+          <v:shape id="_x0000_i1368" type="#_x0000_t75" style="width:118.2pt;height:54pt" o:ole="">
+            <v:imagedata r:id="rId699" o:title=""/>
+          </v:shape>
+          <o:OLEObject Type="Embed" ProgID="Equation.DSMT4" ShapeID="_x0000_i1368" DrawAspect="Content" ObjectID="_1384070518" r:id="rId700"/>
         </w:object>
       </w:r>
       <w:r>
@@ -16189,11 +16232,11 @@
         <w:rPr>
           <w:position w:val="-28"/>
         </w:rPr>
-        <w:object w:dxaOrig="1579" w:dyaOrig="660">
-          <v:shape id="_x0000_i1359" type="#_x0000_t75" style="width:79.2pt;height:33pt" o:ole="">
-            <v:imagedata r:id="rId699" o:title=""/>
-          </v:shape>
-          <o:OLEObject Type="Embed" ProgID="Equation.DSMT4" ShapeID="_x0000_i1359" DrawAspect="Content" ObjectID="_1379276626" r:id="rId700"/>
+        <w:object w:dxaOrig="1420" w:dyaOrig="660">
+          <v:shape id="_x0000_i1386" type="#_x0000_t75" style="width:71.4pt;height:33pt" o:ole="">
+            <v:imagedata r:id="rId701" o:title=""/>
+          </v:shape>
+          <o:OLEObject Type="Embed" ProgID="Equation.DSMT4" ShapeID="_x0000_i1386" DrawAspect="Content" ObjectID="_1384070519" r:id="rId702"/>
         </w:object>
       </w:r>
       <w:r>
@@ -16266,10 +16309,10 @@
           <w:position w:val="-10"/>
         </w:rPr>
         <w:object w:dxaOrig="720" w:dyaOrig="340">
-          <v:shape id="_x0000_i1360" type="#_x0000_t75" style="width:36pt;height:16.8pt" o:ole="">
-            <v:imagedata r:id="rId701" o:title=""/>
-          </v:shape>
-          <o:OLEObject Type="Embed" ProgID="Equation.DSMT4" ShapeID="_x0000_i1360" DrawAspect="Content" ObjectID="_1379276627" r:id="rId702"/>
+          <v:shape id="_x0000_i1369" type="#_x0000_t75" style="width:36pt;height:16.8pt" o:ole="">
+            <v:imagedata r:id="rId703" o:title=""/>
+          </v:shape>
+          <o:OLEObject Type="Embed" ProgID="Equation.DSMT4" ShapeID="_x0000_i1369" DrawAspect="Content" ObjectID="_1384070520" r:id="rId704"/>
         </w:object>
       </w:r>
       <w:r>
@@ -16333,12 +16376,83 @@
           <w:position w:val="-12"/>
         </w:rPr>
         <w:object w:dxaOrig="1280" w:dyaOrig="380">
-          <v:shape id="_x0000_i1361" type="#_x0000_t75" style="width:64.2pt;height:19.2pt" o:ole="">
+          <v:shape id="_x0000_i1370" type="#_x0000_t75" style="width:64.2pt;height:19.2pt" o:ole="">
+            <v:imagedata r:id="rId705" o:title=""/>
+          </v:shape>
+          <o:OLEObject Type="Embed" ProgID="Equation.DSMT4" ShapeID="_x0000_i1370" DrawAspect="Content" ObjectID="_1384070521" r:id="rId706"/>
+        </w:object>
+      </w:r>
+      <w:r>
+        <w:t>.</w:t>
+      </w:r>
+      <w:r>
+        <w:t xml:space="preserve"> </w:t>
+      </w:r>
+      <w:r>
+        <w:t xml:space="preserve">If we do need to </w:t>
+      </w:r>
+      <w:proofErr w:type="gramStart"/>
+      <w:r>
+        <w:t xml:space="preserve">use </w:t>
+      </w:r>
+      <w:proofErr w:type="gramEnd"/>
+      <w:r>
+        <w:rPr>
+          <w:position w:val="-10"/>
+        </w:rPr>
+        <w:object w:dxaOrig="720" w:dyaOrig="340">
+          <v:shape id="_x0000_i1371" type="#_x0000_t75" style="width:36pt;height:16.8pt" o:ole="">
             <v:imagedata r:id="rId703" o:title=""/>
           </v:shape>
-          <o:OLEObject Type="Embed" ProgID="Equation.DSMT4" ShapeID="_x0000_i1361" DrawAspect="Content" ObjectID="_1379276628" r:id="rId704"/>
-        </w:object>
-      </w:r>
+          <o:OLEObject Type="Embed" ProgID="Equation.DSMT4" ShapeID="_x0000_i1371" DrawAspect="Content" ObjectID="_1384070522" r:id="rId707"/>
+        </w:object>
+      </w:r>
+      <w:r>
+        <w:t xml:space="preserve">, it can be expected to change slowly so a numerical approximation might work for many steps. And if uncoupled contacts can be identified and handled in small groups, the numerical approximation and </w:t>
+      </w:r>
+      <w:r>
+        <w:t xml:space="preserve">small </w:t>
+      </w:r>
+      <w:r>
+        <w:t>matrix inverse</w:t>
+      </w:r>
+      <w:r>
+        <w:t>s</w:t>
+      </w:r>
+      <w:r>
+        <w:t xml:space="preserve"> could be done efficiently.</w:t>
+      </w:r>
+    </w:p>
+    <w:p>
+      <w:r>
+        <w:t>With whatever method, we</w:t>
+      </w:r>
+      <w:r>
+        <w:t xml:space="preserve"> iterate until </w:t>
+      </w:r>
+      <w:r>
+        <w:rPr>
+          <w:position w:val="-12"/>
+        </w:rPr>
+        <w:object w:dxaOrig="1680" w:dyaOrig="380">
+          <v:shape id="_x0000_i1372" type="#_x0000_t75" style="width:84pt;height:19.2pt" o:ole="">
+            <v:imagedata r:id="rId708" o:title=""/>
+          </v:shape>
+          <o:OLEObject Type="Embed" ProgID="Equation.DSMT4" ShapeID="_x0000_i1372" DrawAspect="Content" ObjectID="_1384070523" r:id="rId709"/>
+        </w:object>
+      </w:r>
+      <w:r>
+        <w:t xml:space="preserve"> for some suitable scaled norm and relative friction tolerance </w:t>
+      </w:r>
+      <w:proofErr w:type="spellStart"/>
+      <w:r>
+        <w:rPr>
+          <w:rFonts w:ascii="Times New Roman" w:hAnsi="Times New Roman" w:cs="Times New Roman"/>
+          <w:i/>
+        </w:rPr>
+        <w:t>ftol</w:t>
+      </w:r>
+      <w:proofErr w:type="spellEnd"/>
       <w:r>
         <w:t>.</w:t>
       </w:r>
@@ -16346,88 +16460,17 @@
         <w:t xml:space="preserve"> </w:t>
       </w:r>
       <w:r>
-        <w:t xml:space="preserve">If we do need to </w:t>
-      </w:r>
-      <w:proofErr w:type="gramStart"/>
-      <w:r>
-        <w:t xml:space="preserve">use </w:t>
-      </w:r>
-      <w:proofErr w:type="gramEnd"/>
-      <w:r>
-        <w:rPr>
-          <w:position w:val="-10"/>
-        </w:rPr>
-        <w:object w:dxaOrig="720" w:dyaOrig="340">
-          <v:shape id="_x0000_i1362" type="#_x0000_t75" style="width:36pt;height:16.8pt" o:ole="">
-            <v:imagedata r:id="rId701" o:title=""/>
-          </v:shape>
-          <o:OLEObject Type="Embed" ProgID="Equation.DSMT4" ShapeID="_x0000_i1362" DrawAspect="Content" ObjectID="_1379276629" r:id="rId705"/>
-        </w:object>
-      </w:r>
-      <w:r>
-        <w:t xml:space="preserve">, it can be expected to change slowly so a numerical approximation might work for many steps. And if uncoupled contacts can be identified and handled in small groups, the numerical approximation and </w:t>
-      </w:r>
-      <w:r>
-        <w:t xml:space="preserve">small </w:t>
-      </w:r>
-      <w:r>
-        <w:t>matrix inverse</w:t>
-      </w:r>
-      <w:r>
-        <w:t>s</w:t>
-      </w:r>
-      <w:r>
-        <w:t xml:space="preserve"> could be done efficiently.</w:t>
-      </w:r>
-    </w:p>
-    <w:p>
-      <w:r>
-        <w:t>With whatever method, we</w:t>
-      </w:r>
-      <w:r>
-        <w:t xml:space="preserve"> iterate until </w:t>
+        <w:t xml:space="preserve">This procedure results in a consistent set of values for the unknowns </w:t>
       </w:r>
       <w:r>
         <w:rPr>
           <w:position w:val="-12"/>
         </w:rPr>
-        <w:object w:dxaOrig="1680" w:dyaOrig="380">
-          <v:shape id="_x0000_i1363" type="#_x0000_t75" style="width:84pt;height:19.2pt" o:ole="">
-            <v:imagedata r:id="rId706" o:title=""/>
-          </v:shape>
-          <o:OLEObject Type="Embed" ProgID="Equation.DSMT4" ShapeID="_x0000_i1363" DrawAspect="Content" ObjectID="_1379276630" r:id="rId707"/>
-        </w:object>
-      </w:r>
-      <w:r>
-        <w:t xml:space="preserve"> for some suitable scaled norm and relative friction tolerance </w:t>
-      </w:r>
-      <w:proofErr w:type="spellStart"/>
-      <w:r>
-        <w:rPr>
-          <w:rFonts w:ascii="Times New Roman" w:hAnsi="Times New Roman" w:cs="Times New Roman"/>
-          <w:i/>
-        </w:rPr>
-        <w:t>ftol</w:t>
-      </w:r>
-      <w:proofErr w:type="spellEnd"/>
-      <w:r>
-        <w:t>.</w:t>
-      </w:r>
-      <w:r>
-        <w:t xml:space="preserve"> </w:t>
-      </w:r>
-      <w:r>
-        <w:t xml:space="preserve">This procedure results in a consistent set of values for the unknowns </w:t>
-      </w:r>
-      <w:r>
-        <w:rPr>
-          <w:position w:val="-12"/>
-        </w:rPr>
         <w:object w:dxaOrig="740" w:dyaOrig="360">
-          <v:shape id="_x0000_i1364" type="#_x0000_t75" style="width:37.2pt;height:18pt" o:ole="">
-            <v:imagedata r:id="rId708" o:title=""/>
-          </v:shape>
-          <o:OLEObject Type="Embed" ProgID="Equation.DSMT4" ShapeID="_x0000_i1364" DrawAspect="Content" ObjectID="_1379276631" r:id="rId709"/>
+          <v:shape id="_x0000_i1373" type="#_x0000_t75" style="width:37.2pt;height:18pt" o:ole="">
+            <v:imagedata r:id="rId710" o:title=""/>
+          </v:shape>
+          <o:OLEObject Type="Embed" ProgID="Equation.DSMT4" ShapeID="_x0000_i1373" DrawAspect="Content" ObjectID="_1384070524" r:id="rId711"/>
         </w:object>
       </w:r>
       <w:r>
@@ -19040,7 +19083,7 @@
 </file>
 
 <file path=customXml/itemProps1.xml><?xml version="1.0" encoding="utf-8"?>
-<ds:datastoreItem xmlns:ds="http://schemas.openxmlformats.org/officeDocument/2006/customXml" ds:itemID="{BD9D5046-9CCA-473A-9871-44106087F39D}">
+<ds:datastoreItem xmlns:ds="http://schemas.openxmlformats.org/officeDocument/2006/customXml" ds:itemID="{2DB9BC32-E0BC-4808-84E2-AFD1AAD7A931}">
   <ds:schemaRefs>
     <ds:schemaRef ds:uri="http://schemas.openxmlformats.org/officeDocument/2006/bibliography"/>
   </ds:schemaRefs>

</xml_diff>